<commit_message>
Nose que es pero no lo commite
</commit_message>
<xml_diff>
--- a/Memoria/Memoria algoritmo busqueda local definitiva.docx
+++ b/Memoria/Memoria algoritmo busqueda local definitiva.docx
@@ -7,8 +7,6 @@
         <w:spacing w:after="130"/>
         <w:ind w:left="2442"/>
       </w:pPr>
-      <w:bookmarkStart w:id="0" w:name="_GoBack"/>
-      <w:bookmarkEnd w:id="0"/>
       <w:r>
         <w:rPr>
           <w:rFonts w:ascii="Arial" w:eastAsia="Arial" w:hAnsi="Arial" w:cs="Arial"/>
@@ -399,7 +397,7 @@
           <w:lang w:eastAsia="es-ES"/>
         </w:rPr>
       </w:pPr>
-      <w:bookmarkStart w:id="1" w:name="_Toc489893533"/>
+      <w:bookmarkStart w:id="0" w:name="_Toc489893533"/>
       <w:r>
         <w:rPr>
           <w:rFonts w:ascii="Arial" w:eastAsia="Arial" w:hAnsi="Arial" w:cs="Arial"/>
@@ -421,7 +419,7 @@
         </w:rPr>
         <w:t>David Vacas Miguel</w:t>
       </w:r>
-      <w:bookmarkEnd w:id="1"/>
+      <w:bookmarkEnd w:id="0"/>
       <w:r>
         <w:rPr>
           <w:rFonts w:ascii="Arial" w:eastAsia="Arial" w:hAnsi="Arial" w:cs="Arial"/>
@@ -449,7 +447,7 @@
           <w:lang w:eastAsia="es-ES"/>
         </w:rPr>
       </w:pPr>
-      <w:bookmarkStart w:id="2" w:name="_Toc489893534"/>
+      <w:bookmarkStart w:id="1" w:name="_Toc489893534"/>
       <w:r>
         <w:rPr>
           <w:rFonts w:ascii="Arial" w:eastAsia="Arial" w:hAnsi="Arial" w:cs="Arial"/>
@@ -471,7 +469,7 @@
         </w:rPr>
         <w:t>Alberto Herrán González</w:t>
       </w:r>
-      <w:bookmarkEnd w:id="2"/>
+      <w:bookmarkEnd w:id="1"/>
       <w:r>
         <w:rPr>
           <w:rFonts w:ascii="Arial" w:eastAsia="Arial" w:hAnsi="Arial" w:cs="Arial"/>
@@ -483,12 +481,106 @@
         <w:t xml:space="preserve"> </w:t>
       </w:r>
     </w:p>
+    <w:p/>
     <w:p>
-      <w:r>
-        <w:br w:type="page"/>
-      </w:r>
+      <w:pPr>
+        <w:pStyle w:val="TituloTFG"/>
+        <w:sectPr>
+          <w:headerReference w:type="default" r:id="rId9"/>
+          <w:footerReference w:type="default" r:id="rId10"/>
+          <w:pgSz w:w="11906" w:h="16838"/>
+          <w:pgMar w:top="1418" w:right="1418" w:bottom="1418" w:left="1418" w:header="709" w:footer="709" w:gutter="0"/>
+          <w:cols w:space="708"/>
+          <w:titlePg/>
+          <w:docGrid w:linePitch="360"/>
+        </w:sectPr>
+      </w:pPr>
+      <w:bookmarkStart w:id="2" w:name="_Toc518322195"/>
     </w:p>
-    <w:bookmarkStart w:id="3" w:name="_Toc518322194" w:displacedByCustomXml="next"/>
+    <w:p>
+      <w:pPr>
+        <w:pStyle w:val="TituloTFG"/>
+      </w:pPr>
+      <w:r>
+        <w:lastRenderedPageBreak/>
+        <w:t>Agradecimientos</w:t>
+      </w:r>
+      <w:bookmarkEnd w:id="2"/>
+    </w:p>
+    <w:p>
+      <w:pPr>
+        <w:pStyle w:val="LetranormalTFG"/>
+      </w:pPr>
+      <w:r>
+        <w:t>Me gustaría agradecer a la universidad por el conocimiento recibido y en especial a mi tutor, Alberto Herrán, por su ayuda y apoyo durante el desarrollo del proyecto.</w:t>
+      </w:r>
+    </w:p>
+    <w:p>
+      <w:pPr>
+        <w:pStyle w:val="TituloTFG"/>
+        <w:sectPr>
+          <w:headerReference w:type="first" r:id="rId11"/>
+          <w:footerReference w:type="first" r:id="rId12"/>
+          <w:type w:val="oddPage"/>
+          <w:pgSz w:w="11906" w:h="16838"/>
+          <w:pgMar w:top="1418" w:right="1418" w:bottom="1418" w:left="1418" w:header="709" w:footer="709" w:gutter="0"/>
+          <w:cols w:space="708"/>
+          <w:titlePg/>
+          <w:docGrid w:linePitch="360"/>
+        </w:sectPr>
+      </w:pPr>
+      <w:bookmarkStart w:id="3" w:name="_Toc518322196"/>
+    </w:p>
+    <w:p>
+      <w:pPr>
+        <w:pStyle w:val="TituloTFG"/>
+      </w:pPr>
+      <w:r>
+        <w:lastRenderedPageBreak/>
+        <w:t>Resumen</w:t>
+      </w:r>
+      <w:bookmarkEnd w:id="3"/>
+    </w:p>
+    <w:p>
+      <w:pPr>
+        <w:pStyle w:val="LetranormalTFG"/>
+      </w:pPr>
+      <w:r>
+        <w:t>En este TFG se ha desarrollado un algoritmo que calcula los parámetros óptimos de un robot con direccionamiento diferencial con los que recorrer un circuito en el menor tiempo posible.</w:t>
+      </w:r>
+    </w:p>
+    <w:p>
+      <w:pPr>
+        <w:pStyle w:val="LetranormalTFG"/>
+      </w:pPr>
+      <w:r>
+        <w:t>Se ha comenzado estudiando el funcionamiento del robot sobre el circuito, definiendo así la función objetivo del algoritmo. A continuación, se pasa al análisis del algoritmo utilizado describiendo por separado cada una de sus partes: métodos constructivos, generación de vecindarios y selección de la siguiente solución. Inmediatamente después se ha llevado a cabo la implementación del algoritmo. Finalmente se han generado diferentes tipos de instancias, y se han probado los algoritmos desarrollados sobre las mismas.</w:t>
+      </w:r>
+    </w:p>
+    <w:p>
+      <w:pPr>
+        <w:pStyle w:val="LetranormalTFG"/>
+        <w:sectPr>
+          <w:headerReference w:type="first" r:id="rId13"/>
+          <w:footerReference w:type="first" r:id="rId14"/>
+          <w:type w:val="oddPage"/>
+          <w:pgSz w:w="11906" w:h="16838"/>
+          <w:pgMar w:top="1418" w:right="1418" w:bottom="1418" w:left="1418" w:header="709" w:footer="709" w:gutter="0"/>
+          <w:cols w:space="708"/>
+          <w:titlePg/>
+          <w:docGrid w:linePitch="360"/>
+        </w:sectPr>
+      </w:pPr>
+      <w:r>
+        <w:t>Finalmente, las mejores soluciones obtenidas se h</w:t>
+      </w:r>
+      <w:bookmarkStart w:id="4" w:name="_GoBack"/>
+      <w:bookmarkEnd w:id="4"/>
+      <w:r>
+        <w:t>an probado sobre el robot mostrando la mejora en el funcionamiento del mismo respecto a la solución base proporcionada.</w:t>
+      </w:r>
+    </w:p>
+    <w:bookmarkStart w:id="5" w:name="_Toc518322194" w:displacedByCustomXml="next"/>
     <w:sdt>
       <w:sdtPr>
         <w:rPr>
@@ -517,7 +609,7 @@
           <w:r>
             <w:t>Índice</w:t>
           </w:r>
-          <w:bookmarkEnd w:id="3"/>
+          <w:bookmarkEnd w:id="5"/>
         </w:p>
         <w:p>
           <w:pPr>
@@ -564,13 +656,13 @@
             </w:rPr>
             <w:fldChar w:fldCharType="separate"/>
           </w:r>
-          <w:hyperlink w:anchor="_Toc518322194" w:history="1">
+          <w:hyperlink w:anchor="_Toc518322197" w:history="1">
             <w:r>
               <w:rPr>
                 <w:rStyle w:val="Hipervnculo"/>
                 <w:noProof/>
               </w:rPr>
-              <w:t>Índice</w:t>
+              <w:t>Capítulo 1 Introducción</w:t>
             </w:r>
             <w:r>
               <w:rPr>
@@ -591,7 +683,7 @@
                 <w:noProof/>
                 <w:webHidden/>
               </w:rPr>
-              <w:instrText xml:space="preserve"> PAGEREF _Toc518322194 \h </w:instrText>
+              <w:instrText xml:space="preserve"> PAGEREF _Toc518322197 \h </w:instrText>
             </w:r>
             <w:r>
               <w:rPr>
@@ -611,232 +703,7 @@
                 <w:noProof/>
                 <w:webHidden/>
               </w:rPr>
-              <w:t>2</w:t>
-            </w:r>
-            <w:r>
-              <w:rPr>
-                <w:noProof/>
-                <w:webHidden/>
-              </w:rPr>
-              <w:fldChar w:fldCharType="end"/>
-            </w:r>
-          </w:hyperlink>
-        </w:p>
-        <w:p>
-          <w:pPr>
-            <w:pStyle w:val="TDC1"/>
-            <w:tabs>
-              <w:tab w:val="right" w:leader="dot" w:pos="9060"/>
-            </w:tabs>
-            <w:rPr>
-              <w:rFonts w:asciiTheme="minorHAnsi" w:eastAsiaTheme="minorEastAsia" w:hAnsiTheme="minorHAnsi"/>
-              <w:b w:val="0"/>
-              <w:bCs w:val="0"/>
-              <w:caps w:val="0"/>
-              <w:noProof/>
-              <w:sz w:val="22"/>
-              <w:szCs w:val="22"/>
-              <w:lang w:eastAsia="es-ES"/>
-            </w:rPr>
-          </w:pPr>
-          <w:hyperlink w:anchor="_Toc518322195" w:history="1">
-            <w:r>
-              <w:rPr>
-                <w:rStyle w:val="Hipervnculo"/>
-                <w:noProof/>
-              </w:rPr>
-              <w:t>Agradecimientos</w:t>
-            </w:r>
-            <w:r>
-              <w:rPr>
-                <w:noProof/>
-                <w:webHidden/>
-              </w:rPr>
-              <w:tab/>
-            </w:r>
-            <w:r>
-              <w:rPr>
-                <w:noProof/>
-                <w:webHidden/>
-              </w:rPr>
-              <w:fldChar w:fldCharType="begin"/>
-            </w:r>
-            <w:r>
-              <w:rPr>
-                <w:noProof/>
-                <w:webHidden/>
-              </w:rPr>
-              <w:instrText xml:space="preserve"> PAGEREF _Toc518322195 \h </w:instrText>
-            </w:r>
-            <w:r>
-              <w:rPr>
-                <w:noProof/>
-                <w:webHidden/>
-              </w:rPr>
-            </w:r>
-            <w:r>
-              <w:rPr>
-                <w:noProof/>
-                <w:webHidden/>
-              </w:rPr>
-              <w:fldChar w:fldCharType="separate"/>
-            </w:r>
-            <w:r>
-              <w:rPr>
-                <w:noProof/>
-                <w:webHidden/>
-              </w:rPr>
-              <w:t>3</w:t>
-            </w:r>
-            <w:r>
-              <w:rPr>
-                <w:noProof/>
-                <w:webHidden/>
-              </w:rPr>
-              <w:fldChar w:fldCharType="end"/>
-            </w:r>
-          </w:hyperlink>
-        </w:p>
-        <w:p>
-          <w:pPr>
-            <w:pStyle w:val="TDC1"/>
-            <w:tabs>
-              <w:tab w:val="right" w:leader="dot" w:pos="9060"/>
-            </w:tabs>
-            <w:rPr>
-              <w:rFonts w:asciiTheme="minorHAnsi" w:eastAsiaTheme="minorEastAsia" w:hAnsiTheme="minorHAnsi"/>
-              <w:b w:val="0"/>
-              <w:bCs w:val="0"/>
-              <w:caps w:val="0"/>
-              <w:noProof/>
-              <w:sz w:val="22"/>
-              <w:szCs w:val="22"/>
-              <w:lang w:eastAsia="es-ES"/>
-            </w:rPr>
-          </w:pPr>
-          <w:hyperlink w:anchor="_Toc518322196" w:history="1">
-            <w:r>
-              <w:rPr>
-                <w:rStyle w:val="Hipervnculo"/>
-                <w:noProof/>
-              </w:rPr>
-              <w:t>Resumen</w:t>
-            </w:r>
-            <w:r>
-              <w:rPr>
-                <w:noProof/>
-                <w:webHidden/>
-              </w:rPr>
-              <w:tab/>
-            </w:r>
-            <w:r>
-              <w:rPr>
-                <w:noProof/>
-                <w:webHidden/>
-              </w:rPr>
-              <w:fldChar w:fldCharType="begin"/>
-            </w:r>
-            <w:r>
-              <w:rPr>
-                <w:noProof/>
-                <w:webHidden/>
-              </w:rPr>
-              <w:instrText xml:space="preserve"> PAGEREF _Toc518322196 \h </w:instrText>
-            </w:r>
-            <w:r>
-              <w:rPr>
-                <w:noProof/>
-                <w:webHidden/>
-              </w:rPr>
-            </w:r>
-            <w:r>
-              <w:rPr>
-                <w:noProof/>
-                <w:webHidden/>
-              </w:rPr>
-              <w:fldChar w:fldCharType="separate"/>
-            </w:r>
-            <w:r>
-              <w:rPr>
-                <w:noProof/>
-                <w:webHidden/>
-              </w:rPr>
-              <w:t>4</w:t>
-            </w:r>
-            <w:r>
-              <w:rPr>
-                <w:noProof/>
-                <w:webHidden/>
-              </w:rPr>
-              <w:fldChar w:fldCharType="end"/>
-            </w:r>
-          </w:hyperlink>
-        </w:p>
-        <w:p>
-          <w:pPr>
-            <w:pStyle w:val="TDC1"/>
-            <w:tabs>
-              <w:tab w:val="right" w:leader="dot" w:pos="9060"/>
-            </w:tabs>
-            <w:rPr>
-              <w:rFonts w:asciiTheme="minorHAnsi" w:eastAsiaTheme="minorEastAsia" w:hAnsiTheme="minorHAnsi"/>
-              <w:b w:val="0"/>
-              <w:bCs w:val="0"/>
-              <w:caps w:val="0"/>
-              <w:noProof/>
-              <w:sz w:val="22"/>
-              <w:szCs w:val="22"/>
-              <w:lang w:eastAsia="es-ES"/>
-            </w:rPr>
-          </w:pPr>
-          <w:hyperlink w:anchor="_Toc518322197" w:history="1">
-            <w:r>
-              <w:rPr>
-                <w:rStyle w:val="Hipervnculo"/>
-                <w:noProof/>
-              </w:rPr>
-              <w:t>Capítulo 1 Introducción</w:t>
-            </w:r>
-            <w:r>
-              <w:rPr>
-                <w:noProof/>
-                <w:webHidden/>
-              </w:rPr>
-              <w:tab/>
-            </w:r>
-            <w:r>
-              <w:rPr>
-                <w:noProof/>
-                <w:webHidden/>
-              </w:rPr>
-              <w:fldChar w:fldCharType="begin"/>
-            </w:r>
-            <w:r>
-              <w:rPr>
-                <w:noProof/>
-                <w:webHidden/>
-              </w:rPr>
-              <w:instrText xml:space="preserve"> PAGEREF _Toc518322197 \h </w:instrText>
-            </w:r>
-            <w:r>
-              <w:rPr>
-                <w:noProof/>
-                <w:webHidden/>
-              </w:rPr>
-            </w:r>
-            <w:r>
-              <w:rPr>
-                <w:noProof/>
-                <w:webHidden/>
-              </w:rPr>
-              <w:fldChar w:fldCharType="separate"/>
-            </w:r>
-            <w:r>
-              <w:rPr>
-                <w:noProof/>
-                <w:webHidden/>
-              </w:rPr>
-              <w:t>5</w:t>
+              <w:t>9</w:t>
             </w:r>
             <w:r>
               <w:rPr>
@@ -909,7 +776,7 @@
                 <w:noProof/>
                 <w:webHidden/>
               </w:rPr>
-              <w:t>5</w:t>
+              <w:t>9</w:t>
             </w:r>
             <w:r>
               <w:rPr>
@@ -982,7 +849,7 @@
                 <w:noProof/>
                 <w:webHidden/>
               </w:rPr>
-              <w:t>6</w:t>
+              <w:t>10</w:t>
             </w:r>
             <w:r>
               <w:rPr>
@@ -1055,7 +922,7 @@
                 <w:noProof/>
                 <w:webHidden/>
               </w:rPr>
-              <w:t>6</w:t>
+              <w:t>10</w:t>
             </w:r>
             <w:r>
               <w:rPr>
@@ -1128,7 +995,7 @@
                 <w:noProof/>
                 <w:webHidden/>
               </w:rPr>
-              <w:t>8</w:t>
+              <w:t>12</w:t>
             </w:r>
             <w:r>
               <w:rPr>
@@ -1203,7 +1070,7 @@
                 <w:noProof/>
                 <w:webHidden/>
               </w:rPr>
-              <w:t>9</w:t>
+              <w:t>13</w:t>
             </w:r>
             <w:r>
               <w:rPr>
@@ -1276,7 +1143,7 @@
                 <w:noProof/>
                 <w:webHidden/>
               </w:rPr>
-              <w:t>9</w:t>
+              <w:t>13</w:t>
             </w:r>
             <w:r>
               <w:rPr>
@@ -1349,7 +1216,7 @@
                 <w:noProof/>
                 <w:webHidden/>
               </w:rPr>
-              <w:t>14</w:t>
+              <w:t>18</w:t>
             </w:r>
             <w:r>
               <w:rPr>
@@ -1422,7 +1289,7 @@
                 <w:noProof/>
                 <w:webHidden/>
               </w:rPr>
-              <w:t>16</w:t>
+              <w:t>20</w:t>
             </w:r>
             <w:r>
               <w:rPr>
@@ -1497,7 +1364,7 @@
                 <w:noProof/>
                 <w:webHidden/>
               </w:rPr>
-              <w:t>18</w:t>
+              <w:t>23</w:t>
             </w:r>
             <w:r>
               <w:rPr>
@@ -1570,7 +1437,7 @@
                 <w:noProof/>
                 <w:webHidden/>
               </w:rPr>
-              <w:t>18</w:t>
+              <w:t>23</w:t>
             </w:r>
             <w:r>
               <w:rPr>
@@ -1643,7 +1510,7 @@
                 <w:noProof/>
                 <w:webHidden/>
               </w:rPr>
-              <w:t>19</w:t>
+              <w:t>24</w:t>
             </w:r>
             <w:r>
               <w:rPr>
@@ -1716,7 +1583,7 @@
                 <w:noProof/>
                 <w:webHidden/>
               </w:rPr>
-              <w:t>20</w:t>
+              <w:t>25</w:t>
             </w:r>
             <w:r>
               <w:rPr>
@@ -1789,7 +1656,7 @@
                 <w:noProof/>
                 <w:webHidden/>
               </w:rPr>
-              <w:t>20</w:t>
+              <w:t>25</w:t>
             </w:r>
             <w:r>
               <w:rPr>
@@ -1862,7 +1729,7 @@
                 <w:noProof/>
                 <w:webHidden/>
               </w:rPr>
-              <w:t>21</w:t>
+              <w:t>26</w:t>
             </w:r>
             <w:r>
               <w:rPr>
@@ -1937,7 +1804,7 @@
                 <w:noProof/>
                 <w:webHidden/>
               </w:rPr>
-              <w:t>26</w:t>
+              <w:t>31</w:t>
             </w:r>
             <w:r>
               <w:rPr>
@@ -2010,7 +1877,7 @@
                 <w:noProof/>
                 <w:webHidden/>
               </w:rPr>
-              <w:t>26</w:t>
+              <w:t>31</w:t>
             </w:r>
             <w:r>
               <w:rPr>
@@ -2083,7 +1950,7 @@
                 <w:noProof/>
                 <w:webHidden/>
               </w:rPr>
-              <w:t>27</w:t>
+              <w:t>32</w:t>
             </w:r>
             <w:r>
               <w:rPr>
@@ -2158,7 +2025,7 @@
                 <w:noProof/>
                 <w:webHidden/>
               </w:rPr>
-              <w:t>30</w:t>
+              <w:t>35</w:t>
             </w:r>
             <w:r>
               <w:rPr>
@@ -2231,7 +2098,7 @@
                 <w:noProof/>
                 <w:webHidden/>
               </w:rPr>
-              <w:t>30</w:t>
+              <w:t>35</w:t>
             </w:r>
             <w:r>
               <w:rPr>
@@ -2304,7 +2171,7 @@
                 <w:noProof/>
                 <w:webHidden/>
               </w:rPr>
-              <w:t>32</w:t>
+              <w:t>37</w:t>
             </w:r>
             <w:r>
               <w:rPr>
@@ -2377,7 +2244,7 @@
                 <w:noProof/>
                 <w:webHidden/>
               </w:rPr>
-              <w:t>33</w:t>
+              <w:t>38</w:t>
             </w:r>
             <w:r>
               <w:rPr>
@@ -2450,7 +2317,7 @@
                 <w:noProof/>
                 <w:webHidden/>
               </w:rPr>
-              <w:t>35</w:t>
+              <w:t>40</w:t>
             </w:r>
             <w:r>
               <w:rPr>
@@ -2523,7 +2390,7 @@
                 <w:noProof/>
                 <w:webHidden/>
               </w:rPr>
-              <w:t>36</w:t>
+              <w:t>41</w:t>
             </w:r>
             <w:r>
               <w:rPr>
@@ -2598,7 +2465,7 @@
                 <w:noProof/>
                 <w:webHidden/>
               </w:rPr>
-              <w:t>39</w:t>
+              <w:t>44</w:t>
             </w:r>
             <w:r>
               <w:rPr>
@@ -2614,8 +2481,18 @@
             <w:spacing w:line="360" w:lineRule="auto"/>
             <w:jc w:val="both"/>
             <w:rPr>
-              <w:rFonts w:ascii="Arial" w:hAnsi="Arial" w:cs="Arial"/>
+              <w:rFonts w:cs="Arial"/>
+              <w:bCs/>
             </w:rPr>
+            <w:sectPr>
+              <w:footerReference w:type="first" r:id="rId15"/>
+              <w:type w:val="oddPage"/>
+              <w:pgSz w:w="11906" w:h="16838"/>
+              <w:pgMar w:top="1418" w:right="1418" w:bottom="1418" w:left="1418" w:header="709" w:footer="709" w:gutter="0"/>
+              <w:cols w:space="708"/>
+              <w:titlePg/>
+              <w:docGrid w:linePitch="360"/>
+            </w:sectPr>
           </w:pPr>
           <w:r>
             <w:rPr>
@@ -2628,165 +2505,11 @@
         </w:p>
       </w:sdtContent>
     </w:sdt>
+    <w:bookmarkStart w:id="6" w:name="_Toc518322197" w:displacedByCustomXml="prev"/>
     <w:p>
       <w:pPr>
-        <w:ind w:left="1416" w:hanging="1416"/>
-        <w:rPr>
-          <w:rFonts w:ascii="Times New Roman" w:hAnsi="Times New Roman" w:cs="Times New Roman"/>
-          <w:sz w:val="24"/>
-        </w:rPr>
-      </w:pPr>
-      <w:r>
-        <w:rPr>
-          <w:rFonts w:ascii="Times New Roman" w:hAnsi="Times New Roman" w:cs="Times New Roman"/>
-          <w:sz w:val="24"/>
-        </w:rPr>
-        <w:br w:type="page"/>
-      </w:r>
-    </w:p>
-    <w:p>
-      <w:pPr>
         <w:pStyle w:val="TituloTFG"/>
       </w:pPr>
-      <w:bookmarkStart w:id="4" w:name="_Toc518322195"/>
-      <w:r>
-        <w:lastRenderedPageBreak/>
-        <w:t>Agradecimientos</w:t>
-      </w:r>
-      <w:bookmarkEnd w:id="4"/>
-    </w:p>
-    <w:p>
-      <w:pPr>
-        <w:pStyle w:val="LetranormalTFG"/>
-      </w:pPr>
-      <w:r>
-        <w:t>Me gustaría agradecer a la universidad por el conocimiento recibido y en especial a mi tutor, Alberto Herrán, por su ayuda y apoyo durante el desarrollo del proyecto.</w:t>
-      </w:r>
-    </w:p>
-    <w:p>
-      <w:pPr>
-        <w:rPr>
-          <w:rFonts w:ascii="Arial" w:eastAsiaTheme="majorEastAsia" w:hAnsi="Arial" w:cstheme="majorBidi"/>
-          <w:b/>
-          <w:sz w:val="40"/>
-          <w:szCs w:val="32"/>
-        </w:rPr>
-      </w:pPr>
-      <w:r>
-        <w:br w:type="page"/>
-      </w:r>
-    </w:p>
-    <w:p>
-      <w:pPr>
-        <w:pStyle w:val="TituloTFG"/>
-      </w:pPr>
-      <w:bookmarkStart w:id="5" w:name="_Toc518322196"/>
-      <w:r>
-        <w:lastRenderedPageBreak/>
-        <w:t>Resumen</w:t>
-      </w:r>
-      <w:bookmarkEnd w:id="5"/>
-    </w:p>
-    <w:p>
-      <w:pPr>
-        <w:pStyle w:val="LetranormalTFG"/>
-      </w:pPr>
-      <w:r>
-        <w:t xml:space="preserve">En este TFG se ha desarrollado un algoritmo que calcula los parámetros óptimos de un robot con direccionamiento diferencial </w:t>
-      </w:r>
-      <w:r>
-        <w:t>con los que recorrer un circuito en el menor tiempo posible</w:t>
-      </w:r>
-      <w:r>
-        <w:t>.</w:t>
-      </w:r>
-    </w:p>
-    <w:p>
-      <w:pPr>
-        <w:pStyle w:val="LetranormalTFG"/>
-      </w:pPr>
-      <w:r>
-        <w:t>Se ha comenzado estudiando el funcionamiento del robot sobre el circuito</w:t>
-      </w:r>
-      <w:r>
-        <w:t>, definiendo así</w:t>
-      </w:r>
-      <w:r>
-        <w:t xml:space="preserve"> la función objetivo del algoritmo. A continuación, se pas</w:t>
-      </w:r>
-      <w:r>
-        <w:t>a</w:t>
-      </w:r>
-      <w:r>
-        <w:t xml:space="preserve"> al análisis del algoritmo utilizado</w:t>
-      </w:r>
-      <w:r>
-        <w:t xml:space="preserve"> describiendo por separado cada una de sus</w:t>
-      </w:r>
-      <w:r>
-        <w:t xml:space="preserve"> partes</w:t>
-      </w:r>
-      <w:r>
-        <w:t xml:space="preserve">: métodos constructivos, generación </w:t>
-      </w:r>
-      <w:r>
-        <w:t xml:space="preserve">de vecindarios </w:t>
-      </w:r>
-      <w:r>
-        <w:t xml:space="preserve">y </w:t>
-      </w:r>
-      <w:r>
-        <w:t>selección de la siguiente solución</w:t>
-      </w:r>
-      <w:r>
-        <w:t xml:space="preserve">. Inmediatamente después se </w:t>
-      </w:r>
-      <w:r>
-        <w:t>ha llevado a cabo</w:t>
-      </w:r>
-      <w:r>
-        <w:t xml:space="preserve"> la implementación del algoritmo. Finalmente se </w:t>
-      </w:r>
-      <w:r>
-        <w:t>han generado</w:t>
-      </w:r>
-      <w:r>
-        <w:t xml:space="preserve"> diferentes tipos de</w:t>
-      </w:r>
-      <w:r>
-        <w:t xml:space="preserve"> instancias,</w:t>
-      </w:r>
-      <w:r>
-        <w:t xml:space="preserve"> y se han probado los algoritmos desarrollados sobre las mismas.</w:t>
-      </w:r>
-    </w:p>
-    <w:p>
-      <w:pPr>
-        <w:pStyle w:val="LetranormalTFG"/>
-      </w:pPr>
-      <w:r>
-        <w:t>Finalmente, las mejores soluciones obtenidas se han probado sobre el robot mostrando la mejora en el funcionamiento del mismo respecto a la solución base proporcionada.</w:t>
-      </w:r>
-    </w:p>
-    <w:p>
-      <w:pPr>
-        <w:pStyle w:val="LetranormalTFG"/>
-        <w:rPr>
-          <w:rFonts w:ascii="Arial" w:eastAsiaTheme="majorEastAsia" w:hAnsi="Arial" w:cstheme="majorBidi"/>
-          <w:b/>
-          <w:sz w:val="40"/>
-          <w:szCs w:val="32"/>
-        </w:rPr>
-      </w:pPr>
-      <w:r>
-        <w:br w:type="page"/>
-      </w:r>
-    </w:p>
-    <w:p>
-      <w:pPr>
-        <w:pStyle w:val="TituloTFG"/>
-      </w:pPr>
-      <w:bookmarkStart w:id="6" w:name="_Toc518322197"/>
       <w:r>
         <w:lastRenderedPageBreak/>
         <w:t>Capítulo 1 Introducción</w:t>
@@ -2880,7 +2603,7 @@
                     </pic:cNvPicPr>
                   </pic:nvPicPr>
                   <pic:blipFill>
-                    <a:blip r:embed="rId9">
+                    <a:blip r:embed="rId16">
                       <a:extLst>
                         <a:ext uri="{28A0092B-C50C-407E-A947-70E740481C1C}">
                           <a14:useLocalDpi xmlns:a14="http://schemas.microsoft.com/office/drawing/2010/main" val="0"/>
@@ -4089,61 +3812,63 @@
     <w:p>
       <w:pPr>
         <w:pStyle w:val="LetranormalTFG"/>
+      </w:pPr>
+      <w:r>
+        <w:t xml:space="preserve">Finalmente se muestran las </w:t>
+      </w:r>
+      <w:r>
+        <w:rPr>
+          <w:b/>
+          <w:i/>
+        </w:rPr>
+        <w:t>Conclusiones</w:t>
+      </w:r>
+      <w:r>
+        <w:t xml:space="preserve">, </w:t>
+      </w:r>
+      <w:r>
+        <w:t>donde</w:t>
+      </w:r>
+      <w:r>
+        <w:t xml:space="preserve"> </w:t>
+      </w:r>
+      <w:r>
+        <w:t>presentan tanto las conclusiones</w:t>
+      </w:r>
+      <w:r>
+        <w:t xml:space="preserve"> </w:t>
+      </w:r>
+      <w:r>
+        <w:t>como</w:t>
+      </w:r>
+      <w:r>
+        <w:t xml:space="preserve"> las posibles mejoras </w:t>
+      </w:r>
+      <w:r>
+        <w:t>y ampliaciones futuras</w:t>
+      </w:r>
+      <w:r>
+        <w:t>.</w:t>
+      </w:r>
+    </w:p>
+    <w:p>
+      <w:pPr>
+        <w:pStyle w:val="TituloTFG"/>
         <w:sectPr>
-          <w:headerReference w:type="default" r:id="rId10"/>
-          <w:footerReference w:type="default" r:id="rId11"/>
-          <w:headerReference w:type="first" r:id="rId12"/>
-          <w:type w:val="continuous"/>
+          <w:footerReference w:type="first" r:id="rId17"/>
+          <w:type w:val="oddPage"/>
           <w:pgSz w:w="11906" w:h="16838"/>
           <w:pgMar w:top="1418" w:right="1418" w:bottom="1418" w:left="1418" w:header="709" w:footer="709" w:gutter="0"/>
           <w:cols w:space="708"/>
-          <w:titlePg/>
           <w:docGrid w:linePitch="360"/>
         </w:sectPr>
       </w:pPr>
-      <w:r>
-        <w:t xml:space="preserve">Finalmente se muestran las </w:t>
-      </w:r>
-      <w:r>
-        <w:rPr>
-          <w:b/>
-          <w:i/>
-        </w:rPr>
-        <w:t>Conclusiones</w:t>
-      </w:r>
-      <w:r>
-        <w:t xml:space="preserve">, </w:t>
-      </w:r>
-      <w:r>
-        <w:t>donde</w:t>
-      </w:r>
-      <w:r>
-        <w:t xml:space="preserve"> </w:t>
-      </w:r>
-      <w:r>
-        <w:t>presentan tanto las conclusiones</w:t>
-      </w:r>
-      <w:r>
-        <w:t xml:space="preserve"> </w:t>
-      </w:r>
-      <w:r>
-        <w:t>como</w:t>
-      </w:r>
-      <w:r>
-        <w:t xml:space="preserve"> las posibles mejoras </w:t>
-      </w:r>
-      <w:r>
-        <w:t>y ampliaciones futuras</w:t>
-      </w:r>
-      <w:r>
-        <w:t>.</w:t>
-      </w:r>
+      <w:bookmarkStart w:id="11" w:name="_Toc518322202"/>
     </w:p>
     <w:p>
       <w:pPr>
         <w:pStyle w:val="TituloTFG"/>
       </w:pPr>
-      <w:bookmarkStart w:id="11" w:name="_Toc518322202"/>
       <w:r>
         <w:lastRenderedPageBreak/>
         <w:t xml:space="preserve">Capítulo 2 </w:t>
@@ -4277,7 +4002,7 @@
                     </pic:cNvPicPr>
                   </pic:nvPicPr>
                   <pic:blipFill>
-                    <a:blip r:embed="rId13">
+                    <a:blip r:embed="rId18">
                       <a:extLst>
                         <a:ext uri="{28A0092B-C50C-407E-A947-70E740481C1C}">
                           <a14:useLocalDpi xmlns:a14="http://schemas.microsoft.com/office/drawing/2010/main" val="0"/>
@@ -4400,10 +4125,10 @@
             <v:path o:extrusionok="f" gradientshapeok="t" o:connecttype="rect"/>
             <o:lock v:ext="edit" aspectratio="t"/>
           </v:shapetype>
-          <v:shape id="_x0000_i1025" type="#_x0000_t75" style="width:9pt;height:13.5pt" o:ole="">
-            <v:imagedata r:id="rId14" o:title=""/>
+          <v:shape id="_x0000_i1194" type="#_x0000_t75" style="width:8.6pt;height:13.95pt" o:ole="">
+            <v:imagedata r:id="rId19" o:title=""/>
           </v:shape>
-          <o:OLEObject Type="Embed" ProgID="Equation.DSMT4" ShapeID="_x0000_i1025" DrawAspect="Content" ObjectID="_1592064531" r:id="rId15"/>
+          <o:OLEObject Type="Embed" ProgID="Equation.DSMT4" ShapeID="_x0000_i1194" DrawAspect="Content" ObjectID="_1592156941" r:id="rId20"/>
         </w:object>
       </w:r>
       <w:r>
@@ -4420,10 +4145,10 @@
           <w:position w:val="-4"/>
         </w:rPr>
         <w:object w:dxaOrig="220" w:dyaOrig="240" w14:anchorId="3150C3C2">
-          <v:shape id="_x0000_i1026" type="#_x0000_t75" style="width:11.25pt;height:12.75pt" o:ole="">
-            <v:imagedata r:id="rId16" o:title=""/>
+          <v:shape id="_x0000_i1195" type="#_x0000_t75" style="width:10.75pt;height:12.9pt" o:ole="">
+            <v:imagedata r:id="rId21" o:title=""/>
           </v:shape>
-          <o:OLEObject Type="Embed" ProgID="Equation.DSMT4" ShapeID="_x0000_i1026" DrawAspect="Content" ObjectID="_1592064532" r:id="rId17"/>
+          <o:OLEObject Type="Embed" ProgID="Equation.DSMT4" ShapeID="_x0000_i1195" DrawAspect="Content" ObjectID="_1592156942" r:id="rId22"/>
         </w:object>
       </w:r>
       <w:r>
@@ -4449,10 +4174,10 @@
           <w:position w:val="-10"/>
         </w:rPr>
         <w:object w:dxaOrig="2320" w:dyaOrig="320" w14:anchorId="0272A6B2">
-          <v:shape id="_x0000_i1027" type="#_x0000_t75" style="width:116.25pt;height:15.75pt" o:ole="">
-            <v:imagedata r:id="rId18" o:title=""/>
+          <v:shape id="_x0000_i1196" type="#_x0000_t75" style="width:116.05pt;height:16.1pt" o:ole="">
+            <v:imagedata r:id="rId23" o:title=""/>
           </v:shape>
-          <o:OLEObject Type="Embed" ProgID="Equation.DSMT4" ShapeID="_x0000_i1027" DrawAspect="Content" ObjectID="_1592064533" r:id="rId19"/>
+          <o:OLEObject Type="Embed" ProgID="Equation.DSMT4" ShapeID="_x0000_i1196" DrawAspect="Content" ObjectID="_1592156943" r:id="rId24"/>
         </w:object>
       </w:r>
       <w:r>
@@ -4481,10 +4206,10 @@
           <w:position w:val="-10"/>
         </w:rPr>
         <w:object w:dxaOrig="460" w:dyaOrig="320" w14:anchorId="0371BD81">
-          <v:shape id="_x0000_i1028" type="#_x0000_t75" style="width:24pt;height:16.5pt" o:ole="">
-            <v:imagedata r:id="rId20" o:title=""/>
+          <v:shape id="_x0000_i1197" type="#_x0000_t75" style="width:23.65pt;height:16.1pt" o:ole="">
+            <v:imagedata r:id="rId25" o:title=""/>
           </v:shape>
-          <o:OLEObject Type="Embed" ProgID="Equation.DSMT4" ShapeID="_x0000_i1028" DrawAspect="Content" ObjectID="_1592064534" r:id="rId21"/>
+          <o:OLEObject Type="Embed" ProgID="Equation.DSMT4" ShapeID="_x0000_i1197" DrawAspect="Content" ObjectID="_1592156944" r:id="rId26"/>
         </w:object>
       </w:r>
       <w:r>
@@ -4495,10 +4220,10 @@
           <w:position w:val="-12"/>
         </w:rPr>
         <w:object w:dxaOrig="1300" w:dyaOrig="360" w14:anchorId="3D7FB23E">
-          <v:shape id="_x0000_i1029" type="#_x0000_t75" style="width:65.25pt;height:18pt" o:ole="">
-            <v:imagedata r:id="rId22" o:title=""/>
+          <v:shape id="_x0000_i1198" type="#_x0000_t75" style="width:65.55pt;height:18.25pt" o:ole="">
+            <v:imagedata r:id="rId27" o:title=""/>
           </v:shape>
-          <o:OLEObject Type="Embed" ProgID="Equation.DSMT4" ShapeID="_x0000_i1029" DrawAspect="Content" ObjectID="_1592064535" r:id="rId23"/>
+          <o:OLEObject Type="Embed" ProgID="Equation.DSMT4" ShapeID="_x0000_i1198" DrawAspect="Content" ObjectID="_1592156945" r:id="rId28"/>
         </w:object>
       </w:r>
       <w:r>
@@ -4509,10 +4234,10 @@
           <w:position w:val="-10"/>
         </w:rPr>
         <w:object w:dxaOrig="460" w:dyaOrig="320" w14:anchorId="66E5BDB8">
-          <v:shape id="_x0000_i1030" type="#_x0000_t75" style="width:22.5pt;height:15.75pt" o:ole="">
-            <v:imagedata r:id="rId24" o:title=""/>
+          <v:shape id="_x0000_i1199" type="#_x0000_t75" style="width:22.55pt;height:16.1pt" o:ole="">
+            <v:imagedata r:id="rId29" o:title=""/>
           </v:shape>
-          <o:OLEObject Type="Embed" ProgID="Equation.DSMT4" ShapeID="_x0000_i1030" DrawAspect="Content" ObjectID="_1592064536" r:id="rId25"/>
+          <o:OLEObject Type="Embed" ProgID="Equation.DSMT4" ShapeID="_x0000_i1199" DrawAspect="Content" ObjectID="_1592156946" r:id="rId30"/>
         </w:object>
       </w:r>
       <w:r>
@@ -4550,10 +4275,10 @@
           <w:position w:val="-10"/>
         </w:rPr>
         <w:object w:dxaOrig="220" w:dyaOrig="260" w14:anchorId="16AC1829">
-          <v:shape id="_x0000_i1031" type="#_x0000_t75" style="width:11.25pt;height:13.5pt" o:ole="">
-            <v:imagedata r:id="rId26" o:title=""/>
+          <v:shape id="_x0000_i1200" type="#_x0000_t75" style="width:10.75pt;height:13.95pt" o:ole="">
+            <v:imagedata r:id="rId31" o:title=""/>
           </v:shape>
-          <o:OLEObject Type="Embed" ProgID="Equation.DSMT4" ShapeID="_x0000_i1031" DrawAspect="Content" ObjectID="_1592064537" r:id="rId27"/>
+          <o:OLEObject Type="Embed" ProgID="Equation.DSMT4" ShapeID="_x0000_i1200" DrawAspect="Content" ObjectID="_1592156947" r:id="rId32"/>
         </w:object>
       </w:r>
       <w:r>
@@ -4579,10 +4304,10 @@
           <w:position w:val="-28"/>
         </w:rPr>
         <w:object w:dxaOrig="2140" w:dyaOrig="680" w14:anchorId="632787FA">
-          <v:shape id="_x0000_i1032" type="#_x0000_t75" style="width:107.25pt;height:35.25pt" o:ole="">
-            <v:imagedata r:id="rId28" o:title=""/>
+          <v:shape id="_x0000_i1201" type="#_x0000_t75" style="width:107.45pt;height:35.45pt" o:ole="">
+            <v:imagedata r:id="rId33" o:title=""/>
           </v:shape>
-          <o:OLEObject Type="Embed" ProgID="Equation.DSMT4" ShapeID="_x0000_i1032" DrawAspect="Content" ObjectID="_1592064538" r:id="rId29"/>
+          <o:OLEObject Type="Embed" ProgID="Equation.DSMT4" ShapeID="_x0000_i1201" DrawAspect="Content" ObjectID="_1592156948" r:id="rId34"/>
         </w:object>
       </w:r>
       <w:r>
@@ -4636,7 +4361,7 @@
                     </pic:cNvPicPr>
                   </pic:nvPicPr>
                   <pic:blipFill>
-                    <a:blip r:embed="rId30">
+                    <a:blip r:embed="rId35">
                       <a:extLst>
                         <a:ext uri="{28A0092B-C50C-407E-A947-70E740481C1C}">
                           <a14:useLocalDpi xmlns:a14="http://schemas.microsoft.com/office/drawing/2010/main" val="0"/>
@@ -4756,10 +4481,10 @@
           <w:position w:val="-50"/>
         </w:rPr>
         <w:object w:dxaOrig="1540" w:dyaOrig="1100" w14:anchorId="2FA72ED2">
-          <v:shape id="_x0000_i1033" type="#_x0000_t75" style="width:77.25pt;height:55.5pt" o:ole="">
-            <v:imagedata r:id="rId31" o:title=""/>
+          <v:shape id="_x0000_i1202" type="#_x0000_t75" style="width:77.35pt;height:55.9pt" o:ole="">
+            <v:imagedata r:id="rId36" o:title=""/>
           </v:shape>
-          <o:OLEObject Type="Embed" ProgID="Equation.DSMT4" ShapeID="_x0000_i1033" DrawAspect="Content" ObjectID="_1592064539" r:id="rId32"/>
+          <o:OLEObject Type="Embed" ProgID="Equation.DSMT4" ShapeID="_x0000_i1202" DrawAspect="Content" ObjectID="_1592156949" r:id="rId37"/>
         </w:object>
       </w:r>
       <w:r>
@@ -4810,10 +4535,10 @@
             <w:position w:val="-24"/>
           </w:rPr>
           <w:object w:dxaOrig="2240" w:dyaOrig="620" w14:anchorId="3BBC0BCD">
-            <v:shape id="_x0000_i1034" type="#_x0000_t75" style="width:113.25pt;height:30.75pt" o:ole="">
-              <v:imagedata r:id="rId33" o:title=""/>
+            <v:shape id="_x0000_i1203" type="#_x0000_t75" style="width:112.85pt;height:31.15pt" o:ole="">
+              <v:imagedata r:id="rId38" o:title=""/>
             </v:shape>
-            <o:OLEObject Type="Embed" ProgID="Equation.DSMT4" ShapeID="_x0000_i1034" DrawAspect="Content" ObjectID="_1592064540" r:id="rId34"/>
+            <o:OLEObject Type="Embed" ProgID="Equation.DSMT4" ShapeID="_x0000_i1203" DrawAspect="Content" ObjectID="_1592156950" r:id="rId39"/>
           </w:object>
         </m:r>
       </m:oMath>
@@ -4854,10 +4579,10 @@
           <w:position w:val="-10"/>
         </w:rPr>
         <w:object w:dxaOrig="880" w:dyaOrig="320" w14:anchorId="48530C1C">
-          <v:shape id="_x0000_i1035" type="#_x0000_t75" style="width:43.5pt;height:16.5pt" o:ole="">
-            <v:imagedata r:id="rId35" o:title=""/>
+          <v:shape id="_x0000_i1204" type="#_x0000_t75" style="width:43pt;height:16.1pt" o:ole="">
+            <v:imagedata r:id="rId40" o:title=""/>
           </v:shape>
-          <o:OLEObject Type="Embed" ProgID="Equation.DSMT4" ShapeID="_x0000_i1035" DrawAspect="Content" ObjectID="_1592064541" r:id="rId36"/>
+          <o:OLEObject Type="Embed" ProgID="Equation.DSMT4" ShapeID="_x0000_i1204" DrawAspect="Content" ObjectID="_1592156951" r:id="rId41"/>
         </w:object>
       </w:r>
       <w:r>
@@ -4871,10 +4596,10 @@
           <w:position w:val="-10"/>
         </w:rPr>
         <w:object w:dxaOrig="440" w:dyaOrig="320" w14:anchorId="4B190118">
-          <v:shape id="_x0000_i1036" type="#_x0000_t75" style="width:21.75pt;height:16.5pt" o:ole="">
-            <v:imagedata r:id="rId37" o:title=""/>
+          <v:shape id="_x0000_i1205" type="#_x0000_t75" style="width:21.5pt;height:16.1pt" o:ole="">
+            <v:imagedata r:id="rId42" o:title=""/>
           </v:shape>
-          <o:OLEObject Type="Embed" ProgID="Equation.DSMT4" ShapeID="_x0000_i1036" DrawAspect="Content" ObjectID="_1592064542" r:id="rId38"/>
+          <o:OLEObject Type="Embed" ProgID="Equation.DSMT4" ShapeID="_x0000_i1205" DrawAspect="Content" ObjectID="_1592156952" r:id="rId43"/>
         </w:object>
       </w:r>
       <w:r>
@@ -4897,10 +4622,10 @@
           <w:position w:val="-12"/>
         </w:rPr>
         <w:object w:dxaOrig="2240" w:dyaOrig="360" w14:anchorId="5F90906D">
-          <v:shape id="_x0000_i1037" type="#_x0000_t75" style="width:112.5pt;height:18.75pt" o:ole="">
-            <v:imagedata r:id="rId39" o:title=""/>
+          <v:shape id="_x0000_i1206" type="#_x0000_t75" style="width:112.85pt;height:18.25pt" o:ole="">
+            <v:imagedata r:id="rId44" o:title=""/>
           </v:shape>
-          <o:OLEObject Type="Embed" ProgID="Equation.DSMT4" ShapeID="_x0000_i1037" DrawAspect="Content" ObjectID="_1592064543" r:id="rId40"/>
+          <o:OLEObject Type="Embed" ProgID="Equation.DSMT4" ShapeID="_x0000_i1206" DrawAspect="Content" ObjectID="_1592156953" r:id="rId45"/>
         </w:object>
       </w:r>
       <w:r>
@@ -4938,10 +4663,10 @@
           <w:position w:val="-50"/>
         </w:rPr>
         <w:object w:dxaOrig="2420" w:dyaOrig="1100" w14:anchorId="4801862E">
-          <v:shape id="_x0000_i1038" type="#_x0000_t75" style="width:121.5pt;height:55.5pt" o:ole="">
-            <v:imagedata r:id="rId41" o:title=""/>
+          <v:shape id="_x0000_i1207" type="#_x0000_t75" style="width:121.45pt;height:55.9pt" o:ole="">
+            <v:imagedata r:id="rId46" o:title=""/>
           </v:shape>
-          <o:OLEObject Type="Embed" ProgID="Equation.DSMT4" ShapeID="_x0000_i1038" DrawAspect="Content" ObjectID="_1592064544" r:id="rId42"/>
+          <o:OLEObject Type="Embed" ProgID="Equation.DSMT4" ShapeID="_x0000_i1207" DrawAspect="Content" ObjectID="_1592156954" r:id="rId47"/>
         </w:object>
       </w:r>
       <w:r>
@@ -5073,10 +4798,10 @@
           <w:position w:val="-12"/>
         </w:rPr>
         <w:object w:dxaOrig="880" w:dyaOrig="360" w14:anchorId="7D8571B7">
-          <v:shape id="_x0000_i1039" type="#_x0000_t75" style="width:43.5pt;height:18pt" o:ole="">
-            <v:imagedata r:id="rId43" o:title=""/>
+          <v:shape id="_x0000_i1208" type="#_x0000_t75" style="width:43pt;height:18.25pt" o:ole="">
+            <v:imagedata r:id="rId48" o:title=""/>
           </v:shape>
-          <o:OLEObject Type="Embed" ProgID="Equation.DSMT4" ShapeID="_x0000_i1039" DrawAspect="Content" ObjectID="_1592064545" r:id="rId44"/>
+          <o:OLEObject Type="Embed" ProgID="Equation.DSMT4" ShapeID="_x0000_i1208" DrawAspect="Content" ObjectID="_1592156955" r:id="rId49"/>
         </w:object>
       </w:r>
       <w:r>
@@ -5340,10 +5065,10 @@
           <w:position w:val="-58"/>
         </w:rPr>
         <w:object w:dxaOrig="3140" w:dyaOrig="1280" w14:anchorId="036885FA">
-          <v:shape id="_x0000_i1040" type="#_x0000_t75" style="width:157.5pt;height:63.75pt" o:ole="">
-            <v:imagedata r:id="rId45" o:title=""/>
+          <v:shape id="_x0000_i1209" type="#_x0000_t75" style="width:157.95pt;height:63.4pt" o:ole="">
+            <v:imagedata r:id="rId50" o:title=""/>
           </v:shape>
-          <o:OLEObject Type="Embed" ProgID="Equation.DSMT4" ShapeID="_x0000_i1040" DrawAspect="Content" ObjectID="_1592064546" r:id="rId46"/>
+          <o:OLEObject Type="Embed" ProgID="Equation.DSMT4" ShapeID="_x0000_i1209" DrawAspect="Content" ObjectID="_1592156956" r:id="rId51"/>
         </w:object>
       </w:r>
       <w:r>
@@ -5390,10 +5115,10 @@
           <w:position w:val="-88"/>
         </w:rPr>
         <w:object w:dxaOrig="5700" w:dyaOrig="1920" w14:anchorId="5BE86B1C">
-          <v:shape id="_x0000_i1041" type="#_x0000_t75" style="width:285.75pt;height:95.25pt" o:ole="">
-            <v:imagedata r:id="rId47" o:title=""/>
+          <v:shape id="_x0000_i1210" type="#_x0000_t75" style="width:285.85pt;height:95.65pt" o:ole="">
+            <v:imagedata r:id="rId52" o:title=""/>
           </v:shape>
-          <o:OLEObject Type="Embed" ProgID="Equation.DSMT4" ShapeID="_x0000_i1041" DrawAspect="Content" ObjectID="_1592064547" r:id="rId48"/>
+          <o:OLEObject Type="Embed" ProgID="Equation.DSMT4" ShapeID="_x0000_i1210" DrawAspect="Content" ObjectID="_1592156957" r:id="rId53"/>
         </w:object>
       </w:r>
       <w:r>
@@ -5426,10 +5151,10 @@
           <w:position w:val="-88"/>
         </w:rPr>
         <w:object w:dxaOrig="5040" w:dyaOrig="1900" w14:anchorId="7E620036">
-          <v:shape id="_x0000_i1042" type="#_x0000_t75" style="width:252pt;height:95.25pt" o:ole="">
-            <v:imagedata r:id="rId49" o:title=""/>
+          <v:shape id="_x0000_i1211" type="#_x0000_t75" style="width:252.55pt;height:95.65pt" o:ole="">
+            <v:imagedata r:id="rId54" o:title=""/>
           </v:shape>
-          <o:OLEObject Type="Embed" ProgID="Equation.DSMT4" ShapeID="_x0000_i1042" DrawAspect="Content" ObjectID="_1592064548" r:id="rId50"/>
+          <o:OLEObject Type="Embed" ProgID="Equation.DSMT4" ShapeID="_x0000_i1211" DrawAspect="Content" ObjectID="_1592156958" r:id="rId55"/>
         </w:object>
       </w:r>
       <w:r>
@@ -5506,10 +5231,10 @@
           <w:position w:val="-88"/>
         </w:rPr>
         <w:object w:dxaOrig="5200" w:dyaOrig="1900" w14:anchorId="10AF1F2A">
-          <v:shape id="_x0000_i1043" type="#_x0000_t75" style="width:261pt;height:95.25pt" o:ole="">
-            <v:imagedata r:id="rId51" o:title=""/>
+          <v:shape id="_x0000_i1212" type="#_x0000_t75" style="width:261.15pt;height:95.65pt" o:ole="">
+            <v:imagedata r:id="rId56" o:title=""/>
           </v:shape>
-          <o:OLEObject Type="Embed" ProgID="Equation.DSMT4" ShapeID="_x0000_i1043" DrawAspect="Content" ObjectID="_1592064549" r:id="rId52"/>
+          <o:OLEObject Type="Embed" ProgID="Equation.DSMT4" ShapeID="_x0000_i1212" DrawAspect="Content" ObjectID="_1592156959" r:id="rId57"/>
         </w:object>
       </w:r>
       <w:r>
@@ -5533,10 +5258,10 @@
           <w:position w:val="-24"/>
         </w:rPr>
         <w:object w:dxaOrig="1040" w:dyaOrig="620" w14:anchorId="294B585D">
-          <v:shape id="_x0000_i1044" type="#_x0000_t75" style="width:52.5pt;height:30.75pt" o:ole="">
-            <v:imagedata r:id="rId53" o:title=""/>
+          <v:shape id="_x0000_i1213" type="#_x0000_t75" style="width:52.65pt;height:31.15pt" o:ole="">
+            <v:imagedata r:id="rId58" o:title=""/>
           </v:shape>
-          <o:OLEObject Type="Embed" ProgID="Equation.DSMT4" ShapeID="_x0000_i1044" DrawAspect="Content" ObjectID="_1592064550" r:id="rId54"/>
+          <o:OLEObject Type="Embed" ProgID="Equation.DSMT4" ShapeID="_x0000_i1213" DrawAspect="Content" ObjectID="_1592156960" r:id="rId59"/>
         </w:object>
       </w:r>
       <w:r>
@@ -5547,10 +5272,10 @@
           <w:position w:val="-12"/>
         </w:rPr>
         <w:object w:dxaOrig="1020" w:dyaOrig="360" w14:anchorId="4A89B3E9">
-          <v:shape id="_x0000_i1045" type="#_x0000_t75" style="width:51pt;height:18pt" o:ole="">
-            <v:imagedata r:id="rId55" o:title=""/>
+          <v:shape id="_x0000_i1214" type="#_x0000_t75" style="width:50.5pt;height:18.25pt" o:ole="">
+            <v:imagedata r:id="rId60" o:title=""/>
           </v:shape>
-          <o:OLEObject Type="Embed" ProgID="Equation.DSMT4" ShapeID="_x0000_i1045" DrawAspect="Content" ObjectID="_1592064551" r:id="rId56"/>
+          <o:OLEObject Type="Embed" ProgID="Equation.DSMT4" ShapeID="_x0000_i1214" DrawAspect="Content" ObjectID="_1592156961" r:id="rId61"/>
         </w:object>
       </w:r>
       <w:r>
@@ -5570,10 +5295,10 @@
           <w:position w:val="-76"/>
         </w:rPr>
         <w:object w:dxaOrig="4800" w:dyaOrig="1359" w14:anchorId="1FC7E077">
-          <v:shape id="_x0000_i1046" type="#_x0000_t75" style="width:240pt;height:67.5pt" o:ole="">
-            <v:imagedata r:id="rId57" o:title=""/>
+          <v:shape id="_x0000_i1215" type="#_x0000_t75" style="width:239.65pt;height:67.7pt" o:ole="">
+            <v:imagedata r:id="rId62" o:title=""/>
           </v:shape>
-          <o:OLEObject Type="Embed" ProgID="Equation.DSMT4" ShapeID="_x0000_i1046" DrawAspect="Content" ObjectID="_1592064552" r:id="rId58"/>
+          <o:OLEObject Type="Embed" ProgID="Equation.DSMT4" ShapeID="_x0000_i1215" DrawAspect="Content" ObjectID="_1592156962" r:id="rId63"/>
         </w:object>
       </w:r>
       <w:r>
@@ -5626,10 +5351,10 @@
           <w:position w:val="-10"/>
         </w:rPr>
         <w:object w:dxaOrig="880" w:dyaOrig="320" w14:anchorId="2575AE9F">
-          <v:shape id="_x0000_i1047" type="#_x0000_t75" style="width:43.5pt;height:15.75pt" o:ole="">
-            <v:imagedata r:id="rId59" o:title=""/>
+          <v:shape id="_x0000_i1216" type="#_x0000_t75" style="width:43pt;height:16.1pt" o:ole="">
+            <v:imagedata r:id="rId64" o:title=""/>
           </v:shape>
-          <o:OLEObject Type="Embed" ProgID="Equation.DSMT4" ShapeID="_x0000_i1047" DrawAspect="Content" ObjectID="_1592064553" r:id="rId60"/>
+          <o:OLEObject Type="Embed" ProgID="Equation.DSMT4" ShapeID="_x0000_i1216" DrawAspect="Content" ObjectID="_1592156963" r:id="rId65"/>
         </w:object>
       </w:r>
       <w:r>
@@ -5650,10 +5375,10 @@
           <w:position w:val="-10"/>
         </w:rPr>
         <w:object w:dxaOrig="440" w:dyaOrig="320" w14:anchorId="2EB8CDCC">
-          <v:shape id="_x0000_i1048" type="#_x0000_t75" style="width:21.75pt;height:15.75pt" o:ole="">
-            <v:imagedata r:id="rId61" o:title=""/>
+          <v:shape id="_x0000_i1217" type="#_x0000_t75" style="width:21.5pt;height:16.1pt" o:ole="">
+            <v:imagedata r:id="rId66" o:title=""/>
           </v:shape>
-          <o:OLEObject Type="Embed" ProgID="Equation.DSMT4" ShapeID="_x0000_i1048" DrawAspect="Content" ObjectID="_1592064554" r:id="rId62"/>
+          <o:OLEObject Type="Embed" ProgID="Equation.DSMT4" ShapeID="_x0000_i1217" DrawAspect="Content" ObjectID="_1592156964" r:id="rId67"/>
         </w:object>
       </w:r>
       <w:r>
@@ -5679,10 +5404,10 @@
           <w:position w:val="-6"/>
         </w:rPr>
         <w:object w:dxaOrig="400" w:dyaOrig="279" w14:anchorId="02BBE241">
-          <v:shape id="_x0000_i1049" type="#_x0000_t75" style="width:21pt;height:14.25pt" o:ole="">
-            <v:imagedata r:id="rId63" o:title=""/>
+          <v:shape id="_x0000_i1218" type="#_x0000_t75" style="width:21.5pt;height:13.95pt" o:ole="">
+            <v:imagedata r:id="rId68" o:title=""/>
           </v:shape>
-          <o:OLEObject Type="Embed" ProgID="Equation.DSMT4" ShapeID="_x0000_i1049" DrawAspect="Content" ObjectID="_1592064555" r:id="rId64"/>
+          <o:OLEObject Type="Embed" ProgID="Equation.DSMT4" ShapeID="_x0000_i1218" DrawAspect="Content" ObjectID="_1592156965" r:id="rId69"/>
         </w:object>
       </w:r>
       <w:r>
@@ -5696,10 +5421,10 @@
           <w:position w:val="-6"/>
         </w:rPr>
         <w:object w:dxaOrig="400" w:dyaOrig="279" w14:anchorId="7CE3949A">
-          <v:shape id="_x0000_i1050" type="#_x0000_t75" style="width:21pt;height:14.25pt" o:ole="">
-            <v:imagedata r:id="rId65" o:title=""/>
+          <v:shape id="_x0000_i1219" type="#_x0000_t75" style="width:21.5pt;height:13.95pt" o:ole="">
+            <v:imagedata r:id="rId70" o:title=""/>
           </v:shape>
-          <o:OLEObject Type="Embed" ProgID="Equation.DSMT4" ShapeID="_x0000_i1050" DrawAspect="Content" ObjectID="_1592064556" r:id="rId66"/>
+          <o:OLEObject Type="Embed" ProgID="Equation.DSMT4" ShapeID="_x0000_i1219" DrawAspect="Content" ObjectID="_1592156966" r:id="rId71"/>
         </w:object>
       </w:r>
       <w:r>
@@ -5716,10 +5441,10 @@
           <w:position w:val="-6"/>
         </w:rPr>
         <w:object w:dxaOrig="240" w:dyaOrig="220" w14:anchorId="41C8D29B">
-          <v:shape id="_x0000_i1051" type="#_x0000_t75" style="width:12.75pt;height:11.25pt" o:ole="">
-            <v:imagedata r:id="rId67" o:title=""/>
+          <v:shape id="_x0000_i1220" type="#_x0000_t75" style="width:12.9pt;height:10.75pt" o:ole="">
+            <v:imagedata r:id="rId72" o:title=""/>
           </v:shape>
-          <o:OLEObject Type="Embed" ProgID="Equation.DSMT4" ShapeID="_x0000_i1051" DrawAspect="Content" ObjectID="_1592064557" r:id="rId68"/>
+          <o:OLEObject Type="Embed" ProgID="Equation.DSMT4" ShapeID="_x0000_i1220" DrawAspect="Content" ObjectID="_1592156967" r:id="rId73"/>
         </w:object>
       </w:r>
       <w:r>
@@ -5730,10 +5455,10 @@
           <w:position w:val="-6"/>
         </w:rPr>
         <w:object w:dxaOrig="300" w:dyaOrig="279" w14:anchorId="50445C0D">
-          <v:shape id="_x0000_i1052" type="#_x0000_t75" style="width:15pt;height:14.25pt" o:ole="">
-            <v:imagedata r:id="rId69" o:title=""/>
+          <v:shape id="_x0000_i1221" type="#_x0000_t75" style="width:15.05pt;height:13.95pt" o:ole="">
+            <v:imagedata r:id="rId74" o:title=""/>
           </v:shape>
-          <o:OLEObject Type="Embed" ProgID="Equation.DSMT4" ShapeID="_x0000_i1052" DrawAspect="Content" ObjectID="_1592064558" r:id="rId70"/>
+          <o:OLEObject Type="Embed" ProgID="Equation.DSMT4" ShapeID="_x0000_i1221" DrawAspect="Content" ObjectID="_1592156968" r:id="rId75"/>
         </w:object>
       </w:r>
       <w:r>
@@ -6462,7 +6187,7 @@
                     </pic:cNvPicPr>
                   </pic:nvPicPr>
                   <pic:blipFill>
-                    <a:blip r:embed="rId71">
+                    <a:blip r:embed="rId76">
                       <a:extLst>
                         <a:ext uri="{28A0092B-C50C-407E-A947-70E740481C1C}">
                           <a14:useLocalDpi xmlns:a14="http://schemas.microsoft.com/office/drawing/2010/main" val="0"/>
@@ -6587,7 +6312,7 @@
                     </pic:cNvPicPr>
                   </pic:nvPicPr>
                   <pic:blipFill rotWithShape="1">
-                    <a:blip r:embed="rId72">
+                    <a:blip r:embed="rId77">
                       <a:extLst>
                         <a:ext uri="{28A0092B-C50C-407E-A947-70E740481C1C}">
                           <a14:useLocalDpi xmlns:a14="http://schemas.microsoft.com/office/drawing/2010/main" val="0"/>
@@ -6774,7 +6499,7 @@
                     </pic:cNvPicPr>
                   </pic:nvPicPr>
                   <pic:blipFill>
-                    <a:blip r:embed="rId73">
+                    <a:blip r:embed="rId78">
                       <a:extLst>
                         <a:ext uri="{28A0092B-C50C-407E-A947-70E740481C1C}">
                           <a14:useLocalDpi xmlns:a14="http://schemas.microsoft.com/office/drawing/2010/main" val="0"/>
@@ -7923,10 +7648,10 @@
           <w:position w:val="-12"/>
         </w:rPr>
         <w:object w:dxaOrig="700" w:dyaOrig="360" w14:anchorId="3EA1F9DB">
-          <v:shape id="_x0000_i1053" type="#_x0000_t75" style="width:35.25pt;height:18pt" o:ole="">
-            <v:imagedata r:id="rId74" o:title=""/>
+          <v:shape id="_x0000_i1222" type="#_x0000_t75" style="width:35.45pt;height:18.25pt" o:ole="">
+            <v:imagedata r:id="rId79" o:title=""/>
           </v:shape>
-          <o:OLEObject Type="Embed" ProgID="Equation.DSMT4" ShapeID="_x0000_i1053" DrawAspect="Content" ObjectID="_1592064559" r:id="rId75"/>
+          <o:OLEObject Type="Embed" ProgID="Equation.DSMT4" ShapeID="_x0000_i1222" DrawAspect="Content" ObjectID="_1592156969" r:id="rId80"/>
         </w:object>
       </w:r>
       <w:r>
@@ -7937,10 +7662,10 @@
           <w:position w:val="-12"/>
         </w:rPr>
         <w:object w:dxaOrig="760" w:dyaOrig="360" w14:anchorId="6F1ECB13">
-          <v:shape id="_x0000_i1054" type="#_x0000_t75" style="width:38.25pt;height:18pt" o:ole="">
-            <v:imagedata r:id="rId76" o:title=""/>
+          <v:shape id="_x0000_i1223" type="#_x0000_t75" style="width:38.7pt;height:18.25pt" o:ole="">
+            <v:imagedata r:id="rId81" o:title=""/>
           </v:shape>
-          <o:OLEObject Type="Embed" ProgID="Equation.DSMT4" ShapeID="_x0000_i1054" DrawAspect="Content" ObjectID="_1592064560" r:id="rId77"/>
+          <o:OLEObject Type="Embed" ProgID="Equation.DSMT4" ShapeID="_x0000_i1223" DrawAspect="Content" ObjectID="_1592156970" r:id="rId82"/>
         </w:object>
       </w:r>
       <w:r>
@@ -7963,10 +7688,10 @@
           <w:position w:val="-12"/>
         </w:rPr>
         <w:object w:dxaOrig="999" w:dyaOrig="360" w14:anchorId="5DBC56F4">
-          <v:shape id="_x0000_i1055" type="#_x0000_t75" style="width:50.25pt;height:18pt" o:ole="">
-            <v:imagedata r:id="rId78" o:title=""/>
+          <v:shape id="_x0000_i1224" type="#_x0000_t75" style="width:50.5pt;height:18.25pt" o:ole="">
+            <v:imagedata r:id="rId83" o:title=""/>
           </v:shape>
-          <o:OLEObject Type="Embed" ProgID="Equation.DSMT4" ShapeID="_x0000_i1055" DrawAspect="Content" ObjectID="_1592064561" r:id="rId79"/>
+          <o:OLEObject Type="Embed" ProgID="Equation.DSMT4" ShapeID="_x0000_i1224" DrawAspect="Content" ObjectID="_1592156971" r:id="rId84"/>
         </w:object>
       </w:r>
       <w:r>
@@ -7977,10 +7702,10 @@
           <w:position w:val="-12"/>
         </w:rPr>
         <w:object w:dxaOrig="1100" w:dyaOrig="360" w14:anchorId="043FBFBE">
-          <v:shape id="_x0000_i1056" type="#_x0000_t75" style="width:54.75pt;height:18pt" o:ole="">
-            <v:imagedata r:id="rId80" o:title=""/>
+          <v:shape id="_x0000_i1225" type="#_x0000_t75" style="width:54.8pt;height:18.25pt" o:ole="">
+            <v:imagedata r:id="rId85" o:title=""/>
           </v:shape>
-          <o:OLEObject Type="Embed" ProgID="Equation.DSMT4" ShapeID="_x0000_i1056" DrawAspect="Content" ObjectID="_1592064562" r:id="rId81"/>
+          <o:OLEObject Type="Embed" ProgID="Equation.DSMT4" ShapeID="_x0000_i1225" DrawAspect="Content" ObjectID="_1592156972" r:id="rId86"/>
         </w:object>
       </w:r>
       <w:r>
@@ -7994,10 +7719,10 @@
           <w:position w:val="-10"/>
         </w:rPr>
         <w:object w:dxaOrig="900" w:dyaOrig="320" w14:anchorId="46ED65DA">
-          <v:shape id="_x0000_i1057" type="#_x0000_t75" style="width:45pt;height:15.75pt" o:ole="">
-            <v:imagedata r:id="rId82" o:title=""/>
+          <v:shape id="_x0000_i1226" type="#_x0000_t75" style="width:45.15pt;height:16.1pt" o:ole="">
+            <v:imagedata r:id="rId87" o:title=""/>
           </v:shape>
-          <o:OLEObject Type="Embed" ProgID="Equation.DSMT4" ShapeID="_x0000_i1057" DrawAspect="Content" ObjectID="_1592064563" r:id="rId83"/>
+          <o:OLEObject Type="Embed" ProgID="Equation.DSMT4" ShapeID="_x0000_i1226" DrawAspect="Content" ObjectID="_1592156973" r:id="rId88"/>
         </w:object>
       </w:r>
       <w:r>
@@ -8109,7 +7834,7 @@
                     </pic:cNvPicPr>
                   </pic:nvPicPr>
                   <pic:blipFill rotWithShape="1">
-                    <a:blip r:embed="rId84">
+                    <a:blip r:embed="rId89">
                       <a:extLst>
                         <a:ext uri="{28A0092B-C50C-407E-A947-70E740481C1C}">
                           <a14:useLocalDpi xmlns:a14="http://schemas.microsoft.com/office/drawing/2010/main" val="0"/>
@@ -8192,10 +7917,10 @@
           <w:position w:val="-46"/>
         </w:rPr>
         <w:object w:dxaOrig="1480" w:dyaOrig="1140" w14:anchorId="1C6926E7">
-          <v:shape id="_x0000_i1058" type="#_x0000_t75" style="width:73.5pt;height:57pt" o:ole="">
-            <v:imagedata r:id="rId85" o:title=""/>
+          <v:shape id="_x0000_i1227" type="#_x0000_t75" style="width:73.05pt;height:56.95pt" o:ole="">
+            <v:imagedata r:id="rId90" o:title=""/>
           </v:shape>
-          <o:OLEObject Type="Embed" ProgID="Equation.DSMT4" ShapeID="_x0000_i1058" DrawAspect="Content" ObjectID="_1592064564" r:id="rId86"/>
+          <o:OLEObject Type="Embed" ProgID="Equation.DSMT4" ShapeID="_x0000_i1227" DrawAspect="Content" ObjectID="_1592156974" r:id="rId91"/>
         </w:object>
       </w:r>
       <w:r>
@@ -8244,10 +7969,10 @@
           <w:position w:val="-10"/>
         </w:rPr>
         <w:object w:dxaOrig="2060" w:dyaOrig="320" w14:anchorId="0ECE2336">
-          <v:shape id="_x0000_i1059" type="#_x0000_t75" style="width:103.5pt;height:16.5pt" o:ole="">
-            <v:imagedata r:id="rId87" o:title=""/>
+          <v:shape id="_x0000_i1228" type="#_x0000_t75" style="width:103.15pt;height:16.1pt" o:ole="">
+            <v:imagedata r:id="rId92" o:title=""/>
           </v:shape>
-          <o:OLEObject Type="Embed" ProgID="Equation.DSMT4" ShapeID="_x0000_i1059" DrawAspect="Content" ObjectID="_1592064565" r:id="rId88"/>
+          <o:OLEObject Type="Embed" ProgID="Equation.DSMT4" ShapeID="_x0000_i1228" DrawAspect="Content" ObjectID="_1592156975" r:id="rId93"/>
         </w:object>
       </w:r>
       <w:r>
@@ -8267,10 +7992,10 @@
           <w:position w:val="-10"/>
         </w:rPr>
         <w:object w:dxaOrig="540" w:dyaOrig="320" w14:anchorId="722A4A94">
-          <v:shape id="_x0000_i1060" type="#_x0000_t75" style="width:27pt;height:16.5pt" o:ole="">
-            <v:imagedata r:id="rId89" o:title=""/>
+          <v:shape id="_x0000_i1229" type="#_x0000_t75" style="width:26.85pt;height:16.1pt" o:ole="">
+            <v:imagedata r:id="rId94" o:title=""/>
           </v:shape>
-          <o:OLEObject Type="Embed" ProgID="Equation.DSMT4" ShapeID="_x0000_i1060" DrawAspect="Content" ObjectID="_1592064566" r:id="rId90"/>
+          <o:OLEObject Type="Embed" ProgID="Equation.DSMT4" ShapeID="_x0000_i1229" DrawAspect="Content" ObjectID="_1592156976" r:id="rId95"/>
         </w:object>
       </w:r>
       <w:r>
@@ -8298,10 +8023,10 @@
           <w:position w:val="-10"/>
         </w:rPr>
         <w:object w:dxaOrig="520" w:dyaOrig="320" w14:anchorId="410CAC72">
-          <v:shape id="_x0000_i1061" type="#_x0000_t75" style="width:25.5pt;height:16.5pt" o:ole="">
-            <v:imagedata r:id="rId91" o:title=""/>
+          <v:shape id="_x0000_i1230" type="#_x0000_t75" style="width:25.8pt;height:16.1pt" o:ole="">
+            <v:imagedata r:id="rId96" o:title=""/>
           </v:shape>
-          <o:OLEObject Type="Embed" ProgID="Equation.DSMT4" ShapeID="_x0000_i1061" DrawAspect="Content" ObjectID="_1592064567" r:id="rId92"/>
+          <o:OLEObject Type="Embed" ProgID="Equation.DSMT4" ShapeID="_x0000_i1230" DrawAspect="Content" ObjectID="_1592156977" r:id="rId97"/>
         </w:object>
       </w:r>
       <w:r>
@@ -8326,10 +8051,10 @@
           <w:position w:val="-64"/>
         </w:rPr>
         <w:object w:dxaOrig="2040" w:dyaOrig="1400" w14:anchorId="3B888951">
-          <v:shape id="_x0000_i1062" type="#_x0000_t75" style="width:102pt;height:69.75pt" o:ole="">
-            <v:imagedata r:id="rId93" o:title=""/>
+          <v:shape id="_x0000_i1231" type="#_x0000_t75" style="width:102.1pt;height:69.85pt" o:ole="">
+            <v:imagedata r:id="rId98" o:title=""/>
           </v:shape>
-          <o:OLEObject Type="Embed" ProgID="Equation.DSMT4" ShapeID="_x0000_i1062" DrawAspect="Content" ObjectID="_1592064568" r:id="rId94"/>
+          <o:OLEObject Type="Embed" ProgID="Equation.DSMT4" ShapeID="_x0000_i1231" DrawAspect="Content" ObjectID="_1592156978" r:id="rId99"/>
         </w:object>
       </w:r>
       <w:r>
@@ -8344,26 +8069,22 @@
     </w:p>
     <w:p>
       <w:pPr>
-        <w:pStyle w:val="LetranormalTFG"/>
-        <w:rPr>
-          <w:rFonts w:ascii="Courier New" w:hAnsi="Courier New" w:cs="Courier New"/>
-        </w:rPr>
+        <w:pStyle w:val="TituloTFG"/>
         <w:sectPr>
-          <w:footerReference w:type="default" r:id="rId95"/>
-          <w:footerReference w:type="first" r:id="rId96"/>
+          <w:footerReference w:type="default" r:id="rId100"/>
+          <w:footerReference w:type="first" r:id="rId101"/>
           <w:pgSz w:w="11906" w:h="16838"/>
           <w:pgMar w:top="1418" w:right="1418" w:bottom="1418" w:left="1418" w:header="709" w:footer="709" w:gutter="0"/>
           <w:cols w:space="708"/>
-          <w:titlePg/>
           <w:docGrid w:linePitch="360"/>
         </w:sectPr>
       </w:pPr>
+      <w:bookmarkStart w:id="15" w:name="_Toc518322206"/>
     </w:p>
     <w:p>
       <w:pPr>
         <w:pStyle w:val="TituloTFG"/>
       </w:pPr>
-      <w:bookmarkStart w:id="15" w:name="_Toc518322206"/>
       <w:r>
         <w:lastRenderedPageBreak/>
         <w:t xml:space="preserve">Capítulo 3 </w:t>
@@ -10165,10 +9886,10 @@
           <w:position w:val="-6"/>
         </w:rPr>
         <w:object w:dxaOrig="340" w:dyaOrig="279" w14:anchorId="4FA1450F">
-          <v:shape id="_x0000_i1063" type="#_x0000_t75" style="width:17.25pt;height:14.25pt" o:ole="">
-            <v:imagedata r:id="rId97" o:title=""/>
+          <v:shape id="_x0000_i1063" type="#_x0000_t75" style="width:17.2pt;height:13.95pt" o:ole="">
+            <v:imagedata r:id="rId102" o:title=""/>
           </v:shape>
-          <o:OLEObject Type="Embed" ProgID="Equation.DSMT4" ShapeID="_x0000_i1063" DrawAspect="Content" ObjectID="_1592064569" r:id="rId98"/>
+          <o:OLEObject Type="Embed" ProgID="Equation.DSMT4" ShapeID="_x0000_i1063" DrawAspect="Content" ObjectID="_1592156979" r:id="rId103"/>
         </w:object>
       </w:r>
       <w:r>
@@ -14241,10 +13962,10 @@
           <w:position w:val="-6"/>
         </w:rPr>
         <w:object w:dxaOrig="240" w:dyaOrig="220" w14:anchorId="7BFD3370">
-          <v:shape id="_x0000_i1064" type="#_x0000_t75" style="width:12.75pt;height:10.5pt" o:ole="">
-            <v:imagedata r:id="rId99" o:title=""/>
+          <v:shape id="_x0000_i1064" type="#_x0000_t75" style="width:12.9pt;height:10.75pt" o:ole="">
+            <v:imagedata r:id="rId104" o:title=""/>
           </v:shape>
-          <o:OLEObject Type="Embed" ProgID="Equation.DSMT4" ShapeID="_x0000_i1064" DrawAspect="Content" ObjectID="_1592064570" r:id="rId100"/>
+          <o:OLEObject Type="Embed" ProgID="Equation.DSMT4" ShapeID="_x0000_i1064" DrawAspect="Content" ObjectID="_1592156980" r:id="rId105"/>
         </w:object>
       </w:r>
       <w:r>
@@ -14277,10 +13998,10 @@
           <w:position w:val="-6"/>
         </w:rPr>
         <w:object w:dxaOrig="800" w:dyaOrig="480" w14:anchorId="49934C15">
-          <v:shape id="_x0000_i1065" type="#_x0000_t75" style="width:39.75pt;height:24pt" o:ole="">
-            <v:imagedata r:id="rId101" o:title=""/>
+          <v:shape id="_x0000_i1065" type="#_x0000_t75" style="width:39.75pt;height:23.65pt" o:ole="">
+            <v:imagedata r:id="rId106" o:title=""/>
           </v:shape>
-          <o:OLEObject Type="Embed" ProgID="Equation.DSMT4" ShapeID="_x0000_i1065" DrawAspect="Content" ObjectID="_1592064571" r:id="rId102"/>
+          <o:OLEObject Type="Embed" ProgID="Equation.DSMT4" ShapeID="_x0000_i1065" DrawAspect="Content" ObjectID="_1592156981" r:id="rId107"/>
         </w:object>
       </w:r>
       <w:r>
@@ -14297,10 +14018,10 @@
           <w:position w:val="-10"/>
         </w:rPr>
         <w:object w:dxaOrig="2340" w:dyaOrig="320" w14:anchorId="2F849E76">
-          <v:shape id="_x0000_i1066" type="#_x0000_t75" style="width:117pt;height:16.5pt" o:ole="">
-            <v:imagedata r:id="rId103" o:title=""/>
+          <v:shape id="_x0000_i1066" type="#_x0000_t75" style="width:117.15pt;height:16.1pt" o:ole="">
+            <v:imagedata r:id="rId108" o:title=""/>
           </v:shape>
-          <o:OLEObject Type="Embed" ProgID="Equation.DSMT4" ShapeID="_x0000_i1066" DrawAspect="Content" ObjectID="_1592064572" r:id="rId104"/>
+          <o:OLEObject Type="Embed" ProgID="Equation.DSMT4" ShapeID="_x0000_i1066" DrawAspect="Content" ObjectID="_1592156982" r:id="rId109"/>
         </w:object>
       </w:r>
       <w:r>
@@ -14409,10 +14130,10 @@
                 <w:position w:val="-6"/>
               </w:rPr>
               <w:object w:dxaOrig="240" w:dyaOrig="220" w14:anchorId="30DD3F1D">
-                <v:shape id="_x0000_i1067" type="#_x0000_t75" style="width:12.75pt;height:10.5pt" o:ole="">
-                  <v:imagedata r:id="rId105" o:title=""/>
+                <v:shape id="_x0000_i1067" type="#_x0000_t75" style="width:12.9pt;height:10.75pt" o:ole="">
+                  <v:imagedata r:id="rId110" o:title=""/>
                 </v:shape>
-                <o:OLEObject Type="Embed" ProgID="Equation.DSMT4" ShapeID="_x0000_i1067" DrawAspect="Content" ObjectID="_1592064573" r:id="rId106"/>
+                <o:OLEObject Type="Embed" ProgID="Equation.DSMT4" ShapeID="_x0000_i1067" DrawAspect="Content" ObjectID="_1592156983" r:id="rId111"/>
               </w:object>
             </w:r>
             <w:r>
@@ -14889,10 +14610,10 @@
                 <w:position w:val="-6"/>
               </w:rPr>
               <w:object w:dxaOrig="240" w:dyaOrig="220" w14:anchorId="0B4FF756">
-                <v:shape id="_x0000_i1068" type="#_x0000_t75" style="width:12.75pt;height:10.5pt" o:ole="">
-                  <v:imagedata r:id="rId107" o:title=""/>
+                <v:shape id="_x0000_i1068" type="#_x0000_t75" style="width:12.9pt;height:10.75pt" o:ole="">
+                  <v:imagedata r:id="rId112" o:title=""/>
                 </v:shape>
-                <o:OLEObject Type="Embed" ProgID="Equation.DSMT4" ShapeID="_x0000_i1068" DrawAspect="Content" ObjectID="_1592064574" r:id="rId108"/>
+                <o:OLEObject Type="Embed" ProgID="Equation.DSMT4" ShapeID="_x0000_i1068" DrawAspect="Content" ObjectID="_1592156984" r:id="rId113"/>
               </w:object>
             </w:r>
             <w:r>
@@ -14900,10 +14621,10 @@
                 <w:position w:val="-4"/>
               </w:rPr>
               <w:object w:dxaOrig="120" w:dyaOrig="160" w14:anchorId="180555C9">
-                <v:shape id="_x0000_i1069" type="#_x0000_t75" style="width:6pt;height:8.25pt" o:ole="">
-                  <v:imagedata r:id="rId109" o:title=""/>
+                <v:shape id="_x0000_i1069" type="#_x0000_t75" style="width:6.45pt;height:8.6pt" o:ole="">
+                  <v:imagedata r:id="rId114" o:title=""/>
                 </v:shape>
-                <o:OLEObject Type="Embed" ProgID="Equation.DSMT4" ShapeID="_x0000_i1069" DrawAspect="Content" ObjectID="_1592064575" r:id="rId110"/>
+                <o:OLEObject Type="Embed" ProgID="Equation.DSMT4" ShapeID="_x0000_i1069" DrawAspect="Content" ObjectID="_1592156985" r:id="rId115"/>
               </w:object>
             </w:r>
             <w:r>
@@ -15486,15 +15207,6 @@
           <w:sz w:val="40"/>
           <w:szCs w:val="32"/>
         </w:rPr>
-        <w:sectPr>
-          <w:footerReference w:type="default" r:id="rId111"/>
-          <w:footerReference w:type="first" r:id="rId112"/>
-          <w:pgSz w:w="11906" w:h="16838"/>
-          <w:pgMar w:top="1418" w:right="1418" w:bottom="1418" w:left="1418" w:header="709" w:footer="709" w:gutter="0"/>
-          <w:cols w:space="708"/>
-          <w:titlePg/>
-          <w:docGrid w:linePitch="360"/>
-        </w:sectPr>
       </w:pPr>
       <w:bookmarkStart w:id="21" w:name="_Toc511483605"/>
       <w:bookmarkStart w:id="22" w:name="_Toc511486366"/>
@@ -15822,8 +15534,21 @@
     <w:p>
       <w:pPr>
         <w:pStyle w:val="TituloTFG"/>
+        <w:sectPr>
+          <w:footerReference w:type="default" r:id="rId116"/>
+          <w:type w:val="oddPage"/>
+          <w:pgSz w:w="11906" w:h="16838"/>
+          <w:pgMar w:top="1418" w:right="1418" w:bottom="1418" w:left="1418" w:header="709" w:footer="709" w:gutter="0"/>
+          <w:cols w:space="708"/>
+          <w:docGrid w:linePitch="360"/>
+        </w:sectPr>
       </w:pPr>
       <w:bookmarkStart w:id="182" w:name="_Toc518322212"/>
+    </w:p>
+    <w:p>
+      <w:pPr>
+        <w:pStyle w:val="TituloTFG"/>
+      </w:pPr>
       <w:r>
         <w:lastRenderedPageBreak/>
         <w:t xml:space="preserve">Capítulo 4 </w:t>
@@ -15961,7 +15686,7 @@
                     </pic:cNvPicPr>
                   </pic:nvPicPr>
                   <pic:blipFill>
-                    <a:blip r:embed="rId113">
+                    <a:blip r:embed="rId117">
                       <a:extLst>
                         <a:ext uri="{28A0092B-C50C-407E-A947-70E740481C1C}">
                           <a14:useLocalDpi xmlns:a14="http://schemas.microsoft.com/office/drawing/2010/main" val="0"/>
@@ -16078,7 +15803,7 @@
                     </pic:cNvPicPr>
                   </pic:nvPicPr>
                   <pic:blipFill>
-                    <a:blip r:embed="rId114">
+                    <a:blip r:embed="rId118">
                       <a:extLst>
                         <a:ext uri="{28A0092B-C50C-407E-A947-70E740481C1C}">
                           <a14:useLocalDpi xmlns:a14="http://schemas.microsoft.com/office/drawing/2010/main" val="0"/>
@@ -16198,7 +15923,7 @@
                     </pic:cNvPicPr>
                   </pic:nvPicPr>
                   <pic:blipFill rotWithShape="1">
-                    <a:blip r:embed="rId115">
+                    <a:blip r:embed="rId119">
                       <a:extLst>
                         <a:ext uri="{28A0092B-C50C-407E-A947-70E740481C1C}">
                           <a14:useLocalDpi xmlns:a14="http://schemas.microsoft.com/office/drawing/2010/main" val="0"/>
@@ -16481,7 +16206,7 @@
                     </pic:cNvPicPr>
                   </pic:nvPicPr>
                   <pic:blipFill>
-                    <a:blip r:embed="rId116">
+                    <a:blip r:embed="rId120">
                       <a:extLst>
                         <a:ext uri="{28A0092B-C50C-407E-A947-70E740481C1C}">
                           <a14:useLocalDpi xmlns:a14="http://schemas.microsoft.com/office/drawing/2010/main" val="0"/>
@@ -16623,7 +16348,7 @@
                     </pic:cNvPicPr>
                   </pic:nvPicPr>
                   <pic:blipFill>
-                    <a:blip r:embed="rId117">
+                    <a:blip r:embed="rId121">
                       <a:extLst>
                         <a:ext uri="{28A0092B-C50C-407E-A947-70E740481C1C}">
                           <a14:useLocalDpi xmlns:a14="http://schemas.microsoft.com/office/drawing/2010/main" val="0"/>
@@ -16751,7 +16476,7 @@
                     </pic:cNvPicPr>
                   </pic:nvPicPr>
                   <pic:blipFill rotWithShape="1">
-                    <a:blip r:embed="rId118">
+                    <a:blip r:embed="rId122">
                       <a:extLst>
                         <a:ext uri="{28A0092B-C50C-407E-A947-70E740481C1C}">
                           <a14:useLocalDpi xmlns:a14="http://schemas.microsoft.com/office/drawing/2010/main" val="0"/>
@@ -16807,7 +16532,7 @@
                     </pic:cNvPicPr>
                   </pic:nvPicPr>
                   <pic:blipFill>
-                    <a:blip r:embed="rId119">
+                    <a:blip r:embed="rId123">
                       <a:extLst>
                         <a:ext uri="{28A0092B-C50C-407E-A947-70E740481C1C}">
                           <a14:useLocalDpi xmlns:a14="http://schemas.microsoft.com/office/drawing/2010/main" val="0"/>
@@ -16879,43 +16604,47 @@
       <w:pPr>
         <w:pStyle w:val="LetranormalTFG"/>
         <w:jc w:val="center"/>
+      </w:pPr>
+      <w:r>
+        <w:rPr>
+          <w:b/>
+        </w:rPr>
+        <w:t xml:space="preserve">Figura </w:t>
+      </w:r>
+      <w:r>
+        <w:rPr>
+          <w:b/>
+        </w:rPr>
+        <w:t>14</w:t>
+      </w:r>
+      <w:r>
+        <w:rPr>
+          <w:b/>
+        </w:rPr>
+        <w:t>.</w:t>
+      </w:r>
+      <w:r>
+        <w:t xml:space="preserve"> Ficheros de salida del algoritmo.</w:t>
+      </w:r>
+    </w:p>
+    <w:p>
+      <w:pPr>
+        <w:pStyle w:val="TituloTFG"/>
         <w:sectPr>
-          <w:footerReference w:type="default" r:id="rId120"/>
-          <w:footerReference w:type="first" r:id="rId121"/>
+          <w:footerReference w:type="default" r:id="rId124"/>
+          <w:type w:val="oddPage"/>
           <w:pgSz w:w="11906" w:h="16838"/>
           <w:pgMar w:top="1418" w:right="1418" w:bottom="1418" w:left="1418" w:header="709" w:footer="709" w:gutter="0"/>
           <w:cols w:space="708"/>
-          <w:titlePg/>
           <w:docGrid w:linePitch="360"/>
         </w:sectPr>
       </w:pPr>
-      <w:r>
-        <w:rPr>
-          <w:b/>
-        </w:rPr>
-        <w:t xml:space="preserve">Figura </w:t>
-      </w:r>
-      <w:r>
-        <w:rPr>
-          <w:b/>
-        </w:rPr>
-        <w:t>14</w:t>
-      </w:r>
-      <w:r>
-        <w:rPr>
-          <w:b/>
-        </w:rPr>
-        <w:t>.</w:t>
-      </w:r>
-      <w:r>
-        <w:t xml:space="preserve"> Ficheros de salida del algoritmo.</w:t>
-      </w:r>
+      <w:bookmarkStart w:id="185" w:name="_Toc518322215"/>
     </w:p>
     <w:p>
       <w:pPr>
         <w:pStyle w:val="TituloTFG"/>
       </w:pPr>
-      <w:bookmarkStart w:id="185" w:name="_Toc518322215"/>
       <w:r>
         <w:lastRenderedPageBreak/>
         <w:t>Capítulo 5 Resultados</w:t>
@@ -17016,7 +16745,7 @@
                     </pic:cNvPicPr>
                   </pic:nvPicPr>
                   <pic:blipFill>
-                    <a:blip r:embed="rId122">
+                    <a:blip r:embed="rId125">
                       <a:extLst>
                         <a:ext uri="{28A0092B-C50C-407E-A947-70E740481C1C}">
                           <a14:useLocalDpi xmlns:a14="http://schemas.microsoft.com/office/drawing/2010/main" val="0"/>
@@ -17135,7 +16864,7 @@
                     </pic:cNvPicPr>
                   </pic:nvPicPr>
                   <pic:blipFill>
-                    <a:blip r:embed="rId123">
+                    <a:blip r:embed="rId126">
                       <a:extLst>
                         <a:ext uri="{28A0092B-C50C-407E-A947-70E740481C1C}">
                           <a14:useLocalDpi xmlns:a14="http://schemas.microsoft.com/office/drawing/2010/main" val="0"/>
@@ -17252,7 +16981,7 @@
                     </pic:cNvPicPr>
                   </pic:nvPicPr>
                   <pic:blipFill>
-                    <a:blip r:embed="rId124">
+                    <a:blip r:embed="rId127">
                       <a:extLst>
                         <a:ext uri="{28A0092B-C50C-407E-A947-70E740481C1C}">
                           <a14:useLocalDpi xmlns:a14="http://schemas.microsoft.com/office/drawing/2010/main" val="0"/>
@@ -18762,10 +18491,10 @@
           <w:position w:val="-6"/>
         </w:rPr>
         <w:object w:dxaOrig="340" w:dyaOrig="279" w14:anchorId="19CE3894">
-          <v:shape id="_x0000_i1070" type="#_x0000_t75" style="width:17.25pt;height:14.25pt" o:ole="">
-            <v:imagedata r:id="rId125" o:title=""/>
+          <v:shape id="_x0000_i1070" type="#_x0000_t75" style="width:17.2pt;height:13.95pt" o:ole="">
+            <v:imagedata r:id="rId128" o:title=""/>
           </v:shape>
-          <o:OLEObject Type="Embed" ProgID="Equation.DSMT4" ShapeID="_x0000_i1070" DrawAspect="Content" ObjectID="_1592064576" r:id="rId126"/>
+          <o:OLEObject Type="Embed" ProgID="Equation.DSMT4" ShapeID="_x0000_i1070" DrawAspect="Content" ObjectID="_1592156986" r:id="rId129"/>
         </w:object>
       </w:r>
       <w:r>
@@ -18904,10 +18633,10 @@
                 <w:position w:val="-6"/>
               </w:rPr>
               <w:object w:dxaOrig="360" w:dyaOrig="279" w14:anchorId="44DE85F8">
-                <v:shape id="_x0000_i1071" type="#_x0000_t75" style="width:18pt;height:14.25pt" o:ole="">
-                  <v:imagedata r:id="rId127" o:title=""/>
+                <v:shape id="_x0000_i1071" type="#_x0000_t75" style="width:18.25pt;height:13.95pt" o:ole="">
+                  <v:imagedata r:id="rId130" o:title=""/>
                 </v:shape>
-                <o:OLEObject Type="Embed" ProgID="Equation.DSMT4" ShapeID="_x0000_i1071" DrawAspect="Content" ObjectID="_1592064577" r:id="rId128"/>
+                <o:OLEObject Type="Embed" ProgID="Equation.DSMT4" ShapeID="_x0000_i1071" DrawAspect="Content" ObjectID="_1592156987" r:id="rId131"/>
               </w:object>
             </w:r>
           </w:p>
@@ -19874,8 +19603,14 @@
             <w:pPr>
               <w:pStyle w:val="LetranormalTFG"/>
               <w:jc w:val="center"/>
+              <w:rPr>
+                <w:b/>
+              </w:rPr>
             </w:pPr>
             <w:r>
+              <w:rPr>
+                <w:b/>
+              </w:rPr>
               <w:t>LS 4</w:t>
             </w:r>
           </w:p>
@@ -19943,8 +19678,14 @@
             <w:pPr>
               <w:pStyle w:val="LetranormalTFG"/>
               <w:jc w:val="center"/>
+              <w:rPr>
+                <w:b/>
+              </w:rPr>
             </w:pPr>
             <w:r>
+              <w:rPr>
+                <w:b/>
+              </w:rPr>
               <w:t>0.00</w:t>
             </w:r>
           </w:p>
@@ -19960,8 +19701,14 @@
             <w:pPr>
               <w:pStyle w:val="LetranormalTFG"/>
               <w:jc w:val="center"/>
+              <w:rPr>
+                <w:b/>
+              </w:rPr>
             </w:pPr>
             <w:r>
+              <w:rPr>
+                <w:b/>
+              </w:rPr>
               <w:t>7</w:t>
             </w:r>
           </w:p>
@@ -20444,10 +20191,10 @@
           <w:position w:val="-6"/>
         </w:rPr>
         <w:object w:dxaOrig="340" w:dyaOrig="279" w14:anchorId="50D653A6">
-          <v:shape id="_x0000_i1072" type="#_x0000_t75" style="width:17.25pt;height:14.25pt" o:ole="">
-            <v:imagedata r:id="rId129" o:title=""/>
+          <v:shape id="_x0000_i1072" type="#_x0000_t75" style="width:17.2pt;height:13.95pt" o:ole="">
+            <v:imagedata r:id="rId132" o:title=""/>
           </v:shape>
-          <o:OLEObject Type="Embed" ProgID="Equation.DSMT4" ShapeID="_x0000_i1072" DrawAspect="Content" ObjectID="_1592064578" r:id="rId130"/>
+          <o:OLEObject Type="Embed" ProgID="Equation.DSMT4" ShapeID="_x0000_i1072" DrawAspect="Content" ObjectID="_1592156988" r:id="rId133"/>
         </w:object>
       </w:r>
       <w:r>
@@ -20478,10 +20225,10 @@
           <w:position w:val="-6"/>
         </w:rPr>
         <w:object w:dxaOrig="340" w:dyaOrig="279" w14:anchorId="6EA3F545">
-          <v:shape id="_x0000_i1073" type="#_x0000_t75" style="width:17.25pt;height:14.25pt" o:ole="">
-            <v:imagedata r:id="rId131" o:title=""/>
+          <v:shape id="_x0000_i1073" type="#_x0000_t75" style="width:17.2pt;height:13.95pt" o:ole="">
+            <v:imagedata r:id="rId134" o:title=""/>
           </v:shape>
-          <o:OLEObject Type="Embed" ProgID="Equation.DSMT4" ShapeID="_x0000_i1073" DrawAspect="Content" ObjectID="_1592064579" r:id="rId132"/>
+          <o:OLEObject Type="Embed" ProgID="Equation.DSMT4" ShapeID="_x0000_i1073" DrawAspect="Content" ObjectID="_1592156989" r:id="rId135"/>
         </w:object>
       </w:r>
       <w:r>
@@ -20636,10 +20383,10 @@
           <w:position w:val="-6"/>
         </w:rPr>
         <w:object w:dxaOrig="340" w:dyaOrig="279" w14:anchorId="11DD9EED">
-          <v:shape id="_x0000_i1074" type="#_x0000_t75" style="width:17.25pt;height:14.25pt" o:ole="">
-            <v:imagedata r:id="rId133" o:title=""/>
+          <v:shape id="_x0000_i1074" type="#_x0000_t75" style="width:17.2pt;height:13.95pt" o:ole="">
+            <v:imagedata r:id="rId136" o:title=""/>
           </v:shape>
-          <o:OLEObject Type="Embed" ProgID="Equation.DSMT4" ShapeID="_x0000_i1074" DrawAspect="Content" ObjectID="_1592064580" r:id="rId134"/>
+          <o:OLEObject Type="Embed" ProgID="Equation.DSMT4" ShapeID="_x0000_i1074" DrawAspect="Content" ObjectID="_1592156990" r:id="rId137"/>
         </w:object>
       </w:r>
       <w:r>
@@ -20671,10 +20418,10 @@
           <w:position w:val="-6"/>
         </w:rPr>
         <w:object w:dxaOrig="340" w:dyaOrig="279" w14:anchorId="14B1A359">
-          <v:shape id="_x0000_i1075" type="#_x0000_t75" style="width:17.25pt;height:14.25pt" o:ole="">
-            <v:imagedata r:id="rId135" o:title=""/>
+          <v:shape id="_x0000_i1075" type="#_x0000_t75" style="width:17.2pt;height:13.95pt" o:ole="">
+            <v:imagedata r:id="rId138" o:title=""/>
           </v:shape>
-          <o:OLEObject Type="Embed" ProgID="Equation.DSMT4" ShapeID="_x0000_i1075" DrawAspect="Content" ObjectID="_1592064581" r:id="rId136"/>
+          <o:OLEObject Type="Embed" ProgID="Equation.DSMT4" ShapeID="_x0000_i1075" DrawAspect="Content" ObjectID="_1592156991" r:id="rId139"/>
         </w:object>
       </w:r>
       <w:r>
@@ -20746,10 +20493,10 @@
           <w:position w:val="-6"/>
         </w:rPr>
         <w:object w:dxaOrig="340" w:dyaOrig="279" w14:anchorId="623370C8">
-          <v:shape id="_x0000_i1076" type="#_x0000_t75" style="width:17.25pt;height:14.25pt" o:ole="">
-            <v:imagedata r:id="rId133" o:title=""/>
+          <v:shape id="_x0000_i1076" type="#_x0000_t75" style="width:17.2pt;height:13.95pt" o:ole="">
+            <v:imagedata r:id="rId136" o:title=""/>
           </v:shape>
-          <o:OLEObject Type="Embed" ProgID="Equation.DSMT4" ShapeID="_x0000_i1076" DrawAspect="Content" ObjectID="_1592064582" r:id="rId137"/>
+          <o:OLEObject Type="Embed" ProgID="Equation.DSMT4" ShapeID="_x0000_i1076" DrawAspect="Content" ObjectID="_1592156992" r:id="rId140"/>
         </w:object>
       </w:r>
       <w:r>
@@ -20764,10 +20511,10 @@
           <w:position w:val="-6"/>
         </w:rPr>
         <w:object w:dxaOrig="340" w:dyaOrig="279" w14:anchorId="54335A8B">
-          <v:shape id="_x0000_i1077" type="#_x0000_t75" style="width:17.25pt;height:14.25pt" o:ole="">
-            <v:imagedata r:id="rId133" o:title=""/>
+          <v:shape id="_x0000_i1077" type="#_x0000_t75" style="width:17.2pt;height:13.95pt" o:ole="">
+            <v:imagedata r:id="rId136" o:title=""/>
           </v:shape>
-          <o:OLEObject Type="Embed" ProgID="Equation.DSMT4" ShapeID="_x0000_i1077" DrawAspect="Content" ObjectID="_1592064583" r:id="rId138"/>
+          <o:OLEObject Type="Embed" ProgID="Equation.DSMT4" ShapeID="_x0000_i1077" DrawAspect="Content" ObjectID="_1592156993" r:id="rId141"/>
         </w:object>
       </w:r>
       <w:r>
@@ -20778,10 +20525,10 @@
           <w:position w:val="-6"/>
         </w:rPr>
         <w:object w:dxaOrig="340" w:dyaOrig="279" w14:anchorId="46967BA1">
-          <v:shape id="_x0000_i1078" type="#_x0000_t75" style="width:17.25pt;height:14.25pt" o:ole="">
-            <v:imagedata r:id="rId133" o:title=""/>
+          <v:shape id="_x0000_i1078" type="#_x0000_t75" style="width:17.2pt;height:13.95pt" o:ole="">
+            <v:imagedata r:id="rId136" o:title=""/>
           </v:shape>
-          <o:OLEObject Type="Embed" ProgID="Equation.DSMT4" ShapeID="_x0000_i1078" DrawAspect="Content" ObjectID="_1592064584" r:id="rId139"/>
+          <o:OLEObject Type="Embed" ProgID="Equation.DSMT4" ShapeID="_x0000_i1078" DrawAspect="Content" ObjectID="_1592156994" r:id="rId142"/>
         </w:object>
       </w:r>
       <w:r>
@@ -20832,10 +20579,10 @@
                 <w:position w:val="-6"/>
               </w:rPr>
               <w:object w:dxaOrig="360" w:dyaOrig="279" w14:anchorId="3E9082AA">
-                <v:shape id="_x0000_i1079" type="#_x0000_t75" style="width:18pt;height:14.25pt" o:ole="">
-                  <v:imagedata r:id="rId127" o:title=""/>
+                <v:shape id="_x0000_i1079" type="#_x0000_t75" style="width:18.25pt;height:13.95pt" o:ole="">
+                  <v:imagedata r:id="rId130" o:title=""/>
                 </v:shape>
-                <o:OLEObject Type="Embed" ProgID="Equation.DSMT4" ShapeID="_x0000_i1079" DrawAspect="Content" ObjectID="_1592064585" r:id="rId140"/>
+                <o:OLEObject Type="Embed" ProgID="Equation.DSMT4" ShapeID="_x0000_i1079" DrawAspect="Content" ObjectID="_1592156995" r:id="rId143"/>
               </w:object>
             </w:r>
           </w:p>
@@ -21265,9 +21012,9 @@
           <w:noProof/>
         </w:rPr>
         <w:drawing>
-          <wp:inline distT="0" distB="0" distL="0" distR="0" wp14:anchorId="663D5116" wp14:editId="595C9CB8">
-            <wp:extent cx="5001148" cy="2891118"/>
-            <wp:effectExtent l="0" t="0" r="9525" b="5080"/>
+          <wp:inline distT="0" distB="0" distL="0" distR="0" wp14:anchorId="45391897" wp14:editId="3A711F97">
+            <wp:extent cx="5023381" cy="2891118"/>
+            <wp:effectExtent l="0" t="0" r="6350" b="5080"/>
             <wp:docPr id="1" name="Gráfico 1">
               <a:extLst xmlns:a="http://schemas.openxmlformats.org/drawingml/2006/main">
                 <a:ext uri="{FF2B5EF4-FFF2-40B4-BE49-F238E27FC236}">
@@ -21278,7 +21025,7 @@
             <wp:cNvGraphicFramePr/>
             <a:graphic xmlns:a="http://schemas.openxmlformats.org/drawingml/2006/main">
               <a:graphicData uri="http://schemas.openxmlformats.org/drawingml/2006/chart">
-                <c:chart xmlns:c="http://schemas.openxmlformats.org/drawingml/2006/chart" xmlns:r="http://schemas.openxmlformats.org/officeDocument/2006/relationships" r:id="rId141"/>
+                <c:chart xmlns:c="http://schemas.openxmlformats.org/drawingml/2006/chart" xmlns:r="http://schemas.openxmlformats.org/officeDocument/2006/relationships" r:id="rId144"/>
               </a:graphicData>
             </a:graphic>
           </wp:inline>
@@ -21352,7 +21099,13 @@
       </w:pPr>
       <w:r>
         <w:lastRenderedPageBreak/>
-        <w:t>En esta grafica se puede confirmar lo dicho anteriormente</w:t>
+        <w:t>En esta gr</w:t>
+      </w:r>
+      <w:r>
+        <w:t>á</w:t>
+      </w:r>
+      <w:r>
+        <w:t>fica se puede confirmar lo dicho anteriormente</w:t>
       </w:r>
       <w:r>
         <w:t xml:space="preserve">, </w:t>
@@ -21439,10 +21192,10 @@
           <w:noProof/>
         </w:rPr>
         <w:drawing>
-          <wp:inline distT="0" distB="0" distL="0" distR="0" wp14:anchorId="3035A840" wp14:editId="15845EB8">
+          <wp:inline distT="0" distB="0" distL="0" distR="0" wp14:anchorId="521D0ACA" wp14:editId="3F33BD2D">
             <wp:extent cx="5023382" cy="2891118"/>
             <wp:effectExtent l="0" t="0" r="6350" b="5080"/>
-            <wp:docPr id="5" name="Gráfico 5">
+            <wp:docPr id="9" name="Gráfico 9">
               <a:extLst xmlns:a="http://schemas.openxmlformats.org/drawingml/2006/main">
                 <a:ext uri="{FF2B5EF4-FFF2-40B4-BE49-F238E27FC236}">
                   <a16:creationId xmlns:a16="http://schemas.microsoft.com/office/drawing/2014/main" id="{E4844414-9506-46DB-9DC5-E4794D20A1F6}"/>
@@ -21452,7 +21205,7 @@
             <wp:cNvGraphicFramePr/>
             <a:graphic xmlns:a="http://schemas.openxmlformats.org/drawingml/2006/main">
               <a:graphicData uri="http://schemas.openxmlformats.org/drawingml/2006/chart">
-                <c:chart xmlns:c="http://schemas.openxmlformats.org/drawingml/2006/chart" xmlns:r="http://schemas.openxmlformats.org/officeDocument/2006/relationships" r:id="rId142"/>
+                <c:chart xmlns:c="http://schemas.openxmlformats.org/drawingml/2006/chart" xmlns:r="http://schemas.openxmlformats.org/officeDocument/2006/relationships" r:id="rId145"/>
               </a:graphicData>
             </a:graphic>
           </wp:inline>
@@ -21538,7 +21291,13 @@
         <w:t>cómo</w:t>
       </w:r>
       <w:r>
-        <w:t xml:space="preserve"> se puede obtener un mejor valor a cambio de tiempo de ejecución. En esta grafica se puede comprobar como gracias a </w:t>
+        <w:t xml:space="preserve"> se puede obtener un mejor valor a cambio de tiempo de ejecución. En esta gr</w:t>
+      </w:r>
+      <w:r>
+        <w:t>á</w:t>
+      </w:r>
+      <w:r>
+        <w:t xml:space="preserve">fica se puede comprobar como gracias a </w:t>
       </w:r>
       <w:r>
         <w:rPr>
@@ -22556,6 +22315,17 @@
       </w:pPr>
       <w:r>
         <w:t>En la siguiente tabla se muestran los valores geométricos de los robots optimizados tanto por una persona humana como por el mejor algoritmo obtenido LS4.</w:t>
+      </w:r>
+      <w:r>
+        <w:t xml:space="preserve"> En cuanto a los robots optimizados por personas, para el circuito 1 y 2 se ha optimizado con el mismo robot, sin embargo, el robot optimizado para el circuito 3 es distinto debido a que el robot que se utiliza en el robot 1 y 2 es </w:t>
+      </w:r>
+      <w:proofErr w:type="spellStart"/>
+      <w:r>
+        <w:t>infactible</w:t>
+      </w:r>
+      <w:proofErr w:type="spellEnd"/>
+      <w:r>
+        <w:t xml:space="preserve"> en este circuito.</w:t>
       </w:r>
     </w:p>
     <w:p>
@@ -22652,6 +22422,13 @@
               </w:rPr>
               <w:t>Humano</w:t>
             </w:r>
+            <w:r>
+              <w:rPr>
+                <w:rFonts w:ascii="Century Gothic" w:eastAsiaTheme="majorEastAsia" w:hAnsi="Century Gothic" w:cstheme="majorBidi"/>
+                <w:sz w:val="18"/>
+              </w:rPr>
+              <w:t xml:space="preserve"> Circuito 1 y 2</w:t>
+            </w:r>
           </w:p>
         </w:tc>
         <w:tc>
@@ -24200,6 +23977,7 @@
         <w:pStyle w:val="LetranormalTFG"/>
       </w:pPr>
       <w:r>
+        <w:lastRenderedPageBreak/>
         <w:t xml:space="preserve">En la </w:t>
       </w:r>
       <w:r>
@@ -24240,7 +24018,6 @@
           <w:noProof/>
           <w:lang w:eastAsia="es-ES"/>
         </w:rPr>
-        <w:lastRenderedPageBreak/>
         <w:drawing>
           <wp:inline distT="0" distB="0" distL="0" distR="0" wp14:anchorId="2B80CABE" wp14:editId="06EEA9A1">
             <wp:extent cx="1905000" cy="1743167"/>
@@ -24259,7 +24036,7 @@
                     </pic:cNvPicPr>
                   </pic:nvPicPr>
                   <pic:blipFill>
-                    <a:blip r:embed="rId143">
+                    <a:blip r:embed="rId146">
                       <a:extLst>
                         <a:ext uri="{28A0092B-C50C-407E-A947-70E740481C1C}">
                           <a14:useLocalDpi xmlns:a14="http://schemas.microsoft.com/office/drawing/2010/main" val="0"/>
@@ -24313,7 +24090,7 @@
                     </pic:cNvPicPr>
                   </pic:nvPicPr>
                   <pic:blipFill>
-                    <a:blip r:embed="rId144">
+                    <a:blip r:embed="rId147">
                       <a:extLst>
                         <a:ext uri="{28A0092B-C50C-407E-A947-70E740481C1C}">
                           <a14:useLocalDpi xmlns:a14="http://schemas.microsoft.com/office/drawing/2010/main" val="0"/>
@@ -24395,7 +24172,7 @@
                     </pic:cNvPicPr>
                   </pic:nvPicPr>
                   <pic:blipFill>
-                    <a:blip r:embed="rId145">
+                    <a:blip r:embed="rId148">
                       <a:extLst>
                         <a:ext uri="{28A0092B-C50C-407E-A947-70E740481C1C}">
                           <a14:useLocalDpi xmlns:a14="http://schemas.microsoft.com/office/drawing/2010/main" val="0"/>
@@ -24452,7 +24229,7 @@
                     </pic:cNvPicPr>
                   </pic:nvPicPr>
                   <pic:blipFill>
-                    <a:blip r:embed="rId146">
+                    <a:blip r:embed="rId149">
                       <a:extLst>
                         <a:ext uri="{28A0092B-C50C-407E-A947-70E740481C1C}">
                           <a14:useLocalDpi xmlns:a14="http://schemas.microsoft.com/office/drawing/2010/main" val="0"/>
@@ -24587,22 +24364,26 @@
     <w:p>
       <w:pPr>
         <w:pStyle w:val="TituloTFG"/>
+      </w:pPr>
+    </w:p>
+    <w:p>
+      <w:pPr>
+        <w:pStyle w:val="TituloTFG"/>
         <w:sectPr>
-          <w:footerReference w:type="default" r:id="rId147"/>
-          <w:footerReference w:type="first" r:id="rId148"/>
+          <w:footerReference w:type="default" r:id="rId150"/>
+          <w:type w:val="oddPage"/>
           <w:pgSz w:w="11906" w:h="16838"/>
           <w:pgMar w:top="1418" w:right="1418" w:bottom="1418" w:left="1418" w:header="709" w:footer="709" w:gutter="0"/>
           <w:cols w:space="708"/>
-          <w:titlePg/>
           <w:docGrid w:linePitch="360"/>
         </w:sectPr>
       </w:pPr>
+      <w:bookmarkStart w:id="192" w:name="_Toc518322221"/>
     </w:p>
     <w:p>
       <w:pPr>
         <w:pStyle w:val="TituloTFG"/>
       </w:pPr>
-      <w:bookmarkStart w:id="192" w:name="_Toc518322221"/>
       <w:r>
         <w:lastRenderedPageBreak/>
         <w:t>Conclusiones</w:t>
@@ -24840,13 +24621,18 @@
     </w:p>
     <w:p>
       <w:pPr>
-        <w:pStyle w:val="LetranormalTFG"/>
+        <w:rPr>
+          <w:rFonts w:ascii="Arial" w:eastAsiaTheme="majorEastAsia" w:hAnsi="Arial" w:cstheme="majorBidi"/>
+          <w:b/>
+          <w:sz w:val="40"/>
+          <w:szCs w:val="32"/>
+        </w:rPr>
         <w:sectPr>
-          <w:footerReference w:type="first" r:id="rId149"/>
+          <w:footerReference w:type="default" r:id="rId151"/>
+          <w:type w:val="oddPage"/>
           <w:pgSz w:w="11906" w:h="16838"/>
           <w:pgMar w:top="1418" w:right="1418" w:bottom="1418" w:left="1418" w:header="709" w:footer="709" w:gutter="0"/>
           <w:cols w:space="708"/>
-          <w:titlePg/>
           <w:docGrid w:linePitch="360"/>
         </w:sectPr>
       </w:pPr>
@@ -25680,7 +25466,7 @@
         </w:rPr>
         <w:t xml:space="preserve"> online: </w:t>
       </w:r>
-      <w:hyperlink r:id="rId150" w:history="1">
+      <w:hyperlink r:id="rId152" w:history="1">
         <w:r>
           <w:rPr>
             <w:rStyle w:val="Hipervnculo"/>
@@ -25783,7 +25569,7 @@
       <w:r>
         <w:t xml:space="preserve"> </w:t>
       </w:r>
-      <w:hyperlink r:id="rId151" w:history="1">
+      <w:hyperlink r:id="rId153" w:history="1">
         <w:r>
           <w:rPr>
             <w:rStyle w:val="Hipervnculo"/>
@@ -25798,7 +25584,7 @@
       </w:pPr>
     </w:p>
     <w:sectPr>
-      <w:footerReference w:type="first" r:id="rId152"/>
+      <w:type w:val="oddPage"/>
       <w:pgSz w:w="11906" w:h="16838"/>
       <w:pgMar w:top="1418" w:right="1418" w:bottom="1418" w:left="1418" w:header="709" w:footer="709" w:gutter="0"/>
       <w:cols w:space="708"/>
@@ -25914,176 +25700,6 @@
   <w:p>
     <w:pPr>
       <w:pStyle w:val="Piedepgina"/>
-    </w:pPr>
-  </w:p>
-  <w:p>
-    <w:pPr>
-      <w:pStyle w:val="Piedepgina"/>
-      <w:rPr>
-        <w:rFonts w:ascii="Century Gothic" w:hAnsi="Century Gothic"/>
-        <w:i/>
-        <w:sz w:val="20"/>
-        <w:szCs w:val="20"/>
-      </w:rPr>
-    </w:pPr>
-    <w:r>
-      <w:rPr>
-        <w:rFonts w:ascii="Century Gothic" w:hAnsi="Century Gothic"/>
-        <w:i/>
-        <w:sz w:val="20"/>
-        <w:szCs w:val="20"/>
-      </w:rPr>
-      <w:t>Conclusiones</w:t>
-    </w:r>
-    <w:r>
-      <w:rPr>
-        <w:rFonts w:ascii="Century Gothic" w:hAnsi="Century Gothic"/>
-        <w:i/>
-        <w:sz w:val="20"/>
-        <w:szCs w:val="20"/>
-      </w:rPr>
-      <w:ptab w:relativeTo="margin" w:alignment="right" w:leader="none"/>
-    </w:r>
-    <w:r>
-      <w:rPr>
-        <w:rFonts w:ascii="Century Gothic" w:hAnsi="Century Gothic"/>
-        <w:i/>
-        <w:sz w:val="20"/>
-        <w:szCs w:val="20"/>
-      </w:rPr>
-      <w:fldChar w:fldCharType="begin"/>
-    </w:r>
-    <w:r>
-      <w:rPr>
-        <w:rFonts w:ascii="Century Gothic" w:hAnsi="Century Gothic"/>
-        <w:i/>
-        <w:sz w:val="20"/>
-        <w:szCs w:val="20"/>
-      </w:rPr>
-      <w:instrText>PAGE   \* MERGEFORMAT</w:instrText>
-    </w:r>
-    <w:r>
-      <w:rPr>
-        <w:rFonts w:ascii="Century Gothic" w:hAnsi="Century Gothic"/>
-        <w:i/>
-        <w:sz w:val="20"/>
-        <w:szCs w:val="20"/>
-      </w:rPr>
-      <w:fldChar w:fldCharType="separate"/>
-    </w:r>
-    <w:r>
-      <w:rPr>
-        <w:rFonts w:ascii="Century Gothic" w:hAnsi="Century Gothic"/>
-        <w:i/>
-        <w:noProof/>
-        <w:sz w:val="20"/>
-        <w:szCs w:val="20"/>
-      </w:rPr>
-      <w:t>41</w:t>
-    </w:r>
-    <w:r>
-      <w:rPr>
-        <w:rFonts w:ascii="Century Gothic" w:hAnsi="Century Gothic"/>
-        <w:i/>
-        <w:sz w:val="20"/>
-        <w:szCs w:val="20"/>
-      </w:rPr>
-      <w:fldChar w:fldCharType="end"/>
-    </w:r>
-  </w:p>
-</w:ftr>
-</file>
-
-<file path=word/footer11.xml><?xml version="1.0" encoding="utf-8"?>
-<w:ftr xmlns:wpc="http://schemas.microsoft.com/office/word/2010/wordprocessingCanvas" xmlns:cx="http://schemas.microsoft.com/office/drawing/2014/chartex" xmlns:cx1="http://schemas.microsoft.com/office/drawing/2015/9/8/chartex" xmlns:cx2="http://schemas.microsoft.com/office/drawing/2015/10/21/chartex" xmlns:cx3="http://schemas.microsoft.com/office/drawing/2016/5/9/chartex" xmlns:cx4="http://schemas.microsoft.com/office/drawing/2016/5/10/chartex" xmlns:cx5="http://schemas.microsoft.com/office/drawing/2016/5/11/chartex" xmlns:cx6="http://schemas.microsoft.com/office/drawing/2016/5/12/chartex" xmlns:cx7="http://schemas.microsoft.com/office/drawing/2016/5/13/chartex" xmlns:cx8="http://schemas.microsoft.com/office/drawing/2016/5/14/chartex" xmlns:mc="http://schemas.openxmlformats.org/markup-compatibility/2006" xmlns:aink="http://schemas.microsoft.com/office/drawing/2016/ink" xmlns:am3d="http://schemas.microsoft.com/office/drawing/2017/model3d" xmlns:o="urn:schemas-microsoft-com:office:office" xmlns:r="http://schemas.openxmlformats.org/officeDocument/2006/relationships" xmlns:m="http://schemas.openxmlformats.org/officeDocument/2006/math" xmlns:v="urn:schemas-microsoft-com:vml" xmlns:wp14="http://schemas.microsoft.com/office/word/2010/wordprocessingDrawing" xmlns:wp="http://schemas.openxmlformats.org/drawingml/2006/wordprocessingDrawing" xmlns:w10="urn:schemas-microsoft-com:office:word" xmlns:w="http://schemas.openxmlformats.org/wordprocessingml/2006/main" xmlns:w14="http://schemas.microsoft.com/office/word/2010/wordml" xmlns:w15="http://schemas.microsoft.com/office/word/2012/wordml" xmlns:w16cid="http://schemas.microsoft.com/office/word/2016/wordml/cid" xmlns:w16se="http://schemas.microsoft.com/office/word/2015/wordml/symex" xmlns:wpg="http://schemas.microsoft.com/office/word/2010/wordprocessingGroup" xmlns:wpi="http://schemas.microsoft.com/office/word/2010/wordprocessingInk" xmlns:wne="http://schemas.microsoft.com/office/word/2006/wordml" xmlns:wps="http://schemas.microsoft.com/office/word/2010/wordprocessingShape" mc:Ignorable="w14 w15 w16se w16cid wp14">
-  <w:p>
-    <w:pPr>
-      <w:pStyle w:val="Piedepgina"/>
-    </w:pPr>
-  </w:p>
-  <w:p>
-    <w:pPr>
-      <w:pStyle w:val="Piedepgina"/>
-      <w:rPr>
-        <w:rFonts w:ascii="Century Gothic" w:hAnsi="Century Gothic"/>
-        <w:i/>
-        <w:sz w:val="20"/>
-        <w:szCs w:val="20"/>
-      </w:rPr>
-    </w:pPr>
-    <w:r>
-      <w:rPr>
-        <w:rFonts w:ascii="Century Gothic" w:hAnsi="Century Gothic"/>
-        <w:i/>
-        <w:sz w:val="20"/>
-        <w:szCs w:val="20"/>
-      </w:rPr>
-      <w:t>Bibliografía</w:t>
-    </w:r>
-    <w:r>
-      <w:rPr>
-        <w:rFonts w:ascii="Century Gothic" w:hAnsi="Century Gothic"/>
-        <w:i/>
-        <w:sz w:val="20"/>
-        <w:szCs w:val="20"/>
-      </w:rPr>
-      <w:ptab w:relativeTo="margin" w:alignment="right" w:leader="none"/>
-    </w:r>
-    <w:r>
-      <w:rPr>
-        <w:rFonts w:ascii="Century Gothic" w:hAnsi="Century Gothic"/>
-        <w:i/>
-        <w:sz w:val="20"/>
-        <w:szCs w:val="20"/>
-      </w:rPr>
-      <w:fldChar w:fldCharType="begin"/>
-    </w:r>
-    <w:r>
-      <w:rPr>
-        <w:rFonts w:ascii="Century Gothic" w:hAnsi="Century Gothic"/>
-        <w:i/>
-        <w:sz w:val="20"/>
-        <w:szCs w:val="20"/>
-      </w:rPr>
-      <w:instrText>PAGE   \* MERGEFORMAT</w:instrText>
-    </w:r>
-    <w:r>
-      <w:rPr>
-        <w:rFonts w:ascii="Century Gothic" w:hAnsi="Century Gothic"/>
-        <w:i/>
-        <w:sz w:val="20"/>
-        <w:szCs w:val="20"/>
-      </w:rPr>
-      <w:fldChar w:fldCharType="separate"/>
-    </w:r>
-    <w:r>
-      <w:rPr>
-        <w:rFonts w:ascii="Century Gothic" w:hAnsi="Century Gothic"/>
-        <w:i/>
-        <w:noProof/>
-        <w:sz w:val="20"/>
-        <w:szCs w:val="20"/>
-      </w:rPr>
-      <w:t>42</w:t>
-    </w:r>
-    <w:r>
-      <w:rPr>
-        <w:rFonts w:ascii="Century Gothic" w:hAnsi="Century Gothic"/>
-        <w:i/>
-        <w:sz w:val="20"/>
-        <w:szCs w:val="20"/>
-      </w:rPr>
-      <w:fldChar w:fldCharType="end"/>
-    </w:r>
-  </w:p>
-</w:ftr>
-</file>
-
-<file path=word/footer2.xml><?xml version="1.0" encoding="utf-8"?>
-<w:ftr xmlns:wpc="http://schemas.microsoft.com/office/word/2010/wordprocessingCanvas" xmlns:cx="http://schemas.microsoft.com/office/drawing/2014/chartex" xmlns:cx1="http://schemas.microsoft.com/office/drawing/2015/9/8/chartex" xmlns:cx2="http://schemas.microsoft.com/office/drawing/2015/10/21/chartex" xmlns:cx3="http://schemas.microsoft.com/office/drawing/2016/5/9/chartex" xmlns:cx4="http://schemas.microsoft.com/office/drawing/2016/5/10/chartex" xmlns:cx5="http://schemas.microsoft.com/office/drawing/2016/5/11/chartex" xmlns:cx6="http://schemas.microsoft.com/office/drawing/2016/5/12/chartex" xmlns:cx7="http://schemas.microsoft.com/office/drawing/2016/5/13/chartex" xmlns:cx8="http://schemas.microsoft.com/office/drawing/2016/5/14/chartex" xmlns:mc="http://schemas.openxmlformats.org/markup-compatibility/2006" xmlns:aink="http://schemas.microsoft.com/office/drawing/2016/ink" xmlns:am3d="http://schemas.microsoft.com/office/drawing/2017/model3d" xmlns:o="urn:schemas-microsoft-com:office:office" xmlns:r="http://schemas.openxmlformats.org/officeDocument/2006/relationships" xmlns:m="http://schemas.openxmlformats.org/officeDocument/2006/math" xmlns:v="urn:schemas-microsoft-com:vml" xmlns:wp14="http://schemas.microsoft.com/office/word/2010/wordprocessingDrawing" xmlns:wp="http://schemas.openxmlformats.org/drawingml/2006/wordprocessingDrawing" xmlns:w10="urn:schemas-microsoft-com:office:word" xmlns:w="http://schemas.openxmlformats.org/wordprocessingml/2006/main" xmlns:w14="http://schemas.microsoft.com/office/word/2010/wordml" xmlns:w15="http://schemas.microsoft.com/office/word/2012/wordml" xmlns:w16cid="http://schemas.microsoft.com/office/word/2016/wordml/cid" xmlns:w16se="http://schemas.microsoft.com/office/word/2015/wordml/symex" xmlns:wpg="http://schemas.microsoft.com/office/word/2010/wordprocessingGroup" xmlns:wpi="http://schemas.microsoft.com/office/word/2010/wordprocessingInk" xmlns:wne="http://schemas.microsoft.com/office/word/2006/wordml" xmlns:wps="http://schemas.microsoft.com/office/word/2010/wordprocessingShape" mc:Ignorable="w14 w15 w16se w16cid wp14">
-  <w:p>
-    <w:pPr>
-      <w:pStyle w:val="Piedepgina"/>
       <w:rPr>
         <w:rFonts w:ascii="Century Gothic" w:hAnsi="Century Gothic"/>
         <w:i/>
@@ -26107,7 +25723,7 @@
         <w:sz w:val="20"/>
         <w:szCs w:val="20"/>
       </w:rPr>
-      <w:t>2</w:t>
+      <w:t>5</w:t>
     </w:r>
     <w:r>
       <w:rPr>
@@ -26149,7 +25765,156 @@
         <w:sz w:val="20"/>
         <w:szCs w:val="20"/>
       </w:rPr>
-      <w:t>16</w:t>
+      <w:t>3</w:t>
+    </w:r>
+    <w:r>
+      <w:rPr>
+        <w:rFonts w:ascii="Century Gothic" w:hAnsi="Century Gothic"/>
+        <w:sz w:val="20"/>
+        <w:szCs w:val="20"/>
+      </w:rPr>
+      <w:fldChar w:fldCharType="end"/>
+    </w:r>
+  </w:p>
+</w:ftr>
+</file>
+
+<file path=word/footer11.xml><?xml version="1.0" encoding="utf-8"?>
+<w:ftr xmlns:wpc="http://schemas.microsoft.com/office/word/2010/wordprocessingCanvas" xmlns:cx="http://schemas.microsoft.com/office/drawing/2014/chartex" xmlns:cx1="http://schemas.microsoft.com/office/drawing/2015/9/8/chartex" xmlns:cx2="http://schemas.microsoft.com/office/drawing/2015/10/21/chartex" xmlns:cx3="http://schemas.microsoft.com/office/drawing/2016/5/9/chartex" xmlns:cx4="http://schemas.microsoft.com/office/drawing/2016/5/10/chartex" xmlns:cx5="http://schemas.microsoft.com/office/drawing/2016/5/11/chartex" xmlns:cx6="http://schemas.microsoft.com/office/drawing/2016/5/12/chartex" xmlns:cx7="http://schemas.microsoft.com/office/drawing/2016/5/13/chartex" xmlns:cx8="http://schemas.microsoft.com/office/drawing/2016/5/14/chartex" xmlns:mc="http://schemas.openxmlformats.org/markup-compatibility/2006" xmlns:aink="http://schemas.microsoft.com/office/drawing/2016/ink" xmlns:am3d="http://schemas.microsoft.com/office/drawing/2017/model3d" xmlns:o="urn:schemas-microsoft-com:office:office" xmlns:r="http://schemas.openxmlformats.org/officeDocument/2006/relationships" xmlns:m="http://schemas.openxmlformats.org/officeDocument/2006/math" xmlns:v="urn:schemas-microsoft-com:vml" xmlns:wp14="http://schemas.microsoft.com/office/word/2010/wordprocessingDrawing" xmlns:wp="http://schemas.openxmlformats.org/drawingml/2006/wordprocessingDrawing" xmlns:w10="urn:schemas-microsoft-com:office:word" xmlns:w="http://schemas.openxmlformats.org/wordprocessingml/2006/main" xmlns:w14="http://schemas.microsoft.com/office/word/2010/wordml" xmlns:w15="http://schemas.microsoft.com/office/word/2012/wordml" xmlns:w16cid="http://schemas.microsoft.com/office/word/2016/wordml/cid" xmlns:w16se="http://schemas.microsoft.com/office/word/2015/wordml/symex" xmlns:wpg="http://schemas.microsoft.com/office/word/2010/wordprocessingGroup" xmlns:wpi="http://schemas.microsoft.com/office/word/2010/wordprocessingInk" xmlns:wne="http://schemas.microsoft.com/office/word/2006/wordml" xmlns:wps="http://schemas.microsoft.com/office/word/2010/wordprocessingShape" mc:Ignorable="w14 w15 w16se w16cid wp14">
+  <w:p>
+    <w:pPr>
+      <w:pStyle w:val="Piedepgina"/>
+      <w:rPr>
+        <w:rFonts w:ascii="Century Gothic" w:hAnsi="Century Gothic"/>
+        <w:i/>
+        <w:sz w:val="20"/>
+        <w:szCs w:val="20"/>
+      </w:rPr>
+    </w:pPr>
+    <w:r>
+      <w:rPr>
+        <w:rFonts w:ascii="Century Gothic" w:hAnsi="Century Gothic"/>
+        <w:i/>
+        <w:sz w:val="20"/>
+        <w:szCs w:val="20"/>
+      </w:rPr>
+      <w:t>Conclusiones</w:t>
+    </w:r>
+    <w:r>
+      <w:rPr>
+        <w:rFonts w:ascii="Century Gothic" w:hAnsi="Century Gothic"/>
+        <w:i/>
+        <w:sz w:val="20"/>
+        <w:szCs w:val="20"/>
+      </w:rPr>
+      <w:ptab w:relativeTo="margin" w:alignment="right" w:leader="none"/>
+    </w:r>
+    <w:r>
+      <w:rPr>
+        <w:rFonts w:ascii="Century Gothic" w:hAnsi="Century Gothic"/>
+        <w:sz w:val="20"/>
+        <w:szCs w:val="20"/>
+      </w:rPr>
+      <w:fldChar w:fldCharType="begin"/>
+    </w:r>
+    <w:r>
+      <w:rPr>
+        <w:rFonts w:ascii="Century Gothic" w:hAnsi="Century Gothic"/>
+        <w:sz w:val="20"/>
+        <w:szCs w:val="20"/>
+      </w:rPr>
+      <w:instrText xml:space="preserve"> PAGE  \* Arabic  \* MERGEFORMAT </w:instrText>
+    </w:r>
+    <w:r>
+      <w:rPr>
+        <w:rFonts w:ascii="Century Gothic" w:hAnsi="Century Gothic"/>
+        <w:sz w:val="20"/>
+        <w:szCs w:val="20"/>
+      </w:rPr>
+      <w:fldChar w:fldCharType="separate"/>
+    </w:r>
+    <w:r>
+      <w:rPr>
+        <w:rFonts w:ascii="Century Gothic" w:hAnsi="Century Gothic"/>
+        <w:noProof/>
+        <w:sz w:val="20"/>
+        <w:szCs w:val="20"/>
+      </w:rPr>
+      <w:t>3</w:t>
+    </w:r>
+    <w:r>
+      <w:rPr>
+        <w:rFonts w:ascii="Century Gothic" w:hAnsi="Century Gothic"/>
+        <w:sz w:val="20"/>
+        <w:szCs w:val="20"/>
+      </w:rPr>
+      <w:fldChar w:fldCharType="end"/>
+    </w:r>
+  </w:p>
+</w:ftr>
+</file>
+
+<file path=word/footer2.xml><?xml version="1.0" encoding="utf-8"?>
+<w:ftr xmlns:wpc="http://schemas.microsoft.com/office/word/2010/wordprocessingCanvas" xmlns:cx="http://schemas.microsoft.com/office/drawing/2014/chartex" xmlns:cx1="http://schemas.microsoft.com/office/drawing/2015/9/8/chartex" xmlns:cx2="http://schemas.microsoft.com/office/drawing/2015/10/21/chartex" xmlns:cx3="http://schemas.microsoft.com/office/drawing/2016/5/9/chartex" xmlns:cx4="http://schemas.microsoft.com/office/drawing/2016/5/10/chartex" xmlns:cx5="http://schemas.microsoft.com/office/drawing/2016/5/11/chartex" xmlns:cx6="http://schemas.microsoft.com/office/drawing/2016/5/12/chartex" xmlns:cx7="http://schemas.microsoft.com/office/drawing/2016/5/13/chartex" xmlns:cx8="http://schemas.microsoft.com/office/drawing/2016/5/14/chartex" xmlns:mc="http://schemas.openxmlformats.org/markup-compatibility/2006" xmlns:aink="http://schemas.microsoft.com/office/drawing/2016/ink" xmlns:am3d="http://schemas.microsoft.com/office/drawing/2017/model3d" xmlns:o="urn:schemas-microsoft-com:office:office" xmlns:r="http://schemas.openxmlformats.org/officeDocument/2006/relationships" xmlns:m="http://schemas.openxmlformats.org/officeDocument/2006/math" xmlns:v="urn:schemas-microsoft-com:vml" xmlns:wp14="http://schemas.microsoft.com/office/word/2010/wordprocessingDrawing" xmlns:wp="http://schemas.openxmlformats.org/drawingml/2006/wordprocessingDrawing" xmlns:w10="urn:schemas-microsoft-com:office:word" xmlns:w="http://schemas.openxmlformats.org/wordprocessingml/2006/main" xmlns:w14="http://schemas.microsoft.com/office/word/2010/wordml" xmlns:w15="http://schemas.microsoft.com/office/word/2012/wordml" xmlns:w16cid="http://schemas.microsoft.com/office/word/2016/wordml/cid" xmlns:w16se="http://schemas.microsoft.com/office/word/2015/wordml/symex" xmlns:wpg="http://schemas.microsoft.com/office/word/2010/wordprocessingGroup" xmlns:wpi="http://schemas.microsoft.com/office/word/2010/wordprocessingInk" xmlns:wne="http://schemas.microsoft.com/office/word/2006/wordml" xmlns:wps="http://schemas.microsoft.com/office/word/2010/wordprocessingShape" mc:Ignorable="w14 w15 w16se w16cid wp14">
+  <w:p>
+    <w:pPr>
+      <w:pStyle w:val="Piedepgina"/>
+      <w:rPr>
+        <w:rFonts w:ascii="Century Gothic" w:hAnsi="Century Gothic"/>
+        <w:i/>
+        <w:sz w:val="20"/>
+        <w:szCs w:val="20"/>
+      </w:rPr>
+    </w:pPr>
+    <w:r>
+      <w:rPr>
+        <w:rFonts w:ascii="Century Gothic" w:hAnsi="Century Gothic"/>
+        <w:i/>
+        <w:sz w:val="20"/>
+        <w:szCs w:val="20"/>
+      </w:rPr>
+      <w:t>Agradecimientos</w:t>
+    </w:r>
+    <w:r>
+      <w:rPr>
+        <w:rFonts w:ascii="Century Gothic" w:hAnsi="Century Gothic"/>
+        <w:i/>
+        <w:sz w:val="20"/>
+        <w:szCs w:val="20"/>
+      </w:rPr>
+      <w:ptab w:relativeTo="margin" w:alignment="right" w:leader="none"/>
+    </w:r>
+    <w:r>
+      <w:rPr>
+        <w:rFonts w:ascii="Century Gothic" w:hAnsi="Century Gothic"/>
+        <w:sz w:val="20"/>
+        <w:szCs w:val="20"/>
+      </w:rPr>
+      <w:fldChar w:fldCharType="begin"/>
+    </w:r>
+    <w:r>
+      <w:rPr>
+        <w:rFonts w:ascii="Century Gothic" w:hAnsi="Century Gothic"/>
+        <w:sz w:val="20"/>
+        <w:szCs w:val="20"/>
+      </w:rPr>
+      <w:instrText xml:space="preserve"> PAGE  \* Arabic  \* MERGEFORMAT </w:instrText>
+    </w:r>
+    <w:r>
+      <w:rPr>
+        <w:rFonts w:ascii="Century Gothic" w:hAnsi="Century Gothic"/>
+        <w:sz w:val="20"/>
+        <w:szCs w:val="20"/>
+      </w:rPr>
+      <w:fldChar w:fldCharType="separate"/>
+    </w:r>
+    <w:r>
+      <w:rPr>
+        <w:rFonts w:ascii="Century Gothic" w:hAnsi="Century Gothic"/>
+        <w:sz w:val="20"/>
+        <w:szCs w:val="20"/>
+      </w:rPr>
+      <w:t>6</w:t>
     </w:r>
     <w:r>
       <w:rPr>
@@ -26164,6 +25929,154 @@
 </file>
 
 <file path=word/footer3.xml><?xml version="1.0" encoding="utf-8"?>
+<w:ftr xmlns:wpc="http://schemas.microsoft.com/office/word/2010/wordprocessingCanvas" xmlns:cx="http://schemas.microsoft.com/office/drawing/2014/chartex" xmlns:cx1="http://schemas.microsoft.com/office/drawing/2015/9/8/chartex" xmlns:cx2="http://schemas.microsoft.com/office/drawing/2015/10/21/chartex" xmlns:cx3="http://schemas.microsoft.com/office/drawing/2016/5/9/chartex" xmlns:cx4="http://schemas.microsoft.com/office/drawing/2016/5/10/chartex" xmlns:cx5="http://schemas.microsoft.com/office/drawing/2016/5/11/chartex" xmlns:cx6="http://schemas.microsoft.com/office/drawing/2016/5/12/chartex" xmlns:cx7="http://schemas.microsoft.com/office/drawing/2016/5/13/chartex" xmlns:cx8="http://schemas.microsoft.com/office/drawing/2016/5/14/chartex" xmlns:mc="http://schemas.openxmlformats.org/markup-compatibility/2006" xmlns:aink="http://schemas.microsoft.com/office/drawing/2016/ink" xmlns:am3d="http://schemas.microsoft.com/office/drawing/2017/model3d" xmlns:o="urn:schemas-microsoft-com:office:office" xmlns:r="http://schemas.openxmlformats.org/officeDocument/2006/relationships" xmlns:m="http://schemas.openxmlformats.org/officeDocument/2006/math" xmlns:v="urn:schemas-microsoft-com:vml" xmlns:wp14="http://schemas.microsoft.com/office/word/2010/wordprocessingDrawing" xmlns:wp="http://schemas.openxmlformats.org/drawingml/2006/wordprocessingDrawing" xmlns:w10="urn:schemas-microsoft-com:office:word" xmlns:w="http://schemas.openxmlformats.org/wordprocessingml/2006/main" xmlns:w14="http://schemas.microsoft.com/office/word/2010/wordml" xmlns:w15="http://schemas.microsoft.com/office/word/2012/wordml" xmlns:w16cid="http://schemas.microsoft.com/office/word/2016/wordml/cid" xmlns:w16se="http://schemas.microsoft.com/office/word/2015/wordml/symex" xmlns:wpg="http://schemas.microsoft.com/office/word/2010/wordprocessingGroup" xmlns:wpi="http://schemas.microsoft.com/office/word/2010/wordprocessingInk" xmlns:wne="http://schemas.microsoft.com/office/word/2006/wordml" xmlns:wps="http://schemas.microsoft.com/office/word/2010/wordprocessingShape" mc:Ignorable="w14 w15 w16se w16cid wp14">
+  <w:p>
+    <w:pPr>
+      <w:pStyle w:val="Piedepgina"/>
+      <w:rPr>
+        <w:rFonts w:ascii="Century Gothic" w:hAnsi="Century Gothic"/>
+        <w:i/>
+        <w:sz w:val="20"/>
+        <w:szCs w:val="20"/>
+      </w:rPr>
+    </w:pPr>
+    <w:r>
+      <w:rPr>
+        <w:rFonts w:ascii="Century Gothic" w:hAnsi="Century Gothic"/>
+        <w:i/>
+        <w:sz w:val="20"/>
+        <w:szCs w:val="20"/>
+      </w:rPr>
+      <w:t>Resumen</w:t>
+    </w:r>
+    <w:r>
+      <w:rPr>
+        <w:rFonts w:ascii="Century Gothic" w:hAnsi="Century Gothic"/>
+        <w:i/>
+        <w:sz w:val="20"/>
+        <w:szCs w:val="20"/>
+      </w:rPr>
+      <w:ptab w:relativeTo="margin" w:alignment="right" w:leader="none"/>
+    </w:r>
+    <w:r>
+      <w:rPr>
+        <w:rFonts w:ascii="Century Gothic" w:hAnsi="Century Gothic"/>
+        <w:sz w:val="20"/>
+        <w:szCs w:val="20"/>
+      </w:rPr>
+      <w:fldChar w:fldCharType="begin"/>
+    </w:r>
+    <w:r>
+      <w:rPr>
+        <w:rFonts w:ascii="Century Gothic" w:hAnsi="Century Gothic"/>
+        <w:sz w:val="20"/>
+        <w:szCs w:val="20"/>
+      </w:rPr>
+      <w:instrText xml:space="preserve"> PAGE  \* Arabic  \* MERGEFORMAT </w:instrText>
+    </w:r>
+    <w:r>
+      <w:rPr>
+        <w:rFonts w:ascii="Century Gothic" w:hAnsi="Century Gothic"/>
+        <w:sz w:val="20"/>
+        <w:szCs w:val="20"/>
+      </w:rPr>
+      <w:fldChar w:fldCharType="separate"/>
+    </w:r>
+    <w:r>
+      <w:rPr>
+        <w:rFonts w:ascii="Century Gothic" w:hAnsi="Century Gothic"/>
+        <w:sz w:val="20"/>
+        <w:szCs w:val="20"/>
+      </w:rPr>
+      <w:t>6</w:t>
+    </w:r>
+    <w:r>
+      <w:rPr>
+        <w:rFonts w:ascii="Century Gothic" w:hAnsi="Century Gothic"/>
+        <w:sz w:val="20"/>
+        <w:szCs w:val="20"/>
+      </w:rPr>
+      <w:fldChar w:fldCharType="end"/>
+    </w:r>
+  </w:p>
+</w:ftr>
+</file>
+
+<file path=word/footer4.xml><?xml version="1.0" encoding="utf-8"?>
+<w:ftr xmlns:wpc="http://schemas.microsoft.com/office/word/2010/wordprocessingCanvas" xmlns:cx="http://schemas.microsoft.com/office/drawing/2014/chartex" xmlns:cx1="http://schemas.microsoft.com/office/drawing/2015/9/8/chartex" xmlns:cx2="http://schemas.microsoft.com/office/drawing/2015/10/21/chartex" xmlns:cx3="http://schemas.microsoft.com/office/drawing/2016/5/9/chartex" xmlns:cx4="http://schemas.microsoft.com/office/drawing/2016/5/10/chartex" xmlns:cx5="http://schemas.microsoft.com/office/drawing/2016/5/11/chartex" xmlns:cx6="http://schemas.microsoft.com/office/drawing/2016/5/12/chartex" xmlns:cx7="http://schemas.microsoft.com/office/drawing/2016/5/13/chartex" xmlns:cx8="http://schemas.microsoft.com/office/drawing/2016/5/14/chartex" xmlns:mc="http://schemas.openxmlformats.org/markup-compatibility/2006" xmlns:aink="http://schemas.microsoft.com/office/drawing/2016/ink" xmlns:am3d="http://schemas.microsoft.com/office/drawing/2017/model3d" xmlns:o="urn:schemas-microsoft-com:office:office" xmlns:r="http://schemas.openxmlformats.org/officeDocument/2006/relationships" xmlns:m="http://schemas.openxmlformats.org/officeDocument/2006/math" xmlns:v="urn:schemas-microsoft-com:vml" xmlns:wp14="http://schemas.microsoft.com/office/word/2010/wordprocessingDrawing" xmlns:wp="http://schemas.openxmlformats.org/drawingml/2006/wordprocessingDrawing" xmlns:w10="urn:schemas-microsoft-com:office:word" xmlns:w="http://schemas.openxmlformats.org/wordprocessingml/2006/main" xmlns:w14="http://schemas.microsoft.com/office/word/2010/wordml" xmlns:w15="http://schemas.microsoft.com/office/word/2012/wordml" xmlns:w16cid="http://schemas.microsoft.com/office/word/2016/wordml/cid" xmlns:w16se="http://schemas.microsoft.com/office/word/2015/wordml/symex" xmlns:wpg="http://schemas.microsoft.com/office/word/2010/wordprocessingGroup" xmlns:wpi="http://schemas.microsoft.com/office/word/2010/wordprocessingInk" xmlns:wne="http://schemas.microsoft.com/office/word/2006/wordml" xmlns:wps="http://schemas.microsoft.com/office/word/2010/wordprocessingShape" mc:Ignorable="w14 w15 w16se w16cid wp14">
+  <w:p>
+    <w:pPr>
+      <w:pStyle w:val="Piedepgina"/>
+      <w:rPr>
+        <w:rFonts w:ascii="Century Gothic" w:hAnsi="Century Gothic"/>
+        <w:i/>
+        <w:sz w:val="20"/>
+        <w:szCs w:val="20"/>
+      </w:rPr>
+    </w:pPr>
+    <w:r>
+      <w:rPr>
+        <w:rFonts w:ascii="Century Gothic" w:hAnsi="Century Gothic"/>
+        <w:i/>
+        <w:sz w:val="20"/>
+        <w:szCs w:val="20"/>
+      </w:rPr>
+      <w:t>Índice</w:t>
+    </w:r>
+    <w:r>
+      <w:rPr>
+        <w:rFonts w:ascii="Century Gothic" w:hAnsi="Century Gothic"/>
+        <w:i/>
+        <w:sz w:val="20"/>
+        <w:szCs w:val="20"/>
+      </w:rPr>
+      <w:ptab w:relativeTo="margin" w:alignment="right" w:leader="none"/>
+    </w:r>
+    <w:r>
+      <w:rPr>
+        <w:rFonts w:ascii="Century Gothic" w:hAnsi="Century Gothic"/>
+        <w:sz w:val="20"/>
+        <w:szCs w:val="20"/>
+      </w:rPr>
+      <w:fldChar w:fldCharType="begin"/>
+    </w:r>
+    <w:r>
+      <w:rPr>
+        <w:rFonts w:ascii="Century Gothic" w:hAnsi="Century Gothic"/>
+        <w:sz w:val="20"/>
+        <w:szCs w:val="20"/>
+      </w:rPr>
+      <w:instrText xml:space="preserve"> PAGE  \* Arabic  \* MERGEFORMAT </w:instrText>
+    </w:r>
+    <w:r>
+      <w:rPr>
+        <w:rFonts w:ascii="Century Gothic" w:hAnsi="Century Gothic"/>
+        <w:sz w:val="20"/>
+        <w:szCs w:val="20"/>
+      </w:rPr>
+      <w:fldChar w:fldCharType="separate"/>
+    </w:r>
+    <w:r>
+      <w:rPr>
+        <w:rFonts w:ascii="Century Gothic" w:hAnsi="Century Gothic"/>
+        <w:sz w:val="20"/>
+        <w:szCs w:val="20"/>
+      </w:rPr>
+      <w:t>6</w:t>
+    </w:r>
+    <w:r>
+      <w:rPr>
+        <w:rFonts w:ascii="Century Gothic" w:hAnsi="Century Gothic"/>
+        <w:sz w:val="20"/>
+        <w:szCs w:val="20"/>
+      </w:rPr>
+      <w:fldChar w:fldCharType="end"/>
+    </w:r>
+  </w:p>
+</w:ftr>
+</file>
+
+<file path=word/footer5.xml><?xml version="1.0" encoding="utf-8"?>
 <w:ftr xmlns:wpc="http://schemas.microsoft.com/office/word/2010/wordprocessingCanvas" xmlns:cx="http://schemas.microsoft.com/office/drawing/2014/chartex" xmlns:cx1="http://schemas.microsoft.com/office/drawing/2015/9/8/chartex" xmlns:cx2="http://schemas.microsoft.com/office/drawing/2015/10/21/chartex" xmlns:cx3="http://schemas.microsoft.com/office/drawing/2016/5/9/chartex" xmlns:cx4="http://schemas.microsoft.com/office/drawing/2016/5/10/chartex" xmlns:cx5="http://schemas.microsoft.com/office/drawing/2016/5/11/chartex" xmlns:cx6="http://schemas.microsoft.com/office/drawing/2016/5/12/chartex" xmlns:cx7="http://schemas.microsoft.com/office/drawing/2016/5/13/chartex" xmlns:cx8="http://schemas.microsoft.com/office/drawing/2016/5/14/chartex" xmlns:mc="http://schemas.openxmlformats.org/markup-compatibility/2006" xmlns:aink="http://schemas.microsoft.com/office/drawing/2016/ink" xmlns:am3d="http://schemas.microsoft.com/office/drawing/2017/model3d" xmlns:o="urn:schemas-microsoft-com:office:office" xmlns:r="http://schemas.openxmlformats.org/officeDocument/2006/relationships" xmlns:m="http://schemas.openxmlformats.org/officeDocument/2006/math" xmlns:v="urn:schemas-microsoft-com:vml" xmlns:wp14="http://schemas.microsoft.com/office/word/2010/wordprocessingDrawing" xmlns:wp="http://schemas.openxmlformats.org/drawingml/2006/wordprocessingDrawing" xmlns:w10="urn:schemas-microsoft-com:office:word" xmlns:w="http://schemas.openxmlformats.org/wordprocessingml/2006/main" xmlns:w14="http://schemas.microsoft.com/office/word/2010/wordml" xmlns:w15="http://schemas.microsoft.com/office/word/2012/wordml" xmlns:w16cid="http://schemas.microsoft.com/office/word/2016/wordml/cid" xmlns:w16se="http://schemas.microsoft.com/office/word/2015/wordml/symex" xmlns:wpg="http://schemas.microsoft.com/office/word/2010/wordprocessingGroup" xmlns:wpi="http://schemas.microsoft.com/office/word/2010/wordprocessingInk" xmlns:wne="http://schemas.microsoft.com/office/word/2006/wordml" xmlns:wps="http://schemas.microsoft.com/office/word/2010/wordprocessingShape" mc:Ignorable="w14 w15 w16se w16cid wp14">
   <w:p>
     <w:pPr>
@@ -26248,7 +26161,171 @@
 </w:ftr>
 </file>
 
-<file path=word/footer4.xml><?xml version="1.0" encoding="utf-8"?>
+<file path=word/footer6.xml><?xml version="1.0" encoding="utf-8"?>
+<w:ftr xmlns:wpc="http://schemas.microsoft.com/office/word/2010/wordprocessingCanvas" xmlns:cx="http://schemas.microsoft.com/office/drawing/2014/chartex" xmlns:cx1="http://schemas.microsoft.com/office/drawing/2015/9/8/chartex" xmlns:cx2="http://schemas.microsoft.com/office/drawing/2015/10/21/chartex" xmlns:cx3="http://schemas.microsoft.com/office/drawing/2016/5/9/chartex" xmlns:cx4="http://schemas.microsoft.com/office/drawing/2016/5/10/chartex" xmlns:cx5="http://schemas.microsoft.com/office/drawing/2016/5/11/chartex" xmlns:cx6="http://schemas.microsoft.com/office/drawing/2016/5/12/chartex" xmlns:cx7="http://schemas.microsoft.com/office/drawing/2016/5/13/chartex" xmlns:cx8="http://schemas.microsoft.com/office/drawing/2016/5/14/chartex" xmlns:mc="http://schemas.openxmlformats.org/markup-compatibility/2006" xmlns:aink="http://schemas.microsoft.com/office/drawing/2016/ink" xmlns:am3d="http://schemas.microsoft.com/office/drawing/2017/model3d" xmlns:o="urn:schemas-microsoft-com:office:office" xmlns:r="http://schemas.openxmlformats.org/officeDocument/2006/relationships" xmlns:m="http://schemas.openxmlformats.org/officeDocument/2006/math" xmlns:v="urn:schemas-microsoft-com:vml" xmlns:wp14="http://schemas.microsoft.com/office/word/2010/wordprocessingDrawing" xmlns:wp="http://schemas.openxmlformats.org/drawingml/2006/wordprocessingDrawing" xmlns:w10="urn:schemas-microsoft-com:office:word" xmlns:w="http://schemas.openxmlformats.org/wordprocessingml/2006/main" xmlns:w14="http://schemas.microsoft.com/office/word/2010/wordml" xmlns:w15="http://schemas.microsoft.com/office/word/2012/wordml" xmlns:w16cid="http://schemas.microsoft.com/office/word/2016/wordml/cid" xmlns:w16se="http://schemas.microsoft.com/office/word/2015/wordml/symex" xmlns:wpg="http://schemas.microsoft.com/office/word/2010/wordprocessingGroup" xmlns:wpi="http://schemas.microsoft.com/office/word/2010/wordprocessingInk" xmlns:wne="http://schemas.microsoft.com/office/word/2006/wordml" xmlns:wps="http://schemas.microsoft.com/office/word/2010/wordprocessingShape" mc:Ignorable="w14 w15 w16se w16cid wp14">
+  <w:p>
+    <w:pPr>
+      <w:pStyle w:val="Piedepgina"/>
+      <w:rPr>
+        <w:rFonts w:ascii="Century Gothic" w:hAnsi="Century Gothic"/>
+        <w:i/>
+        <w:sz w:val="20"/>
+        <w:szCs w:val="20"/>
+      </w:rPr>
+    </w:pPr>
+    <w:r>
+      <w:rPr>
+        <w:rFonts w:ascii="Century Gothic" w:hAnsi="Century Gothic"/>
+        <w:i/>
+        <w:sz w:val="20"/>
+        <w:szCs w:val="20"/>
+      </w:rPr>
+      <w:t xml:space="preserve">Capítulo </w:t>
+    </w:r>
+    <w:r>
+      <w:rPr>
+        <w:rFonts w:ascii="Century Gothic" w:hAnsi="Century Gothic"/>
+        <w:i/>
+        <w:sz w:val="20"/>
+        <w:szCs w:val="20"/>
+      </w:rPr>
+      <w:t>2</w:t>
+    </w:r>
+    <w:r>
+      <w:rPr>
+        <w:rFonts w:ascii="Century Gothic" w:hAnsi="Century Gothic"/>
+        <w:i/>
+        <w:sz w:val="20"/>
+        <w:szCs w:val="20"/>
+      </w:rPr>
+      <w:ptab w:relativeTo="margin" w:alignment="right" w:leader="none"/>
+    </w:r>
+    <w:r>
+      <w:rPr>
+        <w:rFonts w:ascii="Century Gothic" w:hAnsi="Century Gothic"/>
+        <w:sz w:val="20"/>
+        <w:szCs w:val="20"/>
+      </w:rPr>
+      <w:fldChar w:fldCharType="begin"/>
+    </w:r>
+    <w:r>
+      <w:rPr>
+        <w:rFonts w:ascii="Century Gothic" w:hAnsi="Century Gothic"/>
+        <w:sz w:val="20"/>
+        <w:szCs w:val="20"/>
+      </w:rPr>
+      <w:instrText xml:space="preserve"> PAGE  \* Arabic  \* MERGEFORMAT </w:instrText>
+    </w:r>
+    <w:r>
+      <w:rPr>
+        <w:rFonts w:ascii="Century Gothic" w:hAnsi="Century Gothic"/>
+        <w:sz w:val="20"/>
+        <w:szCs w:val="20"/>
+      </w:rPr>
+      <w:fldChar w:fldCharType="separate"/>
+    </w:r>
+    <w:r>
+      <w:rPr>
+        <w:rFonts w:ascii="Century Gothic" w:hAnsi="Century Gothic"/>
+        <w:noProof/>
+        <w:sz w:val="20"/>
+        <w:szCs w:val="20"/>
+      </w:rPr>
+      <w:t>3</w:t>
+    </w:r>
+    <w:r>
+      <w:rPr>
+        <w:rFonts w:ascii="Century Gothic" w:hAnsi="Century Gothic"/>
+        <w:sz w:val="20"/>
+        <w:szCs w:val="20"/>
+      </w:rPr>
+      <w:fldChar w:fldCharType="end"/>
+    </w:r>
+  </w:p>
+</w:ftr>
+</file>
+
+<file path=word/footer7.xml><?xml version="1.0" encoding="utf-8"?>
+<w:ftr xmlns:wpc="http://schemas.microsoft.com/office/word/2010/wordprocessingCanvas" xmlns:cx="http://schemas.microsoft.com/office/drawing/2014/chartex" xmlns:cx1="http://schemas.microsoft.com/office/drawing/2015/9/8/chartex" xmlns:cx2="http://schemas.microsoft.com/office/drawing/2015/10/21/chartex" xmlns:cx3="http://schemas.microsoft.com/office/drawing/2016/5/9/chartex" xmlns:cx4="http://schemas.microsoft.com/office/drawing/2016/5/10/chartex" xmlns:cx5="http://schemas.microsoft.com/office/drawing/2016/5/11/chartex" xmlns:cx6="http://schemas.microsoft.com/office/drawing/2016/5/12/chartex" xmlns:cx7="http://schemas.microsoft.com/office/drawing/2016/5/13/chartex" xmlns:cx8="http://schemas.microsoft.com/office/drawing/2016/5/14/chartex" xmlns:mc="http://schemas.openxmlformats.org/markup-compatibility/2006" xmlns:aink="http://schemas.microsoft.com/office/drawing/2016/ink" xmlns:am3d="http://schemas.microsoft.com/office/drawing/2017/model3d" xmlns:o="urn:schemas-microsoft-com:office:office" xmlns:r="http://schemas.openxmlformats.org/officeDocument/2006/relationships" xmlns:m="http://schemas.openxmlformats.org/officeDocument/2006/math" xmlns:v="urn:schemas-microsoft-com:vml" xmlns:wp14="http://schemas.microsoft.com/office/word/2010/wordprocessingDrawing" xmlns:wp="http://schemas.openxmlformats.org/drawingml/2006/wordprocessingDrawing" xmlns:w10="urn:schemas-microsoft-com:office:word" xmlns:w="http://schemas.openxmlformats.org/wordprocessingml/2006/main" xmlns:w14="http://schemas.microsoft.com/office/word/2010/wordml" xmlns:w15="http://schemas.microsoft.com/office/word/2012/wordml" xmlns:w16cid="http://schemas.microsoft.com/office/word/2016/wordml/cid" xmlns:w16se="http://schemas.microsoft.com/office/word/2015/wordml/symex" xmlns:wpg="http://schemas.microsoft.com/office/word/2010/wordprocessingGroup" xmlns:wpi="http://schemas.microsoft.com/office/word/2010/wordprocessingInk" xmlns:wne="http://schemas.microsoft.com/office/word/2006/wordml" xmlns:wps="http://schemas.microsoft.com/office/word/2010/wordprocessingShape" mc:Ignorable="w14 w15 w16se w16cid wp14">
+  <w:p>
+    <w:pPr>
+      <w:pStyle w:val="Piedepgina"/>
+      <w:rPr>
+        <w:rFonts w:ascii="Century Gothic" w:hAnsi="Century Gothic"/>
+        <w:i/>
+        <w:sz w:val="20"/>
+        <w:szCs w:val="20"/>
+      </w:rPr>
+    </w:pPr>
+    <w:r>
+      <w:rPr>
+        <w:rFonts w:ascii="Century Gothic" w:hAnsi="Century Gothic"/>
+        <w:i/>
+        <w:sz w:val="20"/>
+        <w:szCs w:val="20"/>
+      </w:rPr>
+      <w:t>Bibliografía</w:t>
+    </w:r>
+    <w:r>
+      <w:rPr>
+        <w:rFonts w:ascii="Century Gothic" w:hAnsi="Century Gothic"/>
+        <w:i/>
+        <w:sz w:val="20"/>
+        <w:szCs w:val="20"/>
+      </w:rPr>
+      <w:ptab w:relativeTo="margin" w:alignment="right" w:leader="none"/>
+    </w:r>
+    <w:r>
+      <w:rPr>
+        <w:rFonts w:ascii="Century Gothic" w:hAnsi="Century Gothic"/>
+        <w:i/>
+        <w:sz w:val="20"/>
+        <w:szCs w:val="20"/>
+      </w:rPr>
+      <w:fldChar w:fldCharType="begin"/>
+    </w:r>
+    <w:r>
+      <w:rPr>
+        <w:rFonts w:ascii="Century Gothic" w:hAnsi="Century Gothic"/>
+        <w:i/>
+        <w:sz w:val="20"/>
+        <w:szCs w:val="20"/>
+      </w:rPr>
+      <w:instrText>PAGE   \* MERGEFORMAT</w:instrText>
+    </w:r>
+    <w:r>
+      <w:rPr>
+        <w:rFonts w:ascii="Century Gothic" w:hAnsi="Century Gothic"/>
+        <w:i/>
+        <w:sz w:val="20"/>
+        <w:szCs w:val="20"/>
+      </w:rPr>
+      <w:fldChar w:fldCharType="separate"/>
+    </w:r>
+    <w:r>
+      <w:rPr>
+        <w:rFonts w:ascii="Century Gothic" w:hAnsi="Century Gothic"/>
+        <w:i/>
+        <w:noProof/>
+        <w:sz w:val="20"/>
+        <w:szCs w:val="20"/>
+      </w:rPr>
+      <w:t>42</w:t>
+    </w:r>
+    <w:r>
+      <w:rPr>
+        <w:rFonts w:ascii="Century Gothic" w:hAnsi="Century Gothic"/>
+        <w:i/>
+        <w:sz w:val="20"/>
+        <w:szCs w:val="20"/>
+      </w:rPr>
+      <w:fldChar w:fldCharType="end"/>
+    </w:r>
+  </w:p>
+</w:ftr>
+</file>
+
+<file path=word/footer8.xml><?xml version="1.0" encoding="utf-8"?>
 <w:ftr xmlns:wpc="http://schemas.microsoft.com/office/word/2010/wordprocessingCanvas" xmlns:cx="http://schemas.microsoft.com/office/drawing/2014/chartex" xmlns:cx1="http://schemas.microsoft.com/office/drawing/2015/9/8/chartex" xmlns:cx2="http://schemas.microsoft.com/office/drawing/2015/10/21/chartex" xmlns:cx3="http://schemas.microsoft.com/office/drawing/2016/5/9/chartex" xmlns:cx4="http://schemas.microsoft.com/office/drawing/2016/5/10/chartex" xmlns:cx5="http://schemas.microsoft.com/office/drawing/2016/5/11/chartex" xmlns:cx6="http://schemas.microsoft.com/office/drawing/2016/5/12/chartex" xmlns:cx7="http://schemas.microsoft.com/office/drawing/2016/5/13/chartex" xmlns:cx8="http://schemas.microsoft.com/office/drawing/2016/5/14/chartex" xmlns:mc="http://schemas.openxmlformats.org/markup-compatibility/2006" xmlns:aink="http://schemas.microsoft.com/office/drawing/2016/ink" xmlns:am3d="http://schemas.microsoft.com/office/drawing/2017/model3d" xmlns:o="urn:schemas-microsoft-com:office:office" xmlns:r="http://schemas.openxmlformats.org/officeDocument/2006/relationships" xmlns:m="http://schemas.openxmlformats.org/officeDocument/2006/math" xmlns:v="urn:schemas-microsoft-com:vml" xmlns:wp14="http://schemas.microsoft.com/office/word/2010/wordprocessingDrawing" xmlns:wp="http://schemas.openxmlformats.org/drawingml/2006/wordprocessingDrawing" xmlns:w10="urn:schemas-microsoft-com:office:word" xmlns:w="http://schemas.openxmlformats.org/wordprocessingml/2006/main" xmlns:w14="http://schemas.microsoft.com/office/word/2010/wordml" xmlns:w15="http://schemas.microsoft.com/office/word/2012/wordml" xmlns:w16cid="http://schemas.microsoft.com/office/word/2016/wordml/cid" xmlns:w16se="http://schemas.microsoft.com/office/word/2015/wordml/symex" xmlns:wpg="http://schemas.microsoft.com/office/word/2010/wordprocessingGroup" xmlns:wpi="http://schemas.microsoft.com/office/word/2010/wordprocessingInk" xmlns:wne="http://schemas.microsoft.com/office/word/2006/wordml" xmlns:wps="http://schemas.microsoft.com/office/word/2010/wordprocessingShape" mc:Ignorable="w14 w15 w16se w16cid wp14">
   <w:p>
     <w:pPr>
@@ -26318,7 +26395,7 @@
         <w:sz w:val="20"/>
         <w:szCs w:val="20"/>
       </w:rPr>
-      <w:t>21</w:t>
+      <w:t>3</w:t>
     </w:r>
     <w:r>
       <w:rPr>
@@ -26332,101 +26409,7 @@
 </w:ftr>
 </file>
 
-<file path=word/footer5.xml><?xml version="1.0" encoding="utf-8"?>
-<w:ftr xmlns:wpc="http://schemas.microsoft.com/office/word/2010/wordprocessingCanvas" xmlns:cx="http://schemas.microsoft.com/office/drawing/2014/chartex" xmlns:cx1="http://schemas.microsoft.com/office/drawing/2015/9/8/chartex" xmlns:cx2="http://schemas.microsoft.com/office/drawing/2015/10/21/chartex" xmlns:cx3="http://schemas.microsoft.com/office/drawing/2016/5/9/chartex" xmlns:cx4="http://schemas.microsoft.com/office/drawing/2016/5/10/chartex" xmlns:cx5="http://schemas.microsoft.com/office/drawing/2016/5/11/chartex" xmlns:cx6="http://schemas.microsoft.com/office/drawing/2016/5/12/chartex" xmlns:cx7="http://schemas.microsoft.com/office/drawing/2016/5/13/chartex" xmlns:cx8="http://schemas.microsoft.com/office/drawing/2016/5/14/chartex" xmlns:mc="http://schemas.openxmlformats.org/markup-compatibility/2006" xmlns:aink="http://schemas.microsoft.com/office/drawing/2016/ink" xmlns:am3d="http://schemas.microsoft.com/office/drawing/2017/model3d" xmlns:o="urn:schemas-microsoft-com:office:office" xmlns:r="http://schemas.openxmlformats.org/officeDocument/2006/relationships" xmlns:m="http://schemas.openxmlformats.org/officeDocument/2006/math" xmlns:v="urn:schemas-microsoft-com:vml" xmlns:wp14="http://schemas.microsoft.com/office/word/2010/wordprocessingDrawing" xmlns:wp="http://schemas.openxmlformats.org/drawingml/2006/wordprocessingDrawing" xmlns:w10="urn:schemas-microsoft-com:office:word" xmlns:w="http://schemas.openxmlformats.org/wordprocessingml/2006/main" xmlns:w14="http://schemas.microsoft.com/office/word/2010/wordml" xmlns:w15="http://schemas.microsoft.com/office/word/2012/wordml" xmlns:w16cid="http://schemas.microsoft.com/office/word/2016/wordml/cid" xmlns:w16se="http://schemas.microsoft.com/office/word/2015/wordml/symex" xmlns:wpg="http://schemas.microsoft.com/office/word/2010/wordprocessingGroup" xmlns:wpi="http://schemas.microsoft.com/office/word/2010/wordprocessingInk" xmlns:wne="http://schemas.microsoft.com/office/word/2006/wordml" xmlns:wps="http://schemas.microsoft.com/office/word/2010/wordprocessingShape" mc:Ignorable="w14 w15 w16se w16cid wp14">
-  <w:p>
-    <w:pPr>
-      <w:pStyle w:val="Piedepgina"/>
-    </w:pPr>
-  </w:p>
-  <w:p>
-    <w:pPr>
-      <w:pStyle w:val="Piedepgina"/>
-      <w:rPr>
-        <w:rFonts w:ascii="Century Gothic" w:hAnsi="Century Gothic"/>
-        <w:i/>
-        <w:sz w:val="20"/>
-        <w:szCs w:val="20"/>
-      </w:rPr>
-    </w:pPr>
-    <w:r>
-      <w:rPr>
-        <w:rFonts w:ascii="Century Gothic" w:hAnsi="Century Gothic"/>
-        <w:i/>
-        <w:sz w:val="20"/>
-        <w:szCs w:val="20"/>
-      </w:rPr>
-      <w:t xml:space="preserve">Capítulo </w:t>
-    </w:r>
-    <w:r>
-      <w:rPr>
-        <w:rFonts w:ascii="Century Gothic" w:hAnsi="Century Gothic"/>
-        <w:i/>
-        <w:sz w:val="20"/>
-        <w:szCs w:val="20"/>
-      </w:rPr>
-      <w:t>3</w:t>
-    </w:r>
-    <w:r>
-      <w:rPr>
-        <w:rFonts w:ascii="Century Gothic" w:hAnsi="Century Gothic"/>
-        <w:i/>
-        <w:sz w:val="20"/>
-        <w:szCs w:val="20"/>
-      </w:rPr>
-      <w:ptab w:relativeTo="margin" w:alignment="right" w:leader="none"/>
-    </w:r>
-    <w:r>
-      <w:rPr>
-        <w:rFonts w:ascii="Century Gothic" w:hAnsi="Century Gothic"/>
-        <w:i/>
-        <w:sz w:val="20"/>
-        <w:szCs w:val="20"/>
-      </w:rPr>
-      <w:fldChar w:fldCharType="begin"/>
-    </w:r>
-    <w:r>
-      <w:rPr>
-        <w:rFonts w:ascii="Century Gothic" w:hAnsi="Century Gothic"/>
-        <w:i/>
-        <w:sz w:val="20"/>
-        <w:szCs w:val="20"/>
-      </w:rPr>
-      <w:instrText>PAGE   \* MERGEFORMAT</w:instrText>
-    </w:r>
-    <w:r>
-      <w:rPr>
-        <w:rFonts w:ascii="Century Gothic" w:hAnsi="Century Gothic"/>
-        <w:i/>
-        <w:sz w:val="20"/>
-        <w:szCs w:val="20"/>
-      </w:rPr>
-      <w:fldChar w:fldCharType="separate"/>
-    </w:r>
-    <w:r>
-      <w:rPr>
-        <w:rFonts w:ascii="Century Gothic" w:hAnsi="Century Gothic"/>
-        <w:i/>
-        <w:noProof/>
-        <w:sz w:val="20"/>
-        <w:szCs w:val="20"/>
-      </w:rPr>
-      <w:t>17</w:t>
-    </w:r>
-    <w:r>
-      <w:rPr>
-        <w:rFonts w:ascii="Century Gothic" w:hAnsi="Century Gothic"/>
-        <w:i/>
-        <w:sz w:val="20"/>
-        <w:szCs w:val="20"/>
-      </w:rPr>
-      <w:fldChar w:fldCharType="end"/>
-    </w:r>
-  </w:p>
-</w:ftr>
-</file>
-
-<file path=word/footer6.xml><?xml version="1.0" encoding="utf-8"?>
+<file path=word/footer9.xml><?xml version="1.0" encoding="utf-8"?>
 <w:ftr xmlns:wpc="http://schemas.microsoft.com/office/word/2010/wordprocessingCanvas" xmlns:cx="http://schemas.microsoft.com/office/drawing/2014/chartex" xmlns:cx1="http://schemas.microsoft.com/office/drawing/2015/9/8/chartex" xmlns:cx2="http://schemas.microsoft.com/office/drawing/2015/10/21/chartex" xmlns:cx3="http://schemas.microsoft.com/office/drawing/2016/5/9/chartex" xmlns:cx4="http://schemas.microsoft.com/office/drawing/2016/5/10/chartex" xmlns:cx5="http://schemas.microsoft.com/office/drawing/2016/5/11/chartex" xmlns:cx6="http://schemas.microsoft.com/office/drawing/2016/5/12/chartex" xmlns:cx7="http://schemas.microsoft.com/office/drawing/2016/5/13/chartex" xmlns:cx8="http://schemas.microsoft.com/office/drawing/2016/5/14/chartex" xmlns:mc="http://schemas.openxmlformats.org/markup-compatibility/2006" xmlns:aink="http://schemas.microsoft.com/office/drawing/2016/ink" xmlns:am3d="http://schemas.microsoft.com/office/drawing/2017/model3d" xmlns:o="urn:schemas-microsoft-com:office:office" xmlns:r="http://schemas.openxmlformats.org/officeDocument/2006/relationships" xmlns:m="http://schemas.openxmlformats.org/officeDocument/2006/math" xmlns:v="urn:schemas-microsoft-com:vml" xmlns:wp14="http://schemas.microsoft.com/office/word/2010/wordprocessingDrawing" xmlns:wp="http://schemas.openxmlformats.org/drawingml/2006/wordprocessingDrawing" xmlns:w10="urn:schemas-microsoft-com:office:word" xmlns:w="http://schemas.openxmlformats.org/wordprocessingml/2006/main" xmlns:w14="http://schemas.microsoft.com/office/word/2010/wordml" xmlns:w15="http://schemas.microsoft.com/office/word/2012/wordml" xmlns:w16cid="http://schemas.microsoft.com/office/word/2016/wordml/cid" xmlns:w16se="http://schemas.microsoft.com/office/word/2015/wordml/symex" xmlns:wpg="http://schemas.microsoft.com/office/word/2010/wordprocessingGroup" xmlns:wpi="http://schemas.microsoft.com/office/word/2010/wordprocessingInk" xmlns:wne="http://schemas.microsoft.com/office/word/2006/wordml" xmlns:wps="http://schemas.microsoft.com/office/word/2010/wordprocessingShape" mc:Ignorable="w14 w15 w16se w16cid wp14">
   <w:p>
     <w:pPr>
@@ -26496,283 +26479,11 @@
         <w:sz w:val="20"/>
         <w:szCs w:val="20"/>
       </w:rPr>
-      <w:t>28</w:t>
+      <w:t>3</w:t>
     </w:r>
     <w:r>
       <w:rPr>
         <w:rFonts w:ascii="Century Gothic" w:hAnsi="Century Gothic"/>
-        <w:sz w:val="20"/>
-        <w:szCs w:val="20"/>
-      </w:rPr>
-      <w:fldChar w:fldCharType="end"/>
-    </w:r>
-  </w:p>
-</w:ftr>
-</file>
-
-<file path=word/footer7.xml><?xml version="1.0" encoding="utf-8"?>
-<w:ftr xmlns:wpc="http://schemas.microsoft.com/office/word/2010/wordprocessingCanvas" xmlns:cx="http://schemas.microsoft.com/office/drawing/2014/chartex" xmlns:cx1="http://schemas.microsoft.com/office/drawing/2015/9/8/chartex" xmlns:cx2="http://schemas.microsoft.com/office/drawing/2015/10/21/chartex" xmlns:cx3="http://schemas.microsoft.com/office/drawing/2016/5/9/chartex" xmlns:cx4="http://schemas.microsoft.com/office/drawing/2016/5/10/chartex" xmlns:cx5="http://schemas.microsoft.com/office/drawing/2016/5/11/chartex" xmlns:cx6="http://schemas.microsoft.com/office/drawing/2016/5/12/chartex" xmlns:cx7="http://schemas.microsoft.com/office/drawing/2016/5/13/chartex" xmlns:cx8="http://schemas.microsoft.com/office/drawing/2016/5/14/chartex" xmlns:mc="http://schemas.openxmlformats.org/markup-compatibility/2006" xmlns:aink="http://schemas.microsoft.com/office/drawing/2016/ink" xmlns:am3d="http://schemas.microsoft.com/office/drawing/2017/model3d" xmlns:o="urn:schemas-microsoft-com:office:office" xmlns:r="http://schemas.openxmlformats.org/officeDocument/2006/relationships" xmlns:m="http://schemas.openxmlformats.org/officeDocument/2006/math" xmlns:v="urn:schemas-microsoft-com:vml" xmlns:wp14="http://schemas.microsoft.com/office/word/2010/wordprocessingDrawing" xmlns:wp="http://schemas.openxmlformats.org/drawingml/2006/wordprocessingDrawing" xmlns:w10="urn:schemas-microsoft-com:office:word" xmlns:w="http://schemas.openxmlformats.org/wordprocessingml/2006/main" xmlns:w14="http://schemas.microsoft.com/office/word/2010/wordml" xmlns:w15="http://schemas.microsoft.com/office/word/2012/wordml" xmlns:w16cid="http://schemas.microsoft.com/office/word/2016/wordml/cid" xmlns:w16se="http://schemas.microsoft.com/office/word/2015/wordml/symex" xmlns:wpg="http://schemas.microsoft.com/office/word/2010/wordprocessingGroup" xmlns:wpi="http://schemas.microsoft.com/office/word/2010/wordprocessingInk" xmlns:wne="http://schemas.microsoft.com/office/word/2006/wordml" xmlns:wps="http://schemas.microsoft.com/office/word/2010/wordprocessingShape" mc:Ignorable="w14 w15 w16se w16cid wp14">
-  <w:p>
-    <w:pPr>
-      <w:pStyle w:val="Piedepgina"/>
-    </w:pPr>
-  </w:p>
-  <w:p>
-    <w:pPr>
-      <w:pStyle w:val="Piedepgina"/>
-      <w:rPr>
-        <w:rFonts w:ascii="Century Gothic" w:hAnsi="Century Gothic"/>
-        <w:i/>
-        <w:sz w:val="20"/>
-        <w:szCs w:val="20"/>
-      </w:rPr>
-    </w:pPr>
-    <w:r>
-      <w:rPr>
-        <w:rFonts w:ascii="Century Gothic" w:hAnsi="Century Gothic"/>
-        <w:i/>
-        <w:sz w:val="20"/>
-        <w:szCs w:val="20"/>
-      </w:rPr>
-      <w:t xml:space="preserve">Capítulo </w:t>
-    </w:r>
-    <w:r>
-      <w:rPr>
-        <w:rFonts w:ascii="Century Gothic" w:hAnsi="Century Gothic"/>
-        <w:i/>
-        <w:sz w:val="20"/>
-        <w:szCs w:val="20"/>
-      </w:rPr>
-      <w:t>4</w:t>
-    </w:r>
-    <w:r>
-      <w:rPr>
-        <w:rFonts w:ascii="Century Gothic" w:hAnsi="Century Gothic"/>
-        <w:i/>
-        <w:sz w:val="20"/>
-        <w:szCs w:val="20"/>
-      </w:rPr>
-      <w:ptab w:relativeTo="margin" w:alignment="right" w:leader="none"/>
-    </w:r>
-    <w:r>
-      <w:rPr>
-        <w:rFonts w:ascii="Century Gothic" w:hAnsi="Century Gothic"/>
-        <w:i/>
-        <w:sz w:val="20"/>
-        <w:szCs w:val="20"/>
-      </w:rPr>
-      <w:fldChar w:fldCharType="begin"/>
-    </w:r>
-    <w:r>
-      <w:rPr>
-        <w:rFonts w:ascii="Century Gothic" w:hAnsi="Century Gothic"/>
-        <w:i/>
-        <w:sz w:val="20"/>
-        <w:szCs w:val="20"/>
-      </w:rPr>
-      <w:instrText>PAGE   \* MERGEFORMAT</w:instrText>
-    </w:r>
-    <w:r>
-      <w:rPr>
-        <w:rFonts w:ascii="Century Gothic" w:hAnsi="Century Gothic"/>
-        <w:i/>
-        <w:sz w:val="20"/>
-        <w:szCs w:val="20"/>
-      </w:rPr>
-      <w:fldChar w:fldCharType="separate"/>
-    </w:r>
-    <w:r>
-      <w:rPr>
-        <w:rFonts w:ascii="Century Gothic" w:hAnsi="Century Gothic"/>
-        <w:i/>
-        <w:noProof/>
-        <w:sz w:val="20"/>
-        <w:szCs w:val="20"/>
-      </w:rPr>
-      <w:t>26</w:t>
-    </w:r>
-    <w:r>
-      <w:rPr>
-        <w:rFonts w:ascii="Century Gothic" w:hAnsi="Century Gothic"/>
-        <w:i/>
-        <w:sz w:val="20"/>
-        <w:szCs w:val="20"/>
-      </w:rPr>
-      <w:fldChar w:fldCharType="end"/>
-    </w:r>
-  </w:p>
-</w:ftr>
-</file>
-
-<file path=word/footer8.xml><?xml version="1.0" encoding="utf-8"?>
-<w:ftr xmlns:wpc="http://schemas.microsoft.com/office/word/2010/wordprocessingCanvas" xmlns:cx="http://schemas.microsoft.com/office/drawing/2014/chartex" xmlns:cx1="http://schemas.microsoft.com/office/drawing/2015/9/8/chartex" xmlns:cx2="http://schemas.microsoft.com/office/drawing/2015/10/21/chartex" xmlns:cx3="http://schemas.microsoft.com/office/drawing/2016/5/9/chartex" xmlns:cx4="http://schemas.microsoft.com/office/drawing/2016/5/10/chartex" xmlns:cx5="http://schemas.microsoft.com/office/drawing/2016/5/11/chartex" xmlns:cx6="http://schemas.microsoft.com/office/drawing/2016/5/12/chartex" xmlns:cx7="http://schemas.microsoft.com/office/drawing/2016/5/13/chartex" xmlns:cx8="http://schemas.microsoft.com/office/drawing/2016/5/14/chartex" xmlns:mc="http://schemas.openxmlformats.org/markup-compatibility/2006" xmlns:aink="http://schemas.microsoft.com/office/drawing/2016/ink" xmlns:am3d="http://schemas.microsoft.com/office/drawing/2017/model3d" xmlns:o="urn:schemas-microsoft-com:office:office" xmlns:r="http://schemas.openxmlformats.org/officeDocument/2006/relationships" xmlns:m="http://schemas.openxmlformats.org/officeDocument/2006/math" xmlns:v="urn:schemas-microsoft-com:vml" xmlns:wp14="http://schemas.microsoft.com/office/word/2010/wordprocessingDrawing" xmlns:wp="http://schemas.openxmlformats.org/drawingml/2006/wordprocessingDrawing" xmlns:w10="urn:schemas-microsoft-com:office:word" xmlns:w="http://schemas.openxmlformats.org/wordprocessingml/2006/main" xmlns:w14="http://schemas.microsoft.com/office/word/2010/wordml" xmlns:w15="http://schemas.microsoft.com/office/word/2012/wordml" xmlns:w16cid="http://schemas.microsoft.com/office/word/2016/wordml/cid" xmlns:w16se="http://schemas.microsoft.com/office/word/2015/wordml/symex" xmlns:wpg="http://schemas.microsoft.com/office/word/2010/wordprocessingGroup" xmlns:wpi="http://schemas.microsoft.com/office/word/2010/wordprocessingInk" xmlns:wne="http://schemas.microsoft.com/office/word/2006/wordml" xmlns:wps="http://schemas.microsoft.com/office/word/2010/wordprocessingShape" mc:Ignorable="w14 w15 w16se w16cid wp14">
-  <w:p>
-    <w:pPr>
-      <w:pStyle w:val="Piedepgina"/>
-      <w:rPr>
-        <w:rFonts w:ascii="Century Gothic" w:hAnsi="Century Gothic"/>
-        <w:i/>
-        <w:sz w:val="20"/>
-        <w:szCs w:val="20"/>
-      </w:rPr>
-    </w:pPr>
-    <w:r>
-      <w:rPr>
-        <w:rFonts w:ascii="Century Gothic" w:hAnsi="Century Gothic"/>
-        <w:i/>
-        <w:sz w:val="20"/>
-        <w:szCs w:val="20"/>
-      </w:rPr>
-      <w:t xml:space="preserve">Capítulo </w:t>
-    </w:r>
-    <w:r>
-      <w:rPr>
-        <w:rFonts w:ascii="Century Gothic" w:hAnsi="Century Gothic"/>
-        <w:i/>
-        <w:sz w:val="20"/>
-        <w:szCs w:val="20"/>
-      </w:rPr>
-      <w:t>5</w:t>
-    </w:r>
-    <w:r>
-      <w:rPr>
-        <w:rFonts w:ascii="Century Gothic" w:hAnsi="Century Gothic"/>
-        <w:i/>
-        <w:sz w:val="20"/>
-        <w:szCs w:val="20"/>
-      </w:rPr>
-      <w:ptab w:relativeTo="margin" w:alignment="right" w:leader="none"/>
-    </w:r>
-    <w:r>
-      <w:rPr>
-        <w:rFonts w:ascii="Century Gothic" w:hAnsi="Century Gothic"/>
-        <w:sz w:val="20"/>
-        <w:szCs w:val="20"/>
-      </w:rPr>
-      <w:fldChar w:fldCharType="begin"/>
-    </w:r>
-    <w:r>
-      <w:rPr>
-        <w:rFonts w:ascii="Century Gothic" w:hAnsi="Century Gothic"/>
-        <w:sz w:val="20"/>
-        <w:szCs w:val="20"/>
-      </w:rPr>
-      <w:instrText xml:space="preserve"> PAGE  \* Arabic  \* MERGEFORMAT </w:instrText>
-    </w:r>
-    <w:r>
-      <w:rPr>
-        <w:rFonts w:ascii="Century Gothic" w:hAnsi="Century Gothic"/>
-        <w:sz w:val="20"/>
-        <w:szCs w:val="20"/>
-      </w:rPr>
-      <w:fldChar w:fldCharType="separate"/>
-    </w:r>
-    <w:r>
-      <w:rPr>
-        <w:rFonts w:ascii="Century Gothic" w:hAnsi="Century Gothic"/>
-        <w:noProof/>
-        <w:sz w:val="20"/>
-        <w:szCs w:val="20"/>
-      </w:rPr>
-      <w:t>40</w:t>
-    </w:r>
-    <w:r>
-      <w:rPr>
-        <w:rFonts w:ascii="Century Gothic" w:hAnsi="Century Gothic"/>
-        <w:sz w:val="20"/>
-        <w:szCs w:val="20"/>
-      </w:rPr>
-      <w:fldChar w:fldCharType="end"/>
-    </w:r>
-  </w:p>
-</w:ftr>
-</file>
-
-<file path=word/footer9.xml><?xml version="1.0" encoding="utf-8"?>
-<w:ftr xmlns:wpc="http://schemas.microsoft.com/office/word/2010/wordprocessingCanvas" xmlns:cx="http://schemas.microsoft.com/office/drawing/2014/chartex" xmlns:cx1="http://schemas.microsoft.com/office/drawing/2015/9/8/chartex" xmlns:cx2="http://schemas.microsoft.com/office/drawing/2015/10/21/chartex" xmlns:cx3="http://schemas.microsoft.com/office/drawing/2016/5/9/chartex" xmlns:cx4="http://schemas.microsoft.com/office/drawing/2016/5/10/chartex" xmlns:cx5="http://schemas.microsoft.com/office/drawing/2016/5/11/chartex" xmlns:cx6="http://schemas.microsoft.com/office/drawing/2016/5/12/chartex" xmlns:cx7="http://schemas.microsoft.com/office/drawing/2016/5/13/chartex" xmlns:cx8="http://schemas.microsoft.com/office/drawing/2016/5/14/chartex" xmlns:mc="http://schemas.openxmlformats.org/markup-compatibility/2006" xmlns:aink="http://schemas.microsoft.com/office/drawing/2016/ink" xmlns:am3d="http://schemas.microsoft.com/office/drawing/2017/model3d" xmlns:o="urn:schemas-microsoft-com:office:office" xmlns:r="http://schemas.openxmlformats.org/officeDocument/2006/relationships" xmlns:m="http://schemas.openxmlformats.org/officeDocument/2006/math" xmlns:v="urn:schemas-microsoft-com:vml" xmlns:wp14="http://schemas.microsoft.com/office/word/2010/wordprocessingDrawing" xmlns:wp="http://schemas.openxmlformats.org/drawingml/2006/wordprocessingDrawing" xmlns:w10="urn:schemas-microsoft-com:office:word" xmlns:w="http://schemas.openxmlformats.org/wordprocessingml/2006/main" xmlns:w14="http://schemas.microsoft.com/office/word/2010/wordml" xmlns:w15="http://schemas.microsoft.com/office/word/2012/wordml" xmlns:w16cid="http://schemas.microsoft.com/office/word/2016/wordml/cid" xmlns:w16se="http://schemas.microsoft.com/office/word/2015/wordml/symex" xmlns:wpg="http://schemas.microsoft.com/office/word/2010/wordprocessingGroup" xmlns:wpi="http://schemas.microsoft.com/office/word/2010/wordprocessingInk" xmlns:wne="http://schemas.microsoft.com/office/word/2006/wordml" xmlns:wps="http://schemas.microsoft.com/office/word/2010/wordprocessingShape" mc:Ignorable="w14 w15 w16se w16cid wp14">
-  <w:p>
-    <w:pPr>
-      <w:pStyle w:val="Piedepgina"/>
-    </w:pPr>
-  </w:p>
-  <w:p>
-    <w:pPr>
-      <w:pStyle w:val="Piedepgina"/>
-      <w:rPr>
-        <w:rFonts w:ascii="Century Gothic" w:hAnsi="Century Gothic"/>
-        <w:i/>
-        <w:sz w:val="20"/>
-        <w:szCs w:val="20"/>
-      </w:rPr>
-    </w:pPr>
-    <w:r>
-      <w:rPr>
-        <w:rFonts w:ascii="Century Gothic" w:hAnsi="Century Gothic"/>
-        <w:i/>
-        <w:sz w:val="20"/>
-        <w:szCs w:val="20"/>
-      </w:rPr>
-      <w:t xml:space="preserve">Capítulo </w:t>
-    </w:r>
-    <w:r>
-      <w:rPr>
-        <w:rFonts w:ascii="Century Gothic" w:hAnsi="Century Gothic"/>
-        <w:i/>
-        <w:sz w:val="20"/>
-        <w:szCs w:val="20"/>
-      </w:rPr>
-      <w:t>5</w:t>
-    </w:r>
-    <w:r>
-      <w:rPr>
-        <w:rFonts w:ascii="Century Gothic" w:hAnsi="Century Gothic"/>
-        <w:i/>
-        <w:sz w:val="20"/>
-        <w:szCs w:val="20"/>
-      </w:rPr>
-      <w:ptab w:relativeTo="margin" w:alignment="right" w:leader="none"/>
-    </w:r>
-    <w:r>
-      <w:rPr>
-        <w:rFonts w:ascii="Century Gothic" w:hAnsi="Century Gothic"/>
-        <w:i/>
-        <w:sz w:val="20"/>
-        <w:szCs w:val="20"/>
-      </w:rPr>
-      <w:fldChar w:fldCharType="begin"/>
-    </w:r>
-    <w:r>
-      <w:rPr>
-        <w:rFonts w:ascii="Century Gothic" w:hAnsi="Century Gothic"/>
-        <w:i/>
-        <w:sz w:val="20"/>
-        <w:szCs w:val="20"/>
-      </w:rPr>
-      <w:instrText>PAGE   \* MERGEFORMAT</w:instrText>
-    </w:r>
-    <w:r>
-      <w:rPr>
-        <w:rFonts w:ascii="Century Gothic" w:hAnsi="Century Gothic"/>
-        <w:i/>
-        <w:sz w:val="20"/>
-        <w:szCs w:val="20"/>
-      </w:rPr>
-      <w:fldChar w:fldCharType="separate"/>
-    </w:r>
-    <w:r>
-      <w:rPr>
-        <w:rFonts w:ascii="Century Gothic" w:hAnsi="Century Gothic"/>
-        <w:i/>
-        <w:noProof/>
-        <w:sz w:val="20"/>
-        <w:szCs w:val="20"/>
-      </w:rPr>
-      <w:t>29</w:t>
-    </w:r>
-    <w:r>
-      <w:rPr>
-        <w:rFonts w:ascii="Century Gothic" w:hAnsi="Century Gothic"/>
-        <w:i/>
         <w:sz w:val="20"/>
         <w:szCs w:val="20"/>
       </w:rPr>
@@ -26832,7 +26543,7 @@
       <mc:AlternateContent>
         <mc:Choice Requires="wps">
           <w:drawing>
-            <wp:anchor distT="0" distB="0" distL="114300" distR="114300" simplePos="0" relativeHeight="251661312" behindDoc="0" locked="0" layoutInCell="1" allowOverlap="1" wp14:anchorId="708AC274" wp14:editId="1652C904">
+            <wp:anchor distT="0" distB="0" distL="114300" distR="114300" simplePos="0" relativeHeight="251674624" behindDoc="0" locked="0" layoutInCell="1" allowOverlap="1" wp14:anchorId="7BF99E25" wp14:editId="3234E68E">
               <wp:simplePos x="0" y="0"/>
               <wp:positionH relativeFrom="margin">
                 <wp:posOffset>3768937</wp:posOffset>
@@ -26843,7 +26554,7 @@
               <wp:extent cx="1982258" cy="45719"/>
               <wp:effectExtent l="0" t="0" r="0" b="0"/>
               <wp:wrapNone/>
-              <wp:docPr id="2" name="Rectángulo 2"/>
+              <wp:docPr id="29" name="Rectángulo 29"/>
               <wp:cNvGraphicFramePr/>
               <a:graphic xmlns:a="http://schemas.openxmlformats.org/drawingml/2006/main">
                 <a:graphicData uri="http://schemas.microsoft.com/office/word/2010/wordprocessingShape">
@@ -26921,7 +26632,7 @@
         </mc:Choice>
         <mc:Fallback>
           <w:pict>
-            <v:rect w14:anchorId="69D5299E" id="Rectángulo 2" o:spid="_x0000_s1026" style="position:absolute;margin-left:296.75pt;margin-top:14.2pt;width:156.1pt;height:3.6pt;z-index:251661312;visibility:visible;mso-wrap-style:square;mso-width-percent:0;mso-height-percent:0;mso-wrap-distance-left:9pt;mso-wrap-distance-top:0;mso-wrap-distance-right:9pt;mso-wrap-distance-bottom:0;mso-position-horizontal:absolute;mso-position-horizontal-relative:margin;mso-position-vertical:absolute;mso-position-vertical-relative:text;mso-width-percent:0;mso-height-percent:0;mso-width-relative:margin;mso-height-relative:margin;v-text-anchor:middle" o:gfxdata="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" fillcolor="#ff8080" stroked="f" strokeweight="1pt">
+            <v:rect w14:anchorId="0855FC04" id="Rectángulo 29" o:spid="_x0000_s1026" style="position:absolute;margin-left:296.75pt;margin-top:14.2pt;width:156.1pt;height:3.6pt;z-index:251674624;visibility:visible;mso-wrap-style:square;mso-width-percent:0;mso-height-percent:0;mso-wrap-distance-left:9pt;mso-wrap-distance-top:0;mso-wrap-distance-right:9pt;mso-wrap-distance-bottom:0;mso-position-horizontal:absolute;mso-position-horizontal-relative:margin;mso-position-vertical:absolute;mso-position-vertical-relative:text;mso-width-percent:0;mso-height-percent:0;mso-width-relative:margin;mso-height-relative:margin;v-text-anchor:middle" o:gfxdata="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" fillcolor="#ff8080" stroked="f" strokeweight="1pt">
               <v:fill color2="#ffdada" rotate="t" angle="45" colors="0 #ff8080;.5 #ffb3b3;1 #ffdada" focus="100%" type="gradient"/>
               <w10:wrap anchorx="margin"/>
             </v:rect>
@@ -26937,31 +26648,65 @@
         <w:sz w:val="20"/>
         <w:szCs w:val="20"/>
       </w:rPr>
-      <w:pict w14:anchorId="00F64F16">
-        <v:shapetype id="_x0000_t75" coordsize="21600,21600" o:spt="75" o:preferrelative="t" path="m@4@5l@4@11@9@11@9@5xe" filled="f" stroked="f">
-          <v:stroke joinstyle="miter"/>
-          <v:formulas>
-            <v:f eqn="if lineDrawn pixelLineWidth 0"/>
-            <v:f eqn="sum @0 1 0"/>
-            <v:f eqn="sum 0 0 @1"/>
-            <v:f eqn="prod @2 1 2"/>
-            <v:f eqn="prod @3 21600 pixelWidth"/>
-            <v:f eqn="prod @3 21600 pixelHeight"/>
-            <v:f eqn="sum @0 0 1"/>
-            <v:f eqn="prod @6 1 2"/>
-            <v:f eqn="prod @7 21600 pixelWidth"/>
-            <v:f eqn="sum @8 21600 0"/>
-            <v:f eqn="prod @7 21600 pixelHeight"/>
-            <v:f eqn="sum @10 21600 0"/>
-          </v:formulas>
-          <v:path o:extrusionok="f" gradientshapeok="t" o:connecttype="rect"/>
-          <o:lock v:ext="edit" aspectratio="t"/>
-        </v:shapetype>
-        <v:shape id="_x0000_s2049" type="#_x0000_t75" style="position:absolute;left:0;text-align:left;margin-left:.25pt;margin-top:-49.15pt;width:85.65pt;height:32.65pt;z-index:251663360;mso-position-horizontal-relative:margin;mso-position-vertical-relative:margin">
-          <v:imagedata r:id="rId1" o:title="LogoURJC"/>
-          <w10:wrap type="square" anchorx="margin" anchory="margin"/>
-        </v:shape>
-      </w:pict>
+      <w:drawing>
+        <wp:anchor distT="0" distB="0" distL="114300" distR="114300" simplePos="0" relativeHeight="251675648" behindDoc="0" locked="0" layoutInCell="1" allowOverlap="1" wp14:anchorId="327DABD4" wp14:editId="1A35C07B">
+          <wp:simplePos x="0" y="0"/>
+          <wp:positionH relativeFrom="margin">
+            <wp:posOffset>3175</wp:posOffset>
+          </wp:positionH>
+          <wp:positionV relativeFrom="margin">
+            <wp:posOffset>-624205</wp:posOffset>
+          </wp:positionV>
+          <wp:extent cx="1087755" cy="414655"/>
+          <wp:effectExtent l="0" t="0" r="0" b="4445"/>
+          <wp:wrapSquare wrapText="bothSides"/>
+          <wp:docPr id="30" name="Imagen 30" descr="LogoURJC"/>
+          <wp:cNvGraphicFramePr>
+            <a:graphicFrameLocks xmlns:a="http://schemas.openxmlformats.org/drawingml/2006/main" noChangeAspect="1"/>
+          </wp:cNvGraphicFramePr>
+          <a:graphic xmlns:a="http://schemas.openxmlformats.org/drawingml/2006/main">
+            <a:graphicData uri="http://schemas.openxmlformats.org/drawingml/2006/picture">
+              <pic:pic xmlns:pic="http://schemas.openxmlformats.org/drawingml/2006/picture">
+                <pic:nvPicPr>
+                  <pic:cNvPr id="0" name="Picture 2" descr="LogoURJC"/>
+                  <pic:cNvPicPr>
+                    <a:picLocks noChangeAspect="1" noChangeArrowheads="1"/>
+                  </pic:cNvPicPr>
+                </pic:nvPicPr>
+                <pic:blipFill>
+                  <a:blip r:embed="rId1">
+                    <a:extLst>
+                      <a:ext uri="{28A0092B-C50C-407E-A947-70E740481C1C}">
+                        <a14:useLocalDpi xmlns:a14="http://schemas.microsoft.com/office/drawing/2010/main" val="0"/>
+                      </a:ext>
+                    </a:extLst>
+                  </a:blip>
+                  <a:srcRect/>
+                  <a:stretch>
+                    <a:fillRect/>
+                  </a:stretch>
+                </pic:blipFill>
+                <pic:spPr bwMode="auto">
+                  <a:xfrm>
+                    <a:off x="0" y="0"/>
+                    <a:ext cx="1087755" cy="414655"/>
+                  </a:xfrm>
+                  <a:prstGeom prst="rect">
+                    <a:avLst/>
+                  </a:prstGeom>
+                  <a:noFill/>
+                </pic:spPr>
+              </pic:pic>
+            </a:graphicData>
+          </a:graphic>
+          <wp14:sizeRelH relativeFrom="page">
+            <wp14:pctWidth>0</wp14:pctWidth>
+          </wp14:sizeRelH>
+          <wp14:sizeRelV relativeFrom="page">
+            <wp14:pctHeight>0</wp14:pctHeight>
+          </wp14:sizeRelV>
+        </wp:anchor>
+      </w:drawing>
     </w:r>
     <w:r>
       <w:rPr>
@@ -26973,6 +26718,11 @@
       </w:rPr>
       <w:t>Grado en Ingeniería Software</w:t>
     </w:r>
+  </w:p>
+  <w:p>
+    <w:pPr>
+      <w:pStyle w:val="Encabezado"/>
+    </w:pPr>
   </w:p>
 </w:hdr>
 </file>
@@ -27002,7 +26752,7 @@
       <mc:AlternateContent>
         <mc:Choice Requires="wps">
           <w:drawing>
-            <wp:anchor distT="0" distB="0" distL="114300" distR="114300" simplePos="0" relativeHeight="251665408" behindDoc="0" locked="0" layoutInCell="1" allowOverlap="1" wp14:anchorId="0444AE0D" wp14:editId="59D5DEE5">
+            <wp:anchor distT="0" distB="0" distL="114300" distR="114300" simplePos="0" relativeHeight="251668480" behindDoc="0" locked="0" layoutInCell="1" allowOverlap="1" wp14:anchorId="034553FC" wp14:editId="15B38DB1">
               <wp:simplePos x="0" y="0"/>
               <wp:positionH relativeFrom="margin">
                 <wp:posOffset>3768937</wp:posOffset>
@@ -27013,7 +26763,7 @@
               <wp:extent cx="1982258" cy="45719"/>
               <wp:effectExtent l="0" t="0" r="0" b="0"/>
               <wp:wrapNone/>
-              <wp:docPr id="6" name="Rectángulo 6"/>
+              <wp:docPr id="5" name="Rectángulo 5"/>
               <wp:cNvGraphicFramePr/>
               <a:graphic xmlns:a="http://schemas.openxmlformats.org/drawingml/2006/main">
                 <a:graphicData uri="http://schemas.microsoft.com/office/word/2010/wordprocessingShape">
@@ -27091,7 +26841,7 @@
         </mc:Choice>
         <mc:Fallback>
           <w:pict>
-            <v:rect w14:anchorId="625FBC85" id="Rectángulo 6" o:spid="_x0000_s1026" style="position:absolute;margin-left:296.75pt;margin-top:14.2pt;width:156.1pt;height:3.6pt;z-index:251665408;visibility:visible;mso-wrap-style:square;mso-width-percent:0;mso-height-percent:0;mso-wrap-distance-left:9pt;mso-wrap-distance-top:0;mso-wrap-distance-right:9pt;mso-wrap-distance-bottom:0;mso-position-horizontal:absolute;mso-position-horizontal-relative:margin;mso-position-vertical:absolute;mso-position-vertical-relative:text;mso-width-percent:0;mso-height-percent:0;mso-width-relative:margin;mso-height-relative:margin;v-text-anchor:middle" o:gfxdata="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" fillcolor="#ff8080" stroked="f" strokeweight="1pt">
+            <v:rect w14:anchorId="45C51442" id="Rectángulo 5" o:spid="_x0000_s1026" style="position:absolute;margin-left:296.75pt;margin-top:14.2pt;width:156.1pt;height:3.6pt;z-index:251668480;visibility:visible;mso-wrap-style:square;mso-width-percent:0;mso-height-percent:0;mso-wrap-distance-left:9pt;mso-wrap-distance-top:0;mso-wrap-distance-right:9pt;mso-wrap-distance-bottom:0;mso-position-horizontal:absolute;mso-position-horizontal-relative:margin;mso-position-vertical:absolute;mso-position-vertical-relative:text;mso-width-percent:0;mso-height-percent:0;mso-width-relative:margin;mso-height-relative:margin;v-text-anchor:middle" o:gfxdata="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" fillcolor="#ff8080" stroked="f" strokeweight="1pt">
               <v:fill color2="#ffdada" rotate="t" angle="45" colors="0 #ff8080;.5 #ffb3b3;1 #ffdada" focus="100%" type="gradient"/>
               <w10:wrap anchorx="margin"/>
             </v:rect>
@@ -27106,10 +26856,9 @@
         <w:noProof/>
         <w:sz w:val="20"/>
         <w:szCs w:val="20"/>
-        <w:lang w:eastAsia="es-ES"/>
       </w:rPr>
       <w:drawing>
-        <wp:anchor distT="0" distB="0" distL="114300" distR="114300" simplePos="0" relativeHeight="251666432" behindDoc="0" locked="0" layoutInCell="1" allowOverlap="1" wp14:anchorId="7CD4E909" wp14:editId="0EFD0A2A">
+        <wp:anchor distT="0" distB="0" distL="114300" distR="114300" simplePos="0" relativeHeight="251669504" behindDoc="0" locked="0" layoutInCell="1" allowOverlap="1" wp14:anchorId="244F7A0D" wp14:editId="1809F86D">
           <wp:simplePos x="0" y="0"/>
           <wp:positionH relativeFrom="margin">
             <wp:posOffset>3175</wp:posOffset>
@@ -27120,7 +26869,216 @@
           <wp:extent cx="1087755" cy="414655"/>
           <wp:effectExtent l="0" t="0" r="0" b="4445"/>
           <wp:wrapSquare wrapText="bothSides"/>
-          <wp:docPr id="8" name="Imagen 8" descr="LogoURJC"/>
+          <wp:docPr id="6" name="Imagen 6" descr="LogoURJC"/>
+          <wp:cNvGraphicFramePr>
+            <a:graphicFrameLocks xmlns:a="http://schemas.openxmlformats.org/drawingml/2006/main" noChangeAspect="1"/>
+          </wp:cNvGraphicFramePr>
+          <a:graphic xmlns:a="http://schemas.openxmlformats.org/drawingml/2006/main">
+            <a:graphicData uri="http://schemas.openxmlformats.org/drawingml/2006/picture">
+              <pic:pic xmlns:pic="http://schemas.openxmlformats.org/drawingml/2006/picture">
+                <pic:nvPicPr>
+                  <pic:cNvPr id="0" name="Picture 2" descr="LogoURJC"/>
+                  <pic:cNvPicPr>
+                    <a:picLocks noChangeAspect="1" noChangeArrowheads="1"/>
+                  </pic:cNvPicPr>
+                </pic:nvPicPr>
+                <pic:blipFill>
+                  <a:blip r:embed="rId1">
+                    <a:extLst>
+                      <a:ext uri="{28A0092B-C50C-407E-A947-70E740481C1C}">
+                        <a14:useLocalDpi xmlns:a14="http://schemas.microsoft.com/office/drawing/2010/main" val="0"/>
+                      </a:ext>
+                    </a:extLst>
+                  </a:blip>
+                  <a:srcRect/>
+                  <a:stretch>
+                    <a:fillRect/>
+                  </a:stretch>
+                </pic:blipFill>
+                <pic:spPr bwMode="auto">
+                  <a:xfrm>
+                    <a:off x="0" y="0"/>
+                    <a:ext cx="1087755" cy="414655"/>
+                  </a:xfrm>
+                  <a:prstGeom prst="rect">
+                    <a:avLst/>
+                  </a:prstGeom>
+                  <a:noFill/>
+                </pic:spPr>
+              </pic:pic>
+            </a:graphicData>
+          </a:graphic>
+          <wp14:sizeRelH relativeFrom="page">
+            <wp14:pctWidth>0</wp14:pctWidth>
+          </wp14:sizeRelH>
+          <wp14:sizeRelV relativeFrom="page">
+            <wp14:pctHeight>0</wp14:pctHeight>
+          </wp14:sizeRelV>
+        </wp:anchor>
+      </w:drawing>
+    </w:r>
+    <w:r>
+      <w:rPr>
+        <w:rStyle w:val="LetranormalTFGCar"/>
+        <w:rFonts w:cs="Arial"/>
+        <w:i/>
+        <w:sz w:val="20"/>
+        <w:szCs w:val="20"/>
+      </w:rPr>
+      <w:t>Grado en Ingeniería Software</w:t>
+    </w:r>
+  </w:p>
+  <w:p>
+    <w:pPr>
+      <w:pStyle w:val="Encabezado"/>
+    </w:pPr>
+  </w:p>
+</w:hdr>
+</file>
+
+<file path=word/header3.xml><?xml version="1.0" encoding="utf-8"?>
+<w:hdr xmlns:wpc="http://schemas.microsoft.com/office/word/2010/wordprocessingCanvas" xmlns:cx="http://schemas.microsoft.com/office/drawing/2014/chartex" xmlns:cx1="http://schemas.microsoft.com/office/drawing/2015/9/8/chartex" xmlns:cx2="http://schemas.microsoft.com/office/drawing/2015/10/21/chartex" xmlns:cx3="http://schemas.microsoft.com/office/drawing/2016/5/9/chartex" xmlns:cx4="http://schemas.microsoft.com/office/drawing/2016/5/10/chartex" xmlns:cx5="http://schemas.microsoft.com/office/drawing/2016/5/11/chartex" xmlns:cx6="http://schemas.microsoft.com/office/drawing/2016/5/12/chartex" xmlns:cx7="http://schemas.microsoft.com/office/drawing/2016/5/13/chartex" xmlns:cx8="http://schemas.microsoft.com/office/drawing/2016/5/14/chartex" xmlns:mc="http://schemas.openxmlformats.org/markup-compatibility/2006" xmlns:aink="http://schemas.microsoft.com/office/drawing/2016/ink" xmlns:am3d="http://schemas.microsoft.com/office/drawing/2017/model3d" xmlns:o="urn:schemas-microsoft-com:office:office" xmlns:r="http://schemas.openxmlformats.org/officeDocument/2006/relationships" xmlns:m="http://schemas.openxmlformats.org/officeDocument/2006/math" xmlns:v="urn:schemas-microsoft-com:vml" xmlns:wp14="http://schemas.microsoft.com/office/word/2010/wordprocessingDrawing" xmlns:wp="http://schemas.openxmlformats.org/drawingml/2006/wordprocessingDrawing" xmlns:w10="urn:schemas-microsoft-com:office:word" xmlns:w="http://schemas.openxmlformats.org/wordprocessingml/2006/main" xmlns:w14="http://schemas.microsoft.com/office/word/2010/wordml" xmlns:w15="http://schemas.microsoft.com/office/word/2012/wordml" xmlns:w16cid="http://schemas.microsoft.com/office/word/2016/wordml/cid" xmlns:w16se="http://schemas.microsoft.com/office/word/2015/wordml/symex" xmlns:wpg="http://schemas.microsoft.com/office/word/2010/wordprocessingGroup" xmlns:wpi="http://schemas.microsoft.com/office/word/2010/wordprocessingInk" xmlns:wne="http://schemas.microsoft.com/office/word/2006/wordml" xmlns:wps="http://schemas.microsoft.com/office/word/2010/wordprocessingShape" mc:Ignorable="w14 w15 w16se w16cid wp14">
+  <w:p>
+    <w:pPr>
+      <w:pStyle w:val="Encabezado"/>
+      <w:jc w:val="right"/>
+      <w:rPr>
+        <w:rFonts w:ascii="Century Gothic" w:hAnsi="Century Gothic"/>
+        <w:i/>
+        <w:sz w:val="20"/>
+        <w:szCs w:val="20"/>
+      </w:rPr>
+    </w:pPr>
+    <w:r>
+      <w:rPr>
+        <w:rFonts w:ascii="Century Gothic" w:hAnsi="Century Gothic" w:cs="Arial"/>
+        <w:i/>
+        <w:noProof/>
+        <w:sz w:val="20"/>
+        <w:szCs w:val="20"/>
+        <w:lang w:eastAsia="es-ES"/>
+      </w:rPr>
+      <mc:AlternateContent>
+        <mc:Choice Requires="wps">
+          <w:drawing>
+            <wp:anchor distT="0" distB="0" distL="114300" distR="114300" simplePos="0" relativeHeight="251671552" behindDoc="0" locked="0" layoutInCell="1" allowOverlap="1" wp14:anchorId="1F651D1E" wp14:editId="051AC7E4">
+              <wp:simplePos x="0" y="0"/>
+              <wp:positionH relativeFrom="margin">
+                <wp:posOffset>3768937</wp:posOffset>
+              </wp:positionH>
+              <wp:positionV relativeFrom="paragraph">
+                <wp:posOffset>180552</wp:posOffset>
+              </wp:positionV>
+              <wp:extent cx="1982258" cy="45719"/>
+              <wp:effectExtent l="0" t="0" r="0" b="0"/>
+              <wp:wrapNone/>
+              <wp:docPr id="8" name="Rectángulo 8"/>
+              <wp:cNvGraphicFramePr/>
+              <a:graphic xmlns:a="http://schemas.openxmlformats.org/drawingml/2006/main">
+                <a:graphicData uri="http://schemas.microsoft.com/office/word/2010/wordprocessingShape">
+                  <wps:wsp>
+                    <wps:cNvSpPr/>
+                    <wps:spPr>
+                      <a:xfrm>
+                        <a:off x="0" y="0"/>
+                        <a:ext cx="1982258" cy="45719"/>
+                      </a:xfrm>
+                      <a:prstGeom prst="rect">
+                        <a:avLst/>
+                      </a:prstGeom>
+                      <a:gradFill flip="none" rotWithShape="1">
+                        <a:gsLst>
+                          <a:gs pos="0">
+                            <a:srgbClr val="FF0000">
+                              <a:tint val="66000"/>
+                              <a:satMod val="160000"/>
+                            </a:srgbClr>
+                          </a:gs>
+                          <a:gs pos="50000">
+                            <a:srgbClr val="FF0000">
+                              <a:tint val="44500"/>
+                              <a:satMod val="160000"/>
+                            </a:srgbClr>
+                          </a:gs>
+                          <a:gs pos="100000">
+                            <a:srgbClr val="FF0000">
+                              <a:tint val="23500"/>
+                              <a:satMod val="160000"/>
+                            </a:srgbClr>
+                          </a:gs>
+                        </a:gsLst>
+                        <a:lin ang="2700000" scaled="1"/>
+                        <a:tileRect/>
+                      </a:gradFill>
+                      <a:ln>
+                        <a:noFill/>
+                      </a:ln>
+                    </wps:spPr>
+                    <wps:style>
+                      <a:lnRef idx="2">
+                        <a:schemeClr val="accent1">
+                          <a:shade val="50000"/>
+                        </a:schemeClr>
+                      </a:lnRef>
+                      <a:fillRef idx="1">
+                        <a:schemeClr val="accent1"/>
+                      </a:fillRef>
+                      <a:effectRef idx="0">
+                        <a:schemeClr val="accent1"/>
+                      </a:effectRef>
+                      <a:fontRef idx="minor">
+                        <a:schemeClr val="lt1"/>
+                      </a:fontRef>
+                    </wps:style>
+                    <wps:bodyPr rot="0" spcFirstLastPara="0" vertOverflow="overflow" horzOverflow="overflow" vert="horz" wrap="square" lIns="91440" tIns="45720" rIns="91440" bIns="45720" numCol="1" spcCol="0" rtlCol="0" fromWordArt="0" anchor="ctr" anchorCtr="0" forceAA="0" compatLnSpc="1">
+                      <a:prstTxWarp prst="textNoShape">
+                        <a:avLst/>
+                      </a:prstTxWarp>
+                      <a:noAutofit/>
+                    </wps:bodyPr>
+                  </wps:wsp>
+                </a:graphicData>
+              </a:graphic>
+              <wp14:sizeRelH relativeFrom="margin">
+                <wp14:pctWidth>0</wp14:pctWidth>
+              </wp14:sizeRelH>
+              <wp14:sizeRelV relativeFrom="margin">
+                <wp14:pctHeight>0</wp14:pctHeight>
+              </wp14:sizeRelV>
+            </wp:anchor>
+          </w:drawing>
+        </mc:Choice>
+        <mc:Fallback>
+          <w:pict>
+            <v:rect w14:anchorId="481BF570" id="Rectángulo 8" o:spid="_x0000_s1026" style="position:absolute;margin-left:296.75pt;margin-top:14.2pt;width:156.1pt;height:3.6pt;z-index:251671552;visibility:visible;mso-wrap-style:square;mso-width-percent:0;mso-height-percent:0;mso-wrap-distance-left:9pt;mso-wrap-distance-top:0;mso-wrap-distance-right:9pt;mso-wrap-distance-bottom:0;mso-position-horizontal:absolute;mso-position-horizontal-relative:margin;mso-position-vertical:absolute;mso-position-vertical-relative:text;mso-width-percent:0;mso-height-percent:0;mso-width-relative:margin;mso-height-relative:margin;v-text-anchor:middle" o:gfxdata="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" fillcolor="#ff8080" stroked="f" strokeweight="1pt">
+              <v:fill color2="#ffdada" rotate="t" angle="45" colors="0 #ff8080;.5 #ffb3b3;1 #ffdada" focus="100%" type="gradient"/>
+              <w10:wrap anchorx="margin"/>
+            </v:rect>
+          </w:pict>
+        </mc:Fallback>
+      </mc:AlternateContent>
+    </w:r>
+    <w:r>
+      <w:rPr>
+        <w:rFonts w:ascii="Century Gothic" w:hAnsi="Century Gothic"/>
+        <w:i/>
+        <w:noProof/>
+        <w:sz w:val="20"/>
+        <w:szCs w:val="20"/>
+      </w:rPr>
+      <w:drawing>
+        <wp:anchor distT="0" distB="0" distL="114300" distR="114300" simplePos="0" relativeHeight="251672576" behindDoc="0" locked="0" layoutInCell="1" allowOverlap="1" wp14:anchorId="6F732DF2" wp14:editId="30B69EFE">
+          <wp:simplePos x="0" y="0"/>
+          <wp:positionH relativeFrom="margin">
+            <wp:posOffset>3175</wp:posOffset>
+          </wp:positionH>
+          <wp:positionV relativeFrom="margin">
+            <wp:posOffset>-624205</wp:posOffset>
+          </wp:positionV>
+          <wp:extent cx="1087755" cy="414655"/>
+          <wp:effectExtent l="0" t="0" r="0" b="4445"/>
+          <wp:wrapSquare wrapText="bothSides"/>
+          <wp:docPr id="27" name="Imagen 27" descr="LogoURJC"/>
           <wp:cNvGraphicFramePr>
             <a:graphicFrameLocks xmlns:a="http://schemas.openxmlformats.org/drawingml/2006/main" noChangeAspect="1"/>
           </wp:cNvGraphicFramePr>
@@ -33989,7 +33947,7 @@
           <c:idx val="0"/>
           <c:order val="0"/>
           <c:tx>
-            <c:v>First</c:v>
+            <c:v>LS8</c:v>
           </c:tx>
           <c:spPr>
             <a:ln w="22225" cap="rnd">
@@ -34015,7 +33973,7 @@
               <c:extLst>
                 <c:ext xmlns:c15="http://schemas.microsoft.com/office/drawing/2012/chart" uri="{CE6537A1-D6FC-4f65-9D91-7224C49458BB}"/>
                 <c:ext xmlns:c16="http://schemas.microsoft.com/office/drawing/2014/chart" uri="{C3380CC4-5D6E-409C-BE32-E72D297353CC}">
-                  <c16:uniqueId val="{00000000-CE77-4F5C-89BF-73A1E3644B54}"/>
+                  <c16:uniqueId val="{00000000-B0A6-426D-AD72-0895AFD0E5E6}"/>
                 </c:ext>
               </c:extLst>
             </c:dLbl>
@@ -34030,7 +33988,7 @@
               <c:extLst>
                 <c:ext xmlns:c15="http://schemas.microsoft.com/office/drawing/2012/chart" uri="{CE6537A1-D6FC-4f65-9D91-7224C49458BB}"/>
                 <c:ext xmlns:c16="http://schemas.microsoft.com/office/drawing/2014/chart" uri="{C3380CC4-5D6E-409C-BE32-E72D297353CC}">
-                  <c16:uniqueId val="{00000001-CE77-4F5C-89BF-73A1E3644B54}"/>
+                  <c16:uniqueId val="{00000001-B0A6-426D-AD72-0895AFD0E5E6}"/>
                 </c:ext>
               </c:extLst>
             </c:dLbl>
@@ -34313,7 +34271,7 @@
           <c:smooth val="1"/>
           <c:extLst>
             <c:ext xmlns:c16="http://schemas.microsoft.com/office/drawing/2014/chart" uri="{C3380CC4-5D6E-409C-BE32-E72D297353CC}">
-              <c16:uniqueId val="{00000002-CE77-4F5C-89BF-73A1E3644B54}"/>
+              <c16:uniqueId val="{00000002-B0A6-426D-AD72-0895AFD0E5E6}"/>
             </c:ext>
           </c:extLst>
         </c:ser>
@@ -34321,7 +34279,7 @@
           <c:idx val="1"/>
           <c:order val="1"/>
           <c:tx>
-            <c:v>Best</c:v>
+            <c:v>LS4</c:v>
           </c:tx>
           <c:spPr>
             <a:ln w="22225" cap="rnd">
@@ -34347,7 +34305,7 @@
               <c:extLst>
                 <c:ext xmlns:c15="http://schemas.microsoft.com/office/drawing/2012/chart" uri="{CE6537A1-D6FC-4f65-9D91-7224C49458BB}"/>
                 <c:ext xmlns:c16="http://schemas.microsoft.com/office/drawing/2014/chart" uri="{C3380CC4-5D6E-409C-BE32-E72D297353CC}">
-                  <c16:uniqueId val="{00000003-CE77-4F5C-89BF-73A1E3644B54}"/>
+                  <c16:uniqueId val="{00000003-B0A6-426D-AD72-0895AFD0E5E6}"/>
                 </c:ext>
               </c:extLst>
             </c:dLbl>
@@ -34594,7 +34552,7 @@
           <c:smooth val="1"/>
           <c:extLst>
             <c:ext xmlns:c16="http://schemas.microsoft.com/office/drawing/2014/chart" uri="{C3380CC4-5D6E-409C-BE32-E72D297353CC}">
-              <c16:uniqueId val="{00000004-CE77-4F5C-89BF-73A1E3644B54}"/>
+              <c16:uniqueId val="{00000004-B0A6-426D-AD72-0895AFD0E5E6}"/>
             </c:ext>
           </c:extLst>
         </c:ser>
@@ -34959,7 +34917,7 @@
           <c:idx val="0"/>
           <c:order val="0"/>
           <c:tx>
-            <c:v>ILS</c:v>
+            <c:v>ILS4</c:v>
           </c:tx>
           <c:spPr>
             <a:ln w="22225" cap="rnd">
@@ -34985,7 +34943,7 @@
               <c:extLst>
                 <c:ext xmlns:c15="http://schemas.microsoft.com/office/drawing/2012/chart" uri="{CE6537A1-D6FC-4f65-9D91-7224C49458BB}"/>
                 <c:ext xmlns:c16="http://schemas.microsoft.com/office/drawing/2014/chart" uri="{C3380CC4-5D6E-409C-BE32-E72D297353CC}">
-                  <c16:uniqueId val="{00000000-D886-4E1C-AD58-C7BBEAB79262}"/>
+                  <c16:uniqueId val="{00000000-83FC-420A-A1C6-E9CC02B88C6C}"/>
                 </c:ext>
               </c:extLst>
             </c:dLbl>
@@ -35580,7 +35538,7 @@
           <c:smooth val="1"/>
           <c:extLst>
             <c:ext xmlns:c16="http://schemas.microsoft.com/office/drawing/2014/chart" uri="{C3380CC4-5D6E-409C-BE32-E72D297353CC}">
-              <c16:uniqueId val="{00000001-D886-4E1C-AD58-C7BBEAB79262}"/>
+              <c16:uniqueId val="{00000001-83FC-420A-A1C6-E9CC02B88C6C}"/>
             </c:ext>
           </c:extLst>
         </c:ser>
@@ -35588,7 +35546,7 @@
           <c:idx val="1"/>
           <c:order val="1"/>
           <c:tx>
-            <c:v>Best</c:v>
+            <c:v>LS4</c:v>
           </c:tx>
           <c:spPr>
             <a:ln w="22225" cap="rnd">
@@ -35620,7 +35578,7 @@
               <c:extLst>
                 <c:ext xmlns:c15="http://schemas.microsoft.com/office/drawing/2012/chart" uri="{CE6537A1-D6FC-4f65-9D91-7224C49458BB}"/>
                 <c:ext xmlns:c16="http://schemas.microsoft.com/office/drawing/2014/chart" uri="{C3380CC4-5D6E-409C-BE32-E72D297353CC}">
-                  <c16:uniqueId val="{00000002-D886-4E1C-AD58-C7BBEAB79262}"/>
+                  <c16:uniqueId val="{00000002-83FC-420A-A1C6-E9CC02B88C6C}"/>
                 </c:ext>
               </c:extLst>
             </c:dLbl>
@@ -35867,7 +35825,7 @@
           <c:smooth val="1"/>
           <c:extLst>
             <c:ext xmlns:c16="http://schemas.microsoft.com/office/drawing/2014/chart" uri="{C3380CC4-5D6E-409C-BE32-E72D297353CC}">
-              <c16:uniqueId val="{00000003-D886-4E1C-AD58-C7BBEAB79262}"/>
+              <c16:uniqueId val="{00000003-83FC-420A-A1C6-E9CC02B88C6C}"/>
             </c:ext>
           </c:extLst>
         </c:ser>
@@ -37618,7 +37576,7 @@
 </file>
 
 <file path=customXml/itemProps1.xml><?xml version="1.0" encoding="utf-8"?>
-<ds:datastoreItem xmlns:ds="http://schemas.openxmlformats.org/officeDocument/2006/customXml" ds:itemID="{DC71E4A8-8433-4280-A021-EB0F5A2B18E8}">
+<ds:datastoreItem xmlns:ds="http://schemas.openxmlformats.org/officeDocument/2006/customXml" ds:itemID="{4E6A26A9-3C9D-4B44-BE41-693D2266399A}">
   <ds:schemaRefs>
     <ds:schemaRef ds:uri="http://schemas.openxmlformats.org/officeDocument/2006/bibliography"/>
   </ds:schemaRefs>

</xml_diff>